<commit_message>
edits to iscience folder
</commit_message>
<xml_diff>
--- a/1-submission/juv-immune-paper-draft .docx
+++ b/1-submission/juv-immune-paper-draft .docx
@@ -87,23 +87,21 @@
           <w:rFonts w:ascii="Calibri" w:eastAsia="Calibri" w:hAnsi="Calibri" w:cs="Calibri"/>
           <w:highlight w:val="white"/>
         </w:rPr>
-        <w:t xml:space="preserve"> Instead of detracting from energy balance (c-peptide) and growth of estimated lean body mass (creatinine-SG residuals), neopterin increased with both energy balance and lean body mass at monthly timescales, suggesting an energetic developmental constraint on juveniles’ cellular immunity. At shorter timescales, higher neopterin did diminish subsequent growth. Constraints were only weakly regulated by HPA activity during low energy states. Our results suggest that cellular immune activity is both costly and limited by body condition in wild developing primates. Further, while immune activity may be prioritized </w:t>
-      </w:r>
-      <w:proofErr w:type="gramStart"/>
+        <w:t xml:space="preserve"> Instead of detracting from energy balance (</w:t>
+      </w:r>
       <w:r>
         <w:rPr>
           <w:rFonts w:ascii="Calibri" w:eastAsia="Calibri" w:hAnsi="Calibri" w:cs="Calibri"/>
           <w:highlight w:val="white"/>
         </w:rPr>
-        <w:t>over growth</w:t>
-      </w:r>
-      <w:proofErr w:type="gramEnd"/>
+        <w:t>C-peptide</w:t>
+      </w:r>
       <w:r>
         <w:rPr>
           <w:rFonts w:ascii="Calibri" w:eastAsia="Calibri" w:hAnsi="Calibri" w:cs="Calibri"/>
           <w:highlight w:val="white"/>
         </w:rPr>
-        <w:t xml:space="preserve"> at acute timescales, growth from month to month appears unencumbered by investments in immunity.</w:t>
+        <w:t>) and growth of estimated lean body mass (creatinine-SG residuals), neopterin increased with both energy balance and lean body mass at monthly timescales, suggesting an energetic developmental constraint on juveniles’ cellular immunity. At shorter timescales, higher neopterin did diminish subsequent growth. Constraints were only weakly regulated by HPA activity during low energy states. Our results suggest that cellular immune activity is both costly and limited by body condition in wild developing primates. Further, while immune activity may be prioritized over growth at acute timescales, growth from month to month appears unencumbered by investments in immunity.</w:t>
       </w:r>
     </w:p>
     <w:p>
@@ -137,21 +135,19 @@
         <w:rPr>
           <w:rFonts w:ascii="Calibri" w:eastAsia="Calibri" w:hAnsi="Calibri" w:cs="Calibri"/>
         </w:rPr>
-        <w:t xml:space="preserve">; </w:t>
-      </w:r>
-      <w:proofErr w:type="spellStart"/>
-      <w:r>
-        <w:rPr>
-          <w:rFonts w:ascii="Calibri" w:eastAsia="Calibri" w:hAnsi="Calibri" w:cs="Calibri"/>
-        </w:rPr>
-        <w:t>Freedburg</w:t>
-      </w:r>
-      <w:proofErr w:type="spellEnd"/>
-      <w:r>
-        <w:rPr>
-          <w:rFonts w:ascii="Calibri" w:eastAsia="Calibri" w:hAnsi="Calibri" w:cs="Calibri"/>
-        </w:rPr>
-        <w:t>, Lucia</w:t>
+        <w:t>; Freedb</w:t>
+      </w:r>
+      <w:r>
+        <w:rPr>
+          <w:rFonts w:ascii="Calibri" w:eastAsia="Calibri" w:hAnsi="Calibri" w:cs="Calibri"/>
+        </w:rPr>
+        <w:t>e</w:t>
+      </w:r>
+      <w:r>
+        <w:rPr>
+          <w:rFonts w:ascii="Calibri" w:eastAsia="Calibri" w:hAnsi="Calibri" w:cs="Calibri"/>
+        </w:rPr>
+        <w:t>rg, Lucia</w:t>
       </w:r>
       <w:r>
         <w:rPr>
@@ -164,21 +160,7 @@
         <w:rPr>
           <w:rFonts w:ascii="Calibri" w:eastAsia="Calibri" w:hAnsi="Calibri" w:cs="Calibri"/>
         </w:rPr>
-        <w:t xml:space="preserve">; </w:t>
-      </w:r>
-      <w:proofErr w:type="spellStart"/>
-      <w:r>
-        <w:rPr>
-          <w:rFonts w:ascii="Calibri" w:eastAsia="Calibri" w:hAnsi="Calibri" w:cs="Calibri"/>
-        </w:rPr>
-        <w:t>Higham</w:t>
-      </w:r>
-      <w:proofErr w:type="spellEnd"/>
-      <w:r>
-        <w:rPr>
-          <w:rFonts w:ascii="Calibri" w:eastAsia="Calibri" w:hAnsi="Calibri" w:cs="Calibri"/>
-        </w:rPr>
-        <w:t>, James</w:t>
+        <w:t>; Higham, James</w:t>
       </w:r>
       <w:r>
         <w:rPr>
@@ -274,42 +256,28 @@
           <w:rFonts w:ascii="Calibri" w:eastAsia="Calibri" w:hAnsi="Calibri" w:cs="Calibri"/>
           <w:vertAlign w:val="superscript"/>
         </w:rPr>
-        <w:t>3</w:t>
-      </w:r>
-      <w:r>
+        <w:t xml:space="preserve">3 </w:t>
+      </w:r>
+      <w:r>
+        <w:rPr>
+          <w:rFonts w:ascii="Calibri" w:eastAsia="Calibri" w:hAnsi="Calibri" w:cs="Calibri"/>
+        </w:rPr>
+        <w:t>Department of Anthropology, Rutgers University</w:t>
+      </w:r>
+    </w:p>
+    <w:p>
+      <w:pPr>
         <w:rPr>
           <w:rFonts w:ascii="Calibri" w:eastAsia="Calibri" w:hAnsi="Calibri" w:cs="Calibri"/>
           <w:vertAlign w:val="superscript"/>
         </w:rPr>
-        <w:t xml:space="preserve"> </w:t>
-      </w:r>
-      <w:r>
-        <w:rPr>
-          <w:rFonts w:ascii="Calibri" w:eastAsia="Calibri" w:hAnsi="Calibri" w:cs="Calibri"/>
-        </w:rPr>
-        <w:t>Department of Anthropology, Rutgers University</w:t>
-      </w:r>
-    </w:p>
-    <w:p>
-      <w:pPr>
+      </w:pPr>
+      <w:r>
         <w:rPr>
           <w:rFonts w:ascii="Calibri" w:eastAsia="Calibri" w:hAnsi="Calibri" w:cs="Calibri"/>
           <w:vertAlign w:val="superscript"/>
         </w:rPr>
-      </w:pPr>
-      <w:r>
-        <w:rPr>
-          <w:rFonts w:ascii="Calibri" w:eastAsia="Calibri" w:hAnsi="Calibri" w:cs="Calibri"/>
-          <w:vertAlign w:val="superscript"/>
-        </w:rPr>
-        <w:t>4</w:t>
-      </w:r>
-      <w:r>
-        <w:rPr>
-          <w:rFonts w:ascii="Calibri" w:eastAsia="Calibri" w:hAnsi="Calibri" w:cs="Calibri"/>
-          <w:vertAlign w:val="superscript"/>
-        </w:rPr>
-        <w:t xml:space="preserve"> </w:t>
+        <w:t xml:space="preserve">4 </w:t>
       </w:r>
       <w:r>
         <w:rPr>
@@ -423,21 +391,7 @@
           <w:rPr>
             <w:rFonts w:ascii="Calibri" w:eastAsia="Calibri" w:hAnsi="Calibri" w:cs="Calibri"/>
           </w:rPr>
-          <w:t>(</w:t>
-        </w:r>
-        <w:proofErr w:type="spellStart"/>
-        <w:r>
-          <w:rPr>
-            <w:rFonts w:ascii="Calibri" w:eastAsia="Calibri" w:hAnsi="Calibri" w:cs="Calibri"/>
-          </w:rPr>
-          <w:t>Blanckenhorn</w:t>
-        </w:r>
-        <w:proofErr w:type="spellEnd"/>
-        <w:r>
-          <w:rPr>
-            <w:rFonts w:ascii="Calibri" w:eastAsia="Calibri" w:hAnsi="Calibri" w:cs="Calibri"/>
-          </w:rPr>
-          <w:t>, 2005; Hector &amp; Nakagawa, 2012)</w:t>
+          <w:t>(Blanckenhorn, 2005; Hector &amp; Nakagawa, 2012)</w:t>
         </w:r>
       </w:hyperlink>
       <w:r>
@@ -500,48 +454,146 @@
           <w:rPr>
             <w:rFonts w:ascii="Calibri" w:eastAsia="Calibri" w:hAnsi="Calibri" w:cs="Calibri"/>
           </w:rPr>
-          <w:t xml:space="preserve">(house sparrows, </w:t>
-        </w:r>
-        <w:proofErr w:type="spellStart"/>
+          <w:t>(house sparrows, Bonneaud et al., 2003)</w:t>
+        </w:r>
+      </w:hyperlink>
+      <w:r>
+        <w:rPr>
+          <w:rFonts w:ascii="Calibri" w:eastAsia="Calibri" w:hAnsi="Calibri" w:cs="Calibri"/>
+        </w:rPr>
+        <w:t xml:space="preserve">. In humans, basal metabolic rate can increase 7-14% with acute infections </w:t>
+      </w:r>
+      <w:hyperlink r:id="rId14">
         <w:r>
           <w:rPr>
             <w:rFonts w:ascii="Calibri" w:eastAsia="Calibri" w:hAnsi="Calibri" w:cs="Calibri"/>
           </w:rPr>
-          <w:t>Bonneaud</w:t>
-        </w:r>
-        <w:proofErr w:type="spellEnd"/>
+          <w:t>(Barr et al., 1922; Urlacher et al., 2018)</w:t>
+        </w:r>
+      </w:hyperlink>
+      <w:r>
+        <w:rPr>
+          <w:rFonts w:ascii="Calibri" w:eastAsia="Calibri" w:hAnsi="Calibri" w:cs="Calibri"/>
+        </w:rPr>
+        <w:t xml:space="preserve">, while more severe infections can lead to increases up to 50% </w:t>
+      </w:r>
+      <w:hyperlink r:id="rId15">
         <w:r>
           <w:rPr>
             <w:rFonts w:ascii="Calibri" w:eastAsia="Calibri" w:hAnsi="Calibri" w:cs="Calibri"/>
           </w:rPr>
-          <w:t xml:space="preserve"> et al., 2003)</w:t>
-        </w:r>
-      </w:hyperlink>
-      <w:r>
-        <w:rPr>
-          <w:rFonts w:ascii="Calibri" w:eastAsia="Calibri" w:hAnsi="Calibri" w:cs="Calibri"/>
-        </w:rPr>
-        <w:t xml:space="preserve">. In humans, basal metabolic rate can increase 7-14% with acute infections </w:t>
-      </w:r>
-      <w:hyperlink r:id="rId14">
+          <w:t>(Urlacher et al., 2018)</w:t>
+        </w:r>
+      </w:hyperlink>
+      <w:r>
+        <w:rPr>
+          <w:rFonts w:ascii="Calibri" w:eastAsia="Calibri" w:hAnsi="Calibri" w:cs="Calibri"/>
+        </w:rPr>
+        <w:t xml:space="preserve">. Costs also include behavioral changes, such as less physical activity and increased sleep </w:t>
+      </w:r>
+      <w:hyperlink r:id="rId16">
         <w:r>
           <w:rPr>
             <w:rFonts w:ascii="Calibri" w:eastAsia="Calibri" w:hAnsi="Calibri" w:cs="Calibri"/>
           </w:rPr>
-          <w:t>(Barr et al., 1922; Urlacher et al., 2018)</w:t>
-        </w:r>
-      </w:hyperlink>
-      <w:r>
-        <w:rPr>
-          <w:rFonts w:ascii="Calibri" w:eastAsia="Calibri" w:hAnsi="Calibri" w:cs="Calibri"/>
-        </w:rPr>
-        <w:t xml:space="preserve">, while more severe infections can lead to increases up to 50% </w:t>
-      </w:r>
-      <w:hyperlink r:id="rId15">
+          <w:t>(reviewed in Tizard, 2008)</w:t>
+        </w:r>
+      </w:hyperlink>
+      <w:r>
+        <w:rPr>
+          <w:rFonts w:ascii="Calibri" w:eastAsia="Calibri" w:hAnsi="Calibri" w:cs="Calibri"/>
+        </w:rPr>
+        <w:t xml:space="preserve">. Such compensatory behavior represents an opportunity cost, as it appears to occur independently of energetic status and is adaptively regulated by cytokine signals in an effort to heal and maintain homeostasis </w:t>
+      </w:r>
+      <w:hyperlink r:id="rId17">
         <w:r>
           <w:rPr>
             <w:rFonts w:ascii="Calibri" w:eastAsia="Calibri" w:hAnsi="Calibri" w:cs="Calibri"/>
           </w:rPr>
+          <w:t>(Tizard, 2008)</w:t>
+        </w:r>
+      </w:hyperlink>
+      <w:r>
+        <w:rPr>
+          <w:rFonts w:ascii="Calibri" w:eastAsia="Calibri" w:hAnsi="Calibri" w:cs="Calibri"/>
+        </w:rPr>
+        <w:t>.</w:t>
+      </w:r>
+    </w:p>
+    <w:p>
+      <w:pPr>
+        <w:ind w:firstLine="720"/>
+        <w:rPr>
+          <w:rFonts w:ascii="Calibri" w:eastAsia="Calibri" w:hAnsi="Calibri" w:cs="Calibri"/>
+        </w:rPr>
+      </w:pPr>
+      <w:r>
+        <w:rPr>
+          <w:rFonts w:ascii="Calibri" w:eastAsia="Calibri" w:hAnsi="Calibri" w:cs="Calibri"/>
+        </w:rPr>
+        <w:t xml:space="preserve">During development, energetic investment in immune function can limit physiologically available energy and thereby compromise physical growth. Experimental stimulations of immune responses led to slower growth rates in juvenile barn swallows </w:t>
+      </w:r>
+      <w:hyperlink r:id="rId18">
+        <w:r>
+          <w:rPr>
+            <w:rFonts w:ascii="Calibri" w:eastAsia="Calibri" w:hAnsi="Calibri" w:cs="Calibri"/>
+          </w:rPr>
+          <w:t>(Saino et al., 1998)</w:t>
+        </w:r>
+      </w:hyperlink>
+      <w:r>
+        <w:rPr>
+          <w:rFonts w:ascii="Calibri" w:eastAsia="Calibri" w:hAnsi="Calibri" w:cs="Calibri"/>
+        </w:rPr>
+        <w:t xml:space="preserve"> and magpies </w:t>
+      </w:r>
+      <w:hyperlink r:id="rId19">
+        <w:r>
+          <w:rPr>
+            <w:rFonts w:ascii="Calibri" w:eastAsia="Calibri" w:hAnsi="Calibri" w:cs="Calibri"/>
+          </w:rPr>
+          <w:t>(Soler et al., 2003)</w:t>
+        </w:r>
+      </w:hyperlink>
+      <w:r>
+        <w:rPr>
+          <w:rFonts w:ascii="Calibri" w:eastAsia="Calibri" w:hAnsi="Calibri" w:cs="Calibri"/>
+        </w:rPr>
+        <w:t xml:space="preserve">. Such tradeoffs may manifest at different timescales according to the type of immune activity. For example, high immune surveillance, as measured by non-acute concentrations of c-reactive protein (CRP, &lt; 2mg/L), corresponded with slower growth in adolescent Gambian women over one year </w:t>
+      </w:r>
+      <w:hyperlink r:id="rId20">
+        <w:r>
+          <w:rPr>
+            <w:rFonts w:ascii="Calibri" w:eastAsia="Calibri" w:hAnsi="Calibri" w:cs="Calibri"/>
+          </w:rPr>
+          <w:t>(height velocity and lean mass deposition, Shattuck-Heidorn et al., 2017)</w:t>
+        </w:r>
+      </w:hyperlink>
+      <w:r>
+        <w:rPr>
+          <w:rFonts w:ascii="Calibri" w:eastAsia="Calibri" w:hAnsi="Calibri" w:cs="Calibri"/>
+        </w:rPr>
+        <w:t xml:space="preserve">. However, among Shuar children in Amazonian Ecuador, acutely elevated CRP was associated with a 49% drop in growth over one week, but at longer intervals there were no associated changes in growth </w:t>
+      </w:r>
+      <w:hyperlink r:id="rId21">
+        <w:r>
+          <w:rPr>
+            <w:rFonts w:ascii="Calibri" w:eastAsia="Calibri" w:hAnsi="Calibri" w:cs="Calibri"/>
+          </w:rPr>
+          <w:t>(lower leg length, Urlacher et al., 2018)</w:t>
+        </w:r>
+      </w:hyperlink>
+      <w:r>
+        <w:rPr>
+          <w:rFonts w:ascii="Calibri" w:eastAsia="Calibri" w:hAnsi="Calibri" w:cs="Calibri"/>
+        </w:rPr>
+        <w:t xml:space="preserve">. As life history theory predicts that tradeoffs result from limited resources, the occurrence of tradeoffs also likely depends on individual body condition and energetic reserves in adipose tissue and lean body mass. For example, although acute elevations of CRP compromised short-term growth in thinner Shuar children, those with more body fat had no reduction in growth </w:t>
+      </w:r>
+      <w:hyperlink r:id="rId22">
+        <w:r>
+          <w:rPr>
+            <w:rFonts w:ascii="Calibri" w:eastAsia="Calibri" w:hAnsi="Calibri" w:cs="Calibri"/>
+          </w:rPr>
           <w:t>(Urlacher et al., 2018)</w:t>
         </w:r>
       </w:hyperlink>
@@ -549,210 +601,56 @@
         <w:rPr>
           <w:rFonts w:ascii="Calibri" w:eastAsia="Calibri" w:hAnsi="Calibri" w:cs="Calibri"/>
         </w:rPr>
-        <w:t xml:space="preserve">. Costs also include behavioral changes, such as less physical activity and increased sleep </w:t>
-      </w:r>
-      <w:hyperlink r:id="rId16">
+        <w:t>, indicating that greater energetic reserves can minimize the need for tradeoffs.</w:t>
+      </w:r>
+    </w:p>
+    <w:p>
+      <w:pPr>
+        <w:ind w:firstLine="720"/>
+        <w:rPr>
+          <w:rFonts w:ascii="Calibri" w:eastAsia="Calibri" w:hAnsi="Calibri" w:cs="Calibri"/>
+        </w:rPr>
+      </w:pPr>
+      <w:r>
+        <w:rPr>
+          <w:rFonts w:ascii="Calibri" w:eastAsia="Calibri" w:hAnsi="Calibri" w:cs="Calibri"/>
+        </w:rPr>
+        <w:t xml:space="preserve">While immune activity is costly, it can also be energetically constrained. Several branches of the immune system are dependent on adequate caloric and nutrient intake and energy stores for proper function </w:t>
+      </w:r>
+      <w:hyperlink r:id="rId23">
         <w:r>
           <w:rPr>
             <w:rFonts w:ascii="Calibri" w:eastAsia="Calibri" w:hAnsi="Calibri" w:cs="Calibri"/>
           </w:rPr>
-          <w:t>(reviewed in Tizard, 2008)</w:t>
-        </w:r>
-      </w:hyperlink>
-      <w:r>
-        <w:rPr>
-          <w:rFonts w:ascii="Calibri" w:eastAsia="Calibri" w:hAnsi="Calibri" w:cs="Calibri"/>
-        </w:rPr>
-        <w:t xml:space="preserve">. Such compensatory behavior represents an opportunity cost, as it appears to occur independently of energetic status and is adaptively regulated by cytokine signals in an effort to heal and maintain homeostasis </w:t>
-      </w:r>
-      <w:hyperlink r:id="rId17">
+          <w:t>(Nelson et al., 2002; Vogel et al., 2024)</w:t>
+        </w:r>
+      </w:hyperlink>
+      <w:r>
+        <w:rPr>
+          <w:rFonts w:ascii="Calibri" w:eastAsia="Calibri" w:hAnsi="Calibri" w:cs="Calibri"/>
+        </w:rPr>
+        <w:t xml:space="preserve">. Fasting under experimental conditions suppresses T-cell mediated immunity </w:t>
+      </w:r>
+      <w:hyperlink r:id="rId24">
         <w:r>
           <w:rPr>
             <w:rFonts w:ascii="Calibri" w:eastAsia="Calibri" w:hAnsi="Calibri" w:cs="Calibri"/>
           </w:rPr>
-          <w:t>(Tizard, 2008)</w:t>
-        </w:r>
-      </w:hyperlink>
-      <w:r>
-        <w:rPr>
-          <w:rFonts w:ascii="Calibri" w:eastAsia="Calibri" w:hAnsi="Calibri" w:cs="Calibri"/>
-        </w:rPr>
-        <w:t>.</w:t>
-      </w:r>
-    </w:p>
-    <w:p>
-      <w:pPr>
-        <w:ind w:firstLine="720"/>
-        <w:rPr>
-          <w:rFonts w:ascii="Calibri" w:eastAsia="Calibri" w:hAnsi="Calibri" w:cs="Calibri"/>
-        </w:rPr>
-      </w:pPr>
-      <w:r>
-        <w:rPr>
-          <w:rFonts w:ascii="Calibri" w:eastAsia="Calibri" w:hAnsi="Calibri" w:cs="Calibri"/>
-        </w:rPr>
-        <w:t xml:space="preserve">During development, energetic investment in immune function can limit physiologically available energy and thereby compromise physical growth. Experimental stimulations of immune responses led to slower growth rates in juvenile barn swallows </w:t>
-      </w:r>
-      <w:hyperlink r:id="rId18">
+          <w:t>(humans, Castaneda et al., 1995; Mongolian gerbils, Xu &amp; Wang, 2010)</w:t>
+        </w:r>
+      </w:hyperlink>
+      <w:r>
+        <w:rPr>
+          <w:rFonts w:ascii="Calibri" w:eastAsia="Calibri" w:hAnsi="Calibri" w:cs="Calibri"/>
+        </w:rPr>
+        <w:t xml:space="preserve">, humoral immune function </w:t>
+      </w:r>
+      <w:hyperlink r:id="rId25">
         <w:r>
           <w:rPr>
             <w:rFonts w:ascii="Calibri" w:eastAsia="Calibri" w:hAnsi="Calibri" w:cs="Calibri"/>
           </w:rPr>
-          <w:t>(</w:t>
-        </w:r>
-        <w:proofErr w:type="spellStart"/>
-        <w:r>
-          <w:rPr>
-            <w:rFonts w:ascii="Calibri" w:eastAsia="Calibri" w:hAnsi="Calibri" w:cs="Calibri"/>
-          </w:rPr>
-          <w:t>Saino</w:t>
-        </w:r>
-        <w:proofErr w:type="spellEnd"/>
-        <w:r>
-          <w:rPr>
-            <w:rFonts w:ascii="Calibri" w:eastAsia="Calibri" w:hAnsi="Calibri" w:cs="Calibri"/>
-          </w:rPr>
-          <w:t xml:space="preserve"> et al., 1998)</w:t>
-        </w:r>
-      </w:hyperlink>
-      <w:r>
-        <w:rPr>
-          <w:rFonts w:ascii="Calibri" w:eastAsia="Calibri" w:hAnsi="Calibri" w:cs="Calibri"/>
-        </w:rPr>
-        <w:t xml:space="preserve"> and magpies </w:t>
-      </w:r>
-      <w:hyperlink r:id="rId19">
-        <w:r>
-          <w:rPr>
-            <w:rFonts w:ascii="Calibri" w:eastAsia="Calibri" w:hAnsi="Calibri" w:cs="Calibri"/>
-          </w:rPr>
-          <w:t>(Soler et al., 2003)</w:t>
-        </w:r>
-      </w:hyperlink>
-      <w:r>
-        <w:rPr>
-          <w:rFonts w:ascii="Calibri" w:eastAsia="Calibri" w:hAnsi="Calibri" w:cs="Calibri"/>
-        </w:rPr>
-        <w:t xml:space="preserve">. Such tradeoffs may manifest at different timescales according to the type of immune activity. For example, high immune surveillance, as measured by non-acute concentrations of c-reactive protein (CRP, &lt; 2mg/L), corresponded with slower growth in adolescent Gambian women over one year </w:t>
-      </w:r>
-      <w:hyperlink r:id="rId20">
-        <w:r>
-          <w:rPr>
-            <w:rFonts w:ascii="Calibri" w:eastAsia="Calibri" w:hAnsi="Calibri" w:cs="Calibri"/>
-          </w:rPr>
-          <w:t>(height velocity and lean mass deposition, Shattuck-</w:t>
-        </w:r>
-        <w:proofErr w:type="spellStart"/>
-        <w:r>
-          <w:rPr>
-            <w:rFonts w:ascii="Calibri" w:eastAsia="Calibri" w:hAnsi="Calibri" w:cs="Calibri"/>
-          </w:rPr>
-          <w:t>Heidorn</w:t>
-        </w:r>
-        <w:proofErr w:type="spellEnd"/>
-        <w:r>
-          <w:rPr>
-            <w:rFonts w:ascii="Calibri" w:eastAsia="Calibri" w:hAnsi="Calibri" w:cs="Calibri"/>
-          </w:rPr>
-          <w:t xml:space="preserve"> et al., 2017)</w:t>
-        </w:r>
-      </w:hyperlink>
-      <w:r>
-        <w:rPr>
-          <w:rFonts w:ascii="Calibri" w:eastAsia="Calibri" w:hAnsi="Calibri" w:cs="Calibri"/>
-        </w:rPr>
-        <w:t xml:space="preserve">. However, among Shuar children in Amazonian Ecuador, acutely elevated CRP was associated with a 49% drop in growth over one week, but at longer intervals there were no associated changes in growth </w:t>
-      </w:r>
-      <w:hyperlink r:id="rId21">
-        <w:r>
-          <w:rPr>
-            <w:rFonts w:ascii="Calibri" w:eastAsia="Calibri" w:hAnsi="Calibri" w:cs="Calibri"/>
-          </w:rPr>
-          <w:t>(lower leg length, Urlacher et al., 2018)</w:t>
-        </w:r>
-      </w:hyperlink>
-      <w:r>
-        <w:rPr>
-          <w:rFonts w:ascii="Calibri" w:eastAsia="Calibri" w:hAnsi="Calibri" w:cs="Calibri"/>
-        </w:rPr>
-        <w:t xml:space="preserve">. As life history theory predicts that tradeoffs result from limited resources, the occurrence of tradeoffs also likely depends on individual body condition and energetic reserves in adipose tissue and lean body mass. For example, although acute elevations of CRP compromised short-term growth in thinner Shuar children, those with more body fat had no reduction in growth </w:t>
-      </w:r>
-      <w:hyperlink r:id="rId22">
-        <w:r>
-          <w:rPr>
-            <w:rFonts w:ascii="Calibri" w:eastAsia="Calibri" w:hAnsi="Calibri" w:cs="Calibri"/>
-          </w:rPr>
-          <w:t>(Urlacher et al., 2018)</w:t>
-        </w:r>
-      </w:hyperlink>
-      <w:r>
-        <w:rPr>
-          <w:rFonts w:ascii="Calibri" w:eastAsia="Calibri" w:hAnsi="Calibri" w:cs="Calibri"/>
-        </w:rPr>
-        <w:t>, indicating that greater energetic reserves can minimize the need for tradeoffs.</w:t>
-      </w:r>
-    </w:p>
-    <w:p>
-      <w:pPr>
-        <w:ind w:firstLine="720"/>
-        <w:rPr>
-          <w:rFonts w:ascii="Calibri" w:eastAsia="Calibri" w:hAnsi="Calibri" w:cs="Calibri"/>
-        </w:rPr>
-      </w:pPr>
-      <w:r>
-        <w:rPr>
-          <w:rFonts w:ascii="Calibri" w:eastAsia="Calibri" w:hAnsi="Calibri" w:cs="Calibri"/>
-        </w:rPr>
-        <w:t xml:space="preserve">While immune activity is costly, it can also be energetically constrained. Several branches of the immune system are dependent on adequate caloric and nutrient intake and energy stores for proper function </w:t>
-      </w:r>
-      <w:hyperlink r:id="rId23">
-        <w:r>
-          <w:rPr>
-            <w:rFonts w:ascii="Calibri" w:eastAsia="Calibri" w:hAnsi="Calibri" w:cs="Calibri"/>
-          </w:rPr>
-          <w:t>(Nelson et al., 2002; Vogel et al., 2024)</w:t>
-        </w:r>
-      </w:hyperlink>
-      <w:r>
-        <w:rPr>
-          <w:rFonts w:ascii="Calibri" w:eastAsia="Calibri" w:hAnsi="Calibri" w:cs="Calibri"/>
-        </w:rPr>
-        <w:t xml:space="preserve">. Fasting under experimental conditions suppresses T-cell mediated immunity </w:t>
-      </w:r>
-      <w:hyperlink r:id="rId24">
-        <w:r>
-          <w:rPr>
-            <w:rFonts w:ascii="Calibri" w:eastAsia="Calibri" w:hAnsi="Calibri" w:cs="Calibri"/>
-          </w:rPr>
-          <w:t>(humans, Castaneda et al., 1995; Mongolian gerbils, Xu &amp; Wang, 2010)</w:t>
-        </w:r>
-      </w:hyperlink>
-      <w:r>
-        <w:rPr>
-          <w:rFonts w:ascii="Calibri" w:eastAsia="Calibri" w:hAnsi="Calibri" w:cs="Calibri"/>
-        </w:rPr>
-        <w:t xml:space="preserve">, humoral immune function </w:t>
-      </w:r>
-      <w:hyperlink r:id="rId25">
-        <w:r>
-          <w:rPr>
-            <w:rFonts w:ascii="Calibri" w:eastAsia="Calibri" w:hAnsi="Calibri" w:cs="Calibri"/>
-          </w:rPr>
-          <w:t xml:space="preserve">(Siberian hamsters, </w:t>
-        </w:r>
-        <w:proofErr w:type="spellStart"/>
-        <w:r>
-          <w:rPr>
-            <w:rFonts w:ascii="Calibri" w:eastAsia="Calibri" w:hAnsi="Calibri" w:cs="Calibri"/>
-          </w:rPr>
-          <w:t>Zysling</w:t>
-        </w:r>
-        <w:proofErr w:type="spellEnd"/>
-        <w:r>
-          <w:rPr>
-            <w:rFonts w:ascii="Calibri" w:eastAsia="Calibri" w:hAnsi="Calibri" w:cs="Calibri"/>
-          </w:rPr>
-          <w:t xml:space="preserve"> &amp; Demas, 2007)</w:t>
+          <w:t>(Siberian hamsters, Zysling &amp; Demas, 2007)</w:t>
         </w:r>
       </w:hyperlink>
       <w:r>
@@ -802,70 +700,147 @@
           <w:rPr>
             <w:rFonts w:ascii="Calibri" w:eastAsia="Calibri" w:hAnsi="Calibri" w:cs="Calibri"/>
           </w:rPr>
-          <w:t>(</w:t>
-        </w:r>
-        <w:proofErr w:type="spellStart"/>
+          <w:t>(Schaible &amp; Kaufmann, 2007)</w:t>
+        </w:r>
+      </w:hyperlink>
+      <w:r>
+        <w:rPr>
+          <w:rFonts w:ascii="Calibri" w:eastAsia="Calibri" w:hAnsi="Calibri" w:cs="Calibri"/>
+        </w:rPr>
+        <w:t xml:space="preserve">. Immunocompetence also varies in response to natural seasonal fluctuations in body fat stores in several seasonally breeding rodents </w:t>
+      </w:r>
+      <w:hyperlink r:id="rId29">
         <w:r>
           <w:rPr>
             <w:rFonts w:ascii="Calibri" w:eastAsia="Calibri" w:hAnsi="Calibri" w:cs="Calibri"/>
           </w:rPr>
-          <w:t>Schaible</w:t>
-        </w:r>
-        <w:proofErr w:type="spellEnd"/>
+          <w:t>(Bartness et al., 2002)</w:t>
+        </w:r>
+      </w:hyperlink>
+      <w:r>
+        <w:rPr>
+          <w:rFonts w:ascii="Calibri" w:eastAsia="Calibri" w:hAnsi="Calibri" w:cs="Calibri"/>
+        </w:rPr>
+        <w:t xml:space="preserve">. Further, although survival in the face of pathogens is of great importance to fitness, immune function can be deprioritized and subjected to the same tradeoffs as other life history pillars. For example, domesticated chickens selected for faster growth demonstrated weaker cellular and humoral immune responses </w:t>
+      </w:r>
+      <w:hyperlink r:id="rId30">
         <w:r>
           <w:rPr>
             <w:rFonts w:ascii="Calibri" w:eastAsia="Calibri" w:hAnsi="Calibri" w:cs="Calibri"/>
           </w:rPr>
-          <w:t xml:space="preserve"> &amp; Kaufmann, 2007)</w:t>
-        </w:r>
-      </w:hyperlink>
-      <w:r>
-        <w:rPr>
-          <w:rFonts w:ascii="Calibri" w:eastAsia="Calibri" w:hAnsi="Calibri" w:cs="Calibri"/>
-        </w:rPr>
-        <w:t xml:space="preserve">. Immunocompetence also varies in response to natural seasonal fluctuations in body fat stores in several seasonally breeding rodents </w:t>
-      </w:r>
-      <w:hyperlink r:id="rId29">
+          <w:t>(van der Most et al., 2011)</w:t>
+        </w:r>
+      </w:hyperlink>
+      <w:r>
+        <w:rPr>
+          <w:rFonts w:ascii="Calibri" w:eastAsia="Calibri" w:hAnsi="Calibri" w:cs="Calibri"/>
+        </w:rPr>
+        <w:t xml:space="preserve">. </w:t>
+      </w:r>
+    </w:p>
+    <w:p>
+      <w:pPr>
+        <w:ind w:firstLine="720"/>
+        <w:rPr>
+          <w:rFonts w:ascii="Calibri" w:eastAsia="Calibri" w:hAnsi="Calibri" w:cs="Calibri"/>
+        </w:rPr>
+      </w:pPr>
+      <w:r>
+        <w:rPr>
+          <w:rFonts w:ascii="Calibri" w:eastAsia="Calibri" w:hAnsi="Calibri" w:cs="Calibri"/>
+        </w:rPr>
+        <w:t xml:space="preserve">Several potential mechanisms mediate energetic constraints on the allocation of energy to immune function. Individuals may experience a direct lack of fuel for immune cells, such as glucose </w:t>
+      </w:r>
+      <w:hyperlink r:id="rId31">
         <w:r>
           <w:rPr>
             <w:rFonts w:ascii="Calibri" w:eastAsia="Calibri" w:hAnsi="Calibri" w:cs="Calibri"/>
           </w:rPr>
-          <w:t>(</w:t>
-        </w:r>
-        <w:proofErr w:type="spellStart"/>
+          <w:t>(rats, Lysle et al., 1988; mice, E. S. Miller et al., 1994)</w:t>
+        </w:r>
+      </w:hyperlink>
+      <w:r>
+        <w:rPr>
+          <w:rFonts w:ascii="Calibri" w:eastAsia="Calibri" w:hAnsi="Calibri" w:cs="Calibri"/>
+        </w:rPr>
+        <w:t xml:space="preserve"> or free fatty acids </w:t>
+      </w:r>
+      <w:hyperlink r:id="rId32">
         <w:r>
           <w:rPr>
             <w:rFonts w:ascii="Calibri" w:eastAsia="Calibri" w:hAnsi="Calibri" w:cs="Calibri"/>
           </w:rPr>
-          <w:t>Bartness</w:t>
-        </w:r>
-        <w:proofErr w:type="spellEnd"/>
+          <w:t>(Pond, 1996)</w:t>
+        </w:r>
+      </w:hyperlink>
+      <w:r>
+        <w:rPr>
+          <w:rFonts w:ascii="Calibri" w:eastAsia="Calibri" w:hAnsi="Calibri" w:cs="Calibri"/>
+        </w:rPr>
+        <w:t xml:space="preserve">. Such metabolic stress, however, can result in a general stress response, with the release of glucocorticoids (GCs) mediating the </w:t>
+      </w:r>
+      <w:r>
+        <w:rPr>
+          <w:rFonts w:ascii="Calibri" w:eastAsia="Calibri" w:hAnsi="Calibri" w:cs="Calibri"/>
+        </w:rPr>
+        <w:lastRenderedPageBreak/>
+        <w:t xml:space="preserve">immunosuppressive effects of low energy. Indeed, concentrations of GCs rise in response to experimental fasting (mongolian gerbils, xu wang) </w:t>
+      </w:r>
+      <w:hyperlink r:id="rId33">
         <w:r>
           <w:rPr>
             <w:rFonts w:ascii="Calibri" w:eastAsia="Calibri" w:hAnsi="Calibri" w:cs="Calibri"/>
           </w:rPr>
-          <w:t xml:space="preserve"> et al., 2002)</w:t>
-        </w:r>
-      </w:hyperlink>
-      <w:r>
-        <w:rPr>
-          <w:rFonts w:ascii="Calibri" w:eastAsia="Calibri" w:hAnsi="Calibri" w:cs="Calibri"/>
-        </w:rPr>
-        <w:t xml:space="preserve">. Further, although survival in the face of pathogens is of great importance to fitness, immune function can be deprioritized and subjected to the same tradeoffs as other life history pillars. For example, domesticated chickens selected for faster growth demonstrated weaker cellular and humoral immune responses </w:t>
-      </w:r>
-      <w:hyperlink r:id="rId30">
+          <w:t>(Mongolian gerbils, Xu &amp; Wang, 2010)</w:t>
+        </w:r>
+      </w:hyperlink>
+      <w:r>
+        <w:rPr>
+          <w:rFonts w:ascii="Calibri" w:eastAsia="Calibri" w:hAnsi="Calibri" w:cs="Calibri"/>
+        </w:rPr>
+        <w:t xml:space="preserve"> and in naturally occurring periods of low energy balance </w:t>
+      </w:r>
+      <w:hyperlink r:id="rId34">
         <w:r>
           <w:rPr>
             <w:rFonts w:ascii="Calibri" w:eastAsia="Calibri" w:hAnsi="Calibri" w:cs="Calibri"/>
           </w:rPr>
-          <w:t>(van der Most et al., 2011)</w:t>
-        </w:r>
-      </w:hyperlink>
-      <w:r>
-        <w:rPr>
-          <w:rFonts w:ascii="Calibri" w:eastAsia="Calibri" w:hAnsi="Calibri" w:cs="Calibri"/>
-        </w:rPr>
-        <w:t xml:space="preserve">. </w:t>
+          <w:t>(blue monkeys, Thompson et al., 2020)</w:t>
+        </w:r>
+      </w:hyperlink>
+      <w:r>
+        <w:rPr>
+          <w:rFonts w:ascii="Calibri" w:eastAsia="Calibri" w:hAnsi="Calibri" w:cs="Calibri"/>
+        </w:rPr>
+        <w:t xml:space="preserve">. Lastly, depletion of body fat reduces circulating concentrations of leptin, a hormone similar in structure to IL-2 and similarly critical for sustaining cell-mediated immunity </w:t>
+      </w:r>
+      <w:hyperlink r:id="rId35">
+        <w:r>
+          <w:rPr>
+            <w:rFonts w:ascii="Calibri" w:eastAsia="Calibri" w:hAnsi="Calibri" w:cs="Calibri"/>
+          </w:rPr>
+          <w:t>(McDade, 2003)</w:t>
+        </w:r>
+      </w:hyperlink>
+      <w:r>
+        <w:rPr>
+          <w:rFonts w:ascii="Calibri" w:eastAsia="Calibri" w:hAnsi="Calibri" w:cs="Calibri"/>
+        </w:rPr>
+        <w:t xml:space="preserve">. Though difficult to disentangle, understanding the mechanisms of energy-regulated immunomodulation is important for predicting circumstances in which immune function may be constrained and, more broadly, helps elucidate how life history trade-offs may be regulated </w:t>
+      </w:r>
+      <w:hyperlink r:id="rId36">
+        <w:r>
+          <w:rPr>
+            <w:rFonts w:ascii="Calibri" w:eastAsia="Calibri" w:hAnsi="Calibri" w:cs="Calibri"/>
+          </w:rPr>
+          <w:t>(e.g., Ellison, 2017)</w:t>
+        </w:r>
+      </w:hyperlink>
+      <w:r>
+        <w:rPr>
+          <w:rFonts w:ascii="Calibri" w:eastAsia="Calibri" w:hAnsi="Calibri" w:cs="Calibri"/>
+        </w:rPr>
+        <w:t>.</w:t>
       </w:r>
     </w:p>
     <w:p>
@@ -879,119 +854,114 @@
         <w:rPr>
           <w:rFonts w:ascii="Calibri" w:eastAsia="Calibri" w:hAnsi="Calibri" w:cs="Calibri"/>
         </w:rPr>
-        <w:t xml:space="preserve">Several potential mechanisms mediate energetic constraints on the allocation of energy to immune function. Individuals may experience a direct lack of fuel for immune cells, such as glucose </w:t>
-      </w:r>
-      <w:hyperlink r:id="rId31">
+        <w:t xml:space="preserve"> Inadequate energy intake can lower cellular immune activity specifically, relative to humoral immunity </w:t>
+      </w:r>
+      <w:hyperlink r:id="rId37">
         <w:r>
           <w:rPr>
             <w:rFonts w:ascii="Calibri" w:eastAsia="Calibri" w:hAnsi="Calibri" w:cs="Calibri"/>
           </w:rPr>
-          <w:t xml:space="preserve">(rats, </w:t>
-        </w:r>
-        <w:proofErr w:type="spellStart"/>
+          <w:t>(Long &amp; Nanthakumar, 2004)</w:t>
+        </w:r>
+      </w:hyperlink>
+      <w:r>
+        <w:rPr>
+          <w:rFonts w:ascii="Calibri" w:eastAsia="Calibri" w:hAnsi="Calibri" w:cs="Calibri"/>
+        </w:rPr>
+        <w:t xml:space="preserve">. The cellular arm of the adaptive immune response involves the development and mobilization of T helper type 1 cells (Th1) and their recruitment of monocyte-derived macrophages. This activity corresponds with inflammation, a particularly costly aspect of the immune response that generally requires processes to repair collateral damage to self </w:t>
+      </w:r>
+      <w:hyperlink r:id="rId38">
         <w:r>
           <w:rPr>
             <w:rFonts w:ascii="Calibri" w:eastAsia="Calibri" w:hAnsi="Calibri" w:cs="Calibri"/>
           </w:rPr>
-          <w:t>Lysle</w:t>
-        </w:r>
-        <w:proofErr w:type="spellEnd"/>
+          <w:t>(Weavers et al., 2019)</w:t>
+        </w:r>
+      </w:hyperlink>
+      <w:r>
+        <w:rPr>
+          <w:rFonts w:ascii="Calibri" w:eastAsia="Calibri" w:hAnsi="Calibri" w:cs="Calibri"/>
+        </w:rPr>
+        <w:t xml:space="preserve">. In mice, lower circulating leptin concentrations during fasting led to a decrease in Th1 cytokines and a predominance of Th2, whereas refeeding restored Th1 and suppressed Th2 cytokines </w:t>
+      </w:r>
+      <w:hyperlink r:id="rId39">
         <w:r>
           <w:rPr>
             <w:rFonts w:ascii="Calibri" w:eastAsia="Calibri" w:hAnsi="Calibri" w:cs="Calibri"/>
           </w:rPr>
-          <w:t xml:space="preserve"> et al., 1988; mice, E. S. Miller et al., 1994)</w:t>
-        </w:r>
-      </w:hyperlink>
-      <w:r>
-        <w:rPr>
-          <w:rFonts w:ascii="Calibri" w:eastAsia="Calibri" w:hAnsi="Calibri" w:cs="Calibri"/>
-        </w:rPr>
-        <w:t xml:space="preserve"> or free fatty acids </w:t>
-      </w:r>
-      <w:hyperlink r:id="rId32">
+          <w:t>(Lord et al., 1998)</w:t>
+        </w:r>
+      </w:hyperlink>
+      <w:r>
+        <w:rPr>
+          <w:rFonts w:ascii="Calibri" w:eastAsia="Calibri" w:hAnsi="Calibri" w:cs="Calibri"/>
+        </w:rPr>
+        <w:t xml:space="preserve">. Although T cell profiles require invasive sampling to quantify, cellular immune activity can be reliably measured non-invasively. The biomarker neopterin is a useful non-invasive marker of cellular immune activity, as well as general inflammatory activity of macrophages, as it is produced by type I macrophages typically after their activation by IFNy produced by Th1 cells </w:t>
+      </w:r>
+      <w:hyperlink r:id="rId40">
         <w:r>
           <w:rPr>
             <w:rFonts w:ascii="Calibri" w:eastAsia="Calibri" w:hAnsi="Calibri" w:cs="Calibri"/>
           </w:rPr>
-          <w:t>(Pond, 1996)</w:t>
-        </w:r>
-      </w:hyperlink>
-      <w:r>
-        <w:rPr>
-          <w:rFonts w:ascii="Calibri" w:eastAsia="Calibri" w:hAnsi="Calibri" w:cs="Calibri"/>
-        </w:rPr>
-        <w:t xml:space="preserve">. Such metabolic stress, however, can result in a general stress response, with the release of glucocorticoids (GCs) mediating the </w:t>
-      </w:r>
-      <w:r>
-        <w:rPr>
-          <w:rFonts w:ascii="Calibri" w:eastAsia="Calibri" w:hAnsi="Calibri" w:cs="Calibri"/>
-        </w:rPr>
-        <w:lastRenderedPageBreak/>
-        <w:t>immunosuppressive effects of low energy. Indeed, concentrations of GCs rise in response to experimental fasting (</w:t>
-      </w:r>
-      <w:proofErr w:type="spellStart"/>
-      <w:r>
-        <w:rPr>
-          <w:rFonts w:ascii="Calibri" w:eastAsia="Calibri" w:hAnsi="Calibri" w:cs="Calibri"/>
-        </w:rPr>
-        <w:t>mongolian</w:t>
-      </w:r>
-      <w:proofErr w:type="spellEnd"/>
-      <w:r>
-        <w:rPr>
-          <w:rFonts w:ascii="Calibri" w:eastAsia="Calibri" w:hAnsi="Calibri" w:cs="Calibri"/>
-        </w:rPr>
-        <w:t xml:space="preserve"> gerbils, xu wang) </w:t>
-      </w:r>
-      <w:hyperlink r:id="rId33">
+          <w:t xml:space="preserve">(Murr et al., </w:t>
+        </w:r>
+      </w:hyperlink>
+      <w:hyperlink r:id="rId41">
         <w:r>
           <w:rPr>
             <w:rFonts w:ascii="Calibri" w:eastAsia="Calibri" w:hAnsi="Calibri" w:cs="Calibri"/>
           </w:rPr>
-          <w:t>(Mongolian gerbils, Xu &amp; Wang, 2010)</w:t>
-        </w:r>
-      </w:hyperlink>
-      <w:r>
-        <w:rPr>
-          <w:rFonts w:ascii="Calibri" w:eastAsia="Calibri" w:hAnsi="Calibri" w:cs="Calibri"/>
-        </w:rPr>
-        <w:t xml:space="preserve"> and in naturally occurring periods of low energy balance </w:t>
-      </w:r>
-      <w:hyperlink r:id="rId34">
+          <w:t>2002</w:t>
+        </w:r>
+      </w:hyperlink>
+      <w:hyperlink r:id="rId42">
         <w:r>
           <w:rPr>
             <w:rFonts w:ascii="Calibri" w:eastAsia="Calibri" w:hAnsi="Calibri" w:cs="Calibri"/>
           </w:rPr>
-          <w:t>(blue monkeys, Thompson et al., 2020)</w:t>
-        </w:r>
-      </w:hyperlink>
-      <w:r>
-        <w:rPr>
-          <w:rFonts w:ascii="Calibri" w:eastAsia="Calibri" w:hAnsi="Calibri" w:cs="Calibri"/>
-        </w:rPr>
-        <w:t xml:space="preserve">. Lastly, depletion of body fat reduces circulating concentrations of leptin, a hormone similar in structure to IL-2 and similarly critical for sustaining cell-mediated immunity </w:t>
-      </w:r>
-      <w:hyperlink r:id="rId35">
+          <w:t>)</w:t>
+        </w:r>
+      </w:hyperlink>
+      <w:r>
+        <w:rPr>
+          <w:rFonts w:ascii="Calibri" w:eastAsia="Calibri" w:hAnsi="Calibri" w:cs="Calibri"/>
+        </w:rPr>
+        <w:t xml:space="preserve">. Neopterin has been validated to increase in response to acute infection in macaques </w:t>
+      </w:r>
+      <w:hyperlink r:id="rId43">
         <w:r>
           <w:rPr>
             <w:rFonts w:ascii="Calibri" w:eastAsia="Calibri" w:hAnsi="Calibri" w:cs="Calibri"/>
           </w:rPr>
-          <w:t>(McDade, 2003)</w:t>
-        </w:r>
-      </w:hyperlink>
-      <w:r>
-        <w:rPr>
-          <w:rFonts w:ascii="Calibri" w:eastAsia="Calibri" w:hAnsi="Calibri" w:cs="Calibri"/>
-        </w:rPr>
-        <w:t xml:space="preserve">. Though difficult to disentangle, understanding the mechanisms of energy-regulated immunomodulation is important for predicting circumstances in which immune function may be constrained and, more broadly, helps elucidate how life history trade-offs may be regulated </w:t>
-      </w:r>
-      <w:hyperlink r:id="rId36">
+          <w:t>(Higham et al., 2015)</w:t>
+        </w:r>
+      </w:hyperlink>
+      <w:r>
+        <w:rPr>
+          <w:rFonts w:ascii="Calibri" w:eastAsia="Calibri" w:hAnsi="Calibri" w:cs="Calibri"/>
+        </w:rPr>
+        <w:t xml:space="preserve"> and great apes </w:t>
+      </w:r>
+      <w:hyperlink r:id="rId44">
         <w:r>
           <w:rPr>
             <w:rFonts w:ascii="Calibri" w:eastAsia="Calibri" w:hAnsi="Calibri" w:cs="Calibri"/>
           </w:rPr>
-          <w:t>(e.g., Ellison, 2017)</w:t>
+          <w:t>(bonobos, Behringer et al., 2017; chimpanzees, Thompson González et al., 2020)</w:t>
+        </w:r>
+      </w:hyperlink>
+      <w:r>
+        <w:rPr>
+          <w:rFonts w:ascii="Calibri" w:eastAsia="Calibri" w:hAnsi="Calibri" w:cs="Calibri"/>
+        </w:rPr>
+        <w:t xml:space="preserve">. It is excreted in urine and is highly stable when stored in the absence of light at low temperatures, making it an ideal marker of cellular immune activity in wild primate populations </w:t>
+      </w:r>
+      <w:hyperlink r:id="rId45">
+        <w:r>
+          <w:rPr>
+            <w:rFonts w:ascii="Calibri" w:eastAsia="Calibri" w:hAnsi="Calibri" w:cs="Calibri"/>
+          </w:rPr>
+          <w:t>(Heistermann &amp; Higham, 2015)</w:t>
         </w:r>
       </w:hyperlink>
       <w:r>
@@ -1012,448 +982,140 @@
         <w:rPr>
           <w:rFonts w:ascii="Calibri" w:eastAsia="Calibri" w:hAnsi="Calibri" w:cs="Calibri"/>
         </w:rPr>
-        <w:t xml:space="preserve"> Inadequate energy intake can lower cellular immune activity specifically, relative to humoral immunity </w:t>
-      </w:r>
-      <w:hyperlink r:id="rId37">
+        <w:t xml:space="preserve">Energy balance and bodily condition are challenging to quantify in wild primates: the gold standard for measuring each requires capture or controls which are not feasible in most wild populations (e.g., doubly-labeled water method). Nevertheless, </w:t>
+      </w:r>
+      <w:r>
+        <w:rPr>
+          <w:rFonts w:ascii="Calibri" w:eastAsia="Calibri" w:hAnsi="Calibri" w:cs="Calibri"/>
+        </w:rPr>
+        <w:t xml:space="preserve">the status of </w:t>
+      </w:r>
+      <w:r>
+        <w:rPr>
+          <w:rFonts w:ascii="Calibri" w:eastAsia="Calibri" w:hAnsi="Calibri" w:cs="Calibri"/>
+        </w:rPr>
+        <w:t xml:space="preserve">each can be approximated non-invasively. Energy balance, or the difference between energy intake and expenditure, can be well-approximated with </w:t>
+      </w:r>
+      <w:r>
+        <w:rPr>
+          <w:rFonts w:ascii="Calibri" w:eastAsia="Calibri" w:hAnsi="Calibri" w:cs="Calibri"/>
+        </w:rPr>
+        <w:t>C-peptide</w:t>
+      </w:r>
+      <w:r>
+        <w:rPr>
+          <w:rFonts w:ascii="Calibri" w:eastAsia="Calibri" w:hAnsi="Calibri" w:cs="Calibri"/>
+        </w:rPr>
+        <w:t xml:space="preserve"> of insulin </w:t>
+      </w:r>
+      <w:hyperlink r:id="rId46">
         <w:r>
           <w:rPr>
             <w:rFonts w:ascii="Calibri" w:eastAsia="Calibri" w:hAnsi="Calibri" w:cs="Calibri"/>
           </w:rPr>
-          <w:t xml:space="preserve">(Long &amp; </w:t>
-        </w:r>
-        <w:proofErr w:type="spellStart"/>
+          <w:t>(Emery Thompson, 2016; Girard-Buttoz et al., 2011; Higham et al., 2011)</w:t>
+        </w:r>
+      </w:hyperlink>
+      <w:r>
+        <w:rPr>
+          <w:rFonts w:ascii="Calibri" w:eastAsia="Calibri" w:hAnsi="Calibri" w:cs="Calibri"/>
+        </w:rPr>
+        <w:t xml:space="preserve">. C-peptide is excreted in urine and produced in a 1:1 ratio with insulin, providing an integrated signal of energy balance to the brain. C-peptide has been validated in several primate species, shown to correspond with body mass </w:t>
+      </w:r>
+      <w:hyperlink r:id="rId47">
         <w:r>
           <w:rPr>
             <w:rFonts w:ascii="Calibri" w:eastAsia="Calibri" w:hAnsi="Calibri" w:cs="Calibri"/>
           </w:rPr>
-          <w:t>Nanthakumar</w:t>
-        </w:r>
-        <w:proofErr w:type="spellEnd"/>
+          <w:t>(bonobos, Deschner et al., 2008; macaques, Gira</w:t>
+        </w:r>
         <w:r>
           <w:rPr>
             <w:rFonts w:ascii="Calibri" w:eastAsia="Calibri" w:hAnsi="Calibri" w:cs="Calibri"/>
           </w:rPr>
-          <w:t>, 2004)</w:t>
-        </w:r>
-      </w:hyperlink>
-      <w:r>
-        <w:rPr>
-          <w:rFonts w:ascii="Calibri" w:eastAsia="Calibri" w:hAnsi="Calibri" w:cs="Calibri"/>
-        </w:rPr>
-        <w:t xml:space="preserve">. The cellular arm of the adaptive immune response involves the development and mobilization of T helper type 1 cells (Th1) and their recruitment of monocyte-derived macrophages. This activity corresponds with inflammation, a particularly costly aspect of the immune response that generally requires processes to repair collateral damage to self </w:t>
-      </w:r>
-      <w:hyperlink r:id="rId38">
+          <w:t>s</w:t>
+        </w:r>
         <w:r>
           <w:rPr>
             <w:rFonts w:ascii="Calibri" w:eastAsia="Calibri" w:hAnsi="Calibri" w:cs="Calibri"/>
           </w:rPr>
-          <w:t>(Weavers et al., 2019)</w:t>
-        </w:r>
-      </w:hyperlink>
-      <w:r>
-        <w:rPr>
-          <w:rFonts w:ascii="Calibri" w:eastAsia="Calibri" w:hAnsi="Calibri" w:cs="Calibri"/>
-        </w:rPr>
-        <w:t xml:space="preserve">. In mice, lower circulating leptin concentrations during fasting led to a decrease in Th1 cytokines and a predominance of Th2, whereas refeeding restored Th1 and suppressed Th2 cytokines </w:t>
-      </w:r>
-      <w:hyperlink r:id="rId39">
+          <w:t>r</w:t>
+        </w:r>
         <w:r>
           <w:rPr>
             <w:rFonts w:ascii="Calibri" w:eastAsia="Calibri" w:hAnsi="Calibri" w:cs="Calibri"/>
           </w:rPr>
-          <w:t>(Lord et al., 1998)</w:t>
-        </w:r>
-      </w:hyperlink>
-      <w:r>
-        <w:rPr>
-          <w:rFonts w:ascii="Calibri" w:eastAsia="Calibri" w:hAnsi="Calibri" w:cs="Calibri"/>
-        </w:rPr>
-        <w:t xml:space="preserve">. Although T cell profiles require invasive sampling to quantify, cellular immune activity can be reliably measured non-invasively. The biomarker neopterin is a useful non-invasive marker of cellular immune activity, as well as general inflammatory activity of macrophages, as it is produced by type I macrophages typically after their activation by </w:t>
-      </w:r>
-      <w:proofErr w:type="spellStart"/>
-      <w:r>
-        <w:rPr>
-          <w:rFonts w:ascii="Calibri" w:eastAsia="Calibri" w:hAnsi="Calibri" w:cs="Calibri"/>
-        </w:rPr>
-        <w:t>IFNy</w:t>
-      </w:r>
-      <w:proofErr w:type="spellEnd"/>
-      <w:r>
-        <w:rPr>
-          <w:rFonts w:ascii="Calibri" w:eastAsia="Calibri" w:hAnsi="Calibri" w:cs="Calibri"/>
-        </w:rPr>
-        <w:t xml:space="preserve"> produced by Th1 cells </w:t>
-      </w:r>
-      <w:hyperlink r:id="rId40">
+          <w:t>d-Buttoz et al., 2011)</w:t>
+        </w:r>
+      </w:hyperlink>
+      <w:r>
+        <w:rPr>
+          <w:rFonts w:ascii="Calibri" w:eastAsia="Calibri" w:hAnsi="Calibri" w:cs="Calibri"/>
+        </w:rPr>
+        <w:t>, feeding rates and mass gain and loss (</w:t>
+      </w:r>
+      <w:hyperlink r:id="rId48">
         <w:r>
           <w:rPr>
             <w:rFonts w:ascii="Calibri" w:eastAsia="Calibri" w:hAnsi="Calibri" w:cs="Calibri"/>
           </w:rPr>
-          <w:t>(</w:t>
-        </w:r>
-        <w:proofErr w:type="spellStart"/>
+          <w:t>macaques, Girard-Buttoz et al., 2011</w:t>
+        </w:r>
+      </w:hyperlink>
+      <w:r>
+        <w:rPr>
+          <w:rFonts w:ascii="Calibri" w:eastAsia="Calibri" w:hAnsi="Calibri" w:cs="Calibri"/>
+        </w:rPr>
+        <w:t xml:space="preserve">), and food availability </w:t>
+      </w:r>
+      <w:hyperlink r:id="rId49">
         <w:r>
           <w:rPr>
             <w:rFonts w:ascii="Calibri" w:eastAsia="Calibri" w:hAnsi="Calibri" w:cs="Calibri"/>
           </w:rPr>
-          <w:t>Murr</w:t>
-        </w:r>
-        <w:proofErr w:type="spellEnd"/>
+          <w:t>(chimpanzees, Emery Thompson et al., 2009; orangutans, Emery Thompson &amp; Knott, 2008; gorillas, Grueter et al., 2014; blue monkeys, Thompson et al., 2020)</w:t>
+        </w:r>
+      </w:hyperlink>
+      <w:r>
+        <w:rPr>
+          <w:rFonts w:ascii="Calibri" w:eastAsia="Calibri" w:hAnsi="Calibri" w:cs="Calibri"/>
+        </w:rPr>
+        <w:t xml:space="preserve">. Body condition typically refers to the availability of energetic reserves, namely body fat and lean muscle </w:t>
+      </w:r>
+      <w:hyperlink r:id="rId50">
         <w:r>
           <w:rPr>
             <w:rFonts w:ascii="Calibri" w:eastAsia="Calibri" w:hAnsi="Calibri" w:cs="Calibri"/>
           </w:rPr>
-          <w:t xml:space="preserve"> et al., </w:t>
-        </w:r>
-      </w:hyperlink>
-      <w:hyperlink r:id="rId41">
+          <w:t>(Schulte-Hostedde et al., 2005)</w:t>
+        </w:r>
+      </w:hyperlink>
+      <w:r>
+        <w:rPr>
+          <w:rFonts w:ascii="Calibri" w:eastAsia="Calibri" w:hAnsi="Calibri" w:cs="Calibri"/>
+        </w:rPr>
+        <w:t xml:space="preserve">. To date, no non-invasive methods have been validated to measure body fat, however approximation of lean body mass is possible with a combination of urinary creatinine and specific gravity </w:t>
+      </w:r>
+      <w:hyperlink r:id="rId51">
         <w:r>
           <w:rPr>
             <w:rFonts w:ascii="Calibri" w:eastAsia="Calibri" w:hAnsi="Calibri" w:cs="Calibri"/>
           </w:rPr>
-          <w:t>2002</w:t>
-        </w:r>
-      </w:hyperlink>
-      <w:hyperlink r:id="rId42">
+          <w:t>(Emery Thompson et al., 2012)</w:t>
+        </w:r>
+      </w:hyperlink>
+      <w:r>
+        <w:rPr>
+          <w:rFonts w:ascii="Calibri" w:eastAsia="Calibri" w:hAnsi="Calibri" w:cs="Calibri"/>
+        </w:rPr>
+        <w:t xml:space="preserve">. Although lipids in adipose tissue are typically metabolized prior to protein in lean muscle, lean muscle still constitutes an energetic reserve </w:t>
+      </w:r>
+      <w:hyperlink r:id="rId52">
         <w:r>
           <w:rPr>
             <w:rFonts w:ascii="Calibri" w:eastAsia="Calibri" w:hAnsi="Calibri" w:cs="Calibri"/>
           </w:rPr>
-          <w:t>)</w:t>
-        </w:r>
-      </w:hyperlink>
-      <w:r>
-        <w:rPr>
-          <w:rFonts w:ascii="Calibri" w:eastAsia="Calibri" w:hAnsi="Calibri" w:cs="Calibri"/>
-        </w:rPr>
-        <w:t xml:space="preserve">. Neopterin has been validated to increase in response to acute infection in macaques </w:t>
-      </w:r>
-      <w:hyperlink r:id="rId43">
-        <w:r>
-          <w:rPr>
-            <w:rFonts w:ascii="Calibri" w:eastAsia="Calibri" w:hAnsi="Calibri" w:cs="Calibri"/>
-          </w:rPr>
-          <w:t>(</w:t>
-        </w:r>
-        <w:proofErr w:type="spellStart"/>
-        <w:r>
-          <w:rPr>
-            <w:rFonts w:ascii="Calibri" w:eastAsia="Calibri" w:hAnsi="Calibri" w:cs="Calibri"/>
-          </w:rPr>
-          <w:t>Higham</w:t>
-        </w:r>
-        <w:proofErr w:type="spellEnd"/>
-        <w:r>
-          <w:rPr>
-            <w:rFonts w:ascii="Calibri" w:eastAsia="Calibri" w:hAnsi="Calibri" w:cs="Calibri"/>
-          </w:rPr>
-          <w:t xml:space="preserve"> et al., 2015)</w:t>
-        </w:r>
-      </w:hyperlink>
-      <w:r>
-        <w:rPr>
-          <w:rFonts w:ascii="Calibri" w:eastAsia="Calibri" w:hAnsi="Calibri" w:cs="Calibri"/>
-        </w:rPr>
-        <w:t xml:space="preserve"> and great apes </w:t>
-      </w:r>
-      <w:hyperlink r:id="rId44">
-        <w:r>
-          <w:rPr>
-            <w:rFonts w:ascii="Calibri" w:eastAsia="Calibri" w:hAnsi="Calibri" w:cs="Calibri"/>
-          </w:rPr>
-          <w:t>(bonobos, Behringer et al., 2017; chimpanzees, Thompson González et al., 2020)</w:t>
-        </w:r>
-      </w:hyperlink>
-      <w:r>
-        <w:rPr>
-          <w:rFonts w:ascii="Calibri" w:eastAsia="Calibri" w:hAnsi="Calibri" w:cs="Calibri"/>
-        </w:rPr>
-        <w:t xml:space="preserve">. It is excreted in urine and is highly stable when stored in the absence of light at low temperatures, making it an ideal marker of cellular immune activity in wild primate populations </w:t>
-      </w:r>
-      <w:hyperlink r:id="rId45">
-        <w:r>
-          <w:rPr>
-            <w:rFonts w:ascii="Calibri" w:eastAsia="Calibri" w:hAnsi="Calibri" w:cs="Calibri"/>
-          </w:rPr>
-          <w:t>(</w:t>
-        </w:r>
-        <w:proofErr w:type="spellStart"/>
-        <w:r>
-          <w:rPr>
-            <w:rFonts w:ascii="Calibri" w:eastAsia="Calibri" w:hAnsi="Calibri" w:cs="Calibri"/>
-          </w:rPr>
-          <w:t>Heistermann</w:t>
-        </w:r>
-        <w:proofErr w:type="spellEnd"/>
-        <w:r>
-          <w:rPr>
-            <w:rFonts w:ascii="Calibri" w:eastAsia="Calibri" w:hAnsi="Calibri" w:cs="Calibri"/>
-          </w:rPr>
-          <w:t xml:space="preserve"> &amp; </w:t>
-        </w:r>
-        <w:proofErr w:type="spellStart"/>
-        <w:r>
-          <w:rPr>
-            <w:rFonts w:ascii="Calibri" w:eastAsia="Calibri" w:hAnsi="Calibri" w:cs="Calibri"/>
-          </w:rPr>
-          <w:t>Higham</w:t>
-        </w:r>
-        <w:proofErr w:type="spellEnd"/>
-        <w:r>
-          <w:rPr>
-            <w:rFonts w:ascii="Calibri" w:eastAsia="Calibri" w:hAnsi="Calibri" w:cs="Calibri"/>
-          </w:rPr>
-          <w:t>, 2015)</w:t>
-        </w:r>
-      </w:hyperlink>
-      <w:r>
-        <w:rPr>
-          <w:rFonts w:ascii="Calibri" w:eastAsia="Calibri" w:hAnsi="Calibri" w:cs="Calibri"/>
-        </w:rPr>
-        <w:t>.</w:t>
-      </w:r>
-    </w:p>
-    <w:p>
-      <w:pPr>
-        <w:ind w:firstLine="720"/>
-        <w:rPr>
-          <w:rFonts w:ascii="Calibri" w:eastAsia="Calibri" w:hAnsi="Calibri" w:cs="Calibri"/>
-        </w:rPr>
-      </w:pPr>
-      <w:r>
-        <w:rPr>
-          <w:rFonts w:ascii="Calibri" w:eastAsia="Calibri" w:hAnsi="Calibri" w:cs="Calibri"/>
-        </w:rPr>
-        <w:t xml:space="preserve">Energy balance and bodily condition are challenging to quantify in wild primates: the gold standard for measuring each requires capture or controls which are not feasible in most wild populations (e.g., </w:t>
-      </w:r>
-      <w:proofErr w:type="gramStart"/>
-      <w:r>
-        <w:rPr>
-          <w:rFonts w:ascii="Calibri" w:eastAsia="Calibri" w:hAnsi="Calibri" w:cs="Calibri"/>
-        </w:rPr>
-        <w:t>doubly-labeled</w:t>
-      </w:r>
-      <w:proofErr w:type="gramEnd"/>
-      <w:r>
-        <w:rPr>
-          <w:rFonts w:ascii="Calibri" w:eastAsia="Calibri" w:hAnsi="Calibri" w:cs="Calibri"/>
-        </w:rPr>
-        <w:t xml:space="preserve"> water method). Nevertheless, </w:t>
-      </w:r>
-      <w:r>
-        <w:rPr>
-          <w:rFonts w:ascii="Calibri" w:eastAsia="Calibri" w:hAnsi="Calibri" w:cs="Calibri"/>
-        </w:rPr>
-        <w:t xml:space="preserve">the status of </w:t>
-      </w:r>
-      <w:r>
-        <w:rPr>
-          <w:rFonts w:ascii="Calibri" w:eastAsia="Calibri" w:hAnsi="Calibri" w:cs="Calibri"/>
-        </w:rPr>
-        <w:t xml:space="preserve">each can be approximated non-invasively. Energy balance, or the difference between energy intake and expenditure, can be well-approximated with c-peptide of insulin </w:t>
-      </w:r>
-      <w:hyperlink r:id="rId46">
-        <w:r>
-          <w:rPr>
-            <w:rFonts w:ascii="Calibri" w:eastAsia="Calibri" w:hAnsi="Calibri" w:cs="Calibri"/>
-          </w:rPr>
-          <w:t>(Emery Thompson, 2016; Girard-</w:t>
-        </w:r>
-        <w:proofErr w:type="spellStart"/>
-        <w:r>
-          <w:rPr>
-            <w:rFonts w:ascii="Calibri" w:eastAsia="Calibri" w:hAnsi="Calibri" w:cs="Calibri"/>
-          </w:rPr>
-          <w:t>Buttoz</w:t>
-        </w:r>
-        <w:proofErr w:type="spellEnd"/>
-        <w:r>
-          <w:rPr>
-            <w:rFonts w:ascii="Calibri" w:eastAsia="Calibri" w:hAnsi="Calibri" w:cs="Calibri"/>
-          </w:rPr>
-          <w:t xml:space="preserve"> et al., 2011; </w:t>
-        </w:r>
-        <w:proofErr w:type="spellStart"/>
-        <w:r>
-          <w:rPr>
-            <w:rFonts w:ascii="Calibri" w:eastAsia="Calibri" w:hAnsi="Calibri" w:cs="Calibri"/>
-          </w:rPr>
-          <w:t>Higham</w:t>
-        </w:r>
-        <w:proofErr w:type="spellEnd"/>
-        <w:r>
-          <w:rPr>
-            <w:rFonts w:ascii="Calibri" w:eastAsia="Calibri" w:hAnsi="Calibri" w:cs="Calibri"/>
-          </w:rPr>
-          <w:t xml:space="preserve"> et al., 2011)</w:t>
-        </w:r>
-      </w:hyperlink>
-      <w:r>
-        <w:rPr>
-          <w:rFonts w:ascii="Calibri" w:eastAsia="Calibri" w:hAnsi="Calibri" w:cs="Calibri"/>
-        </w:rPr>
-        <w:t xml:space="preserve">. C-peptide is excreted in urine and produced in a 1:1 ratio with insulin, providing an integrated signal of energy balance to the brain. C-peptide has been validated in several primate species, shown to correspond with body mass </w:t>
-      </w:r>
-      <w:hyperlink r:id="rId47">
-        <w:r>
-          <w:rPr>
-            <w:rFonts w:ascii="Calibri" w:eastAsia="Calibri" w:hAnsi="Calibri" w:cs="Calibri"/>
-          </w:rPr>
-          <w:t xml:space="preserve">(bonobos, </w:t>
-        </w:r>
-        <w:proofErr w:type="spellStart"/>
-        <w:r>
-          <w:rPr>
-            <w:rFonts w:ascii="Calibri" w:eastAsia="Calibri" w:hAnsi="Calibri" w:cs="Calibri"/>
-          </w:rPr>
-          <w:t>Deschner</w:t>
-        </w:r>
-        <w:proofErr w:type="spellEnd"/>
-        <w:r>
-          <w:rPr>
-            <w:rFonts w:ascii="Calibri" w:eastAsia="Calibri" w:hAnsi="Calibri" w:cs="Calibri"/>
-          </w:rPr>
-          <w:t xml:space="preserve"> et al., 2008; macaques, Girard-</w:t>
-        </w:r>
-        <w:proofErr w:type="spellStart"/>
-        <w:r>
-          <w:rPr>
-            <w:rFonts w:ascii="Calibri" w:eastAsia="Calibri" w:hAnsi="Calibri" w:cs="Calibri"/>
-          </w:rPr>
-          <w:t>Buttoz</w:t>
-        </w:r>
-        <w:proofErr w:type="spellEnd"/>
-        <w:r>
-          <w:rPr>
-            <w:rFonts w:ascii="Calibri" w:eastAsia="Calibri" w:hAnsi="Calibri" w:cs="Calibri"/>
-          </w:rPr>
-          <w:t xml:space="preserve"> et al., 2011)</w:t>
-        </w:r>
-      </w:hyperlink>
-      <w:r>
-        <w:rPr>
-          <w:rFonts w:ascii="Calibri" w:eastAsia="Calibri" w:hAnsi="Calibri" w:cs="Calibri"/>
-        </w:rPr>
-        <w:t>, feeding rates and mass gain and loss (</w:t>
-      </w:r>
-      <w:hyperlink r:id="rId48">
-        <w:r>
-          <w:rPr>
-            <w:rFonts w:ascii="Calibri" w:eastAsia="Calibri" w:hAnsi="Calibri" w:cs="Calibri"/>
-          </w:rPr>
-          <w:t>macaques, Girard-</w:t>
-        </w:r>
-        <w:proofErr w:type="spellStart"/>
-        <w:r>
-          <w:rPr>
-            <w:rFonts w:ascii="Calibri" w:eastAsia="Calibri" w:hAnsi="Calibri" w:cs="Calibri"/>
-          </w:rPr>
-          <w:t>Buttoz</w:t>
-        </w:r>
-        <w:proofErr w:type="spellEnd"/>
-        <w:r>
-          <w:rPr>
-            <w:rFonts w:ascii="Calibri" w:eastAsia="Calibri" w:hAnsi="Calibri" w:cs="Calibri"/>
-          </w:rPr>
-          <w:t xml:space="preserve"> et al., 2011</w:t>
-        </w:r>
-      </w:hyperlink>
-      <w:r>
-        <w:rPr>
-          <w:rFonts w:ascii="Calibri" w:eastAsia="Calibri" w:hAnsi="Calibri" w:cs="Calibri"/>
-        </w:rPr>
-        <w:t xml:space="preserve">), and food availability </w:t>
-      </w:r>
-      <w:hyperlink r:id="rId49">
-        <w:r>
-          <w:rPr>
-            <w:rFonts w:ascii="Calibri" w:eastAsia="Calibri" w:hAnsi="Calibri" w:cs="Calibri"/>
-          </w:rPr>
-          <w:t xml:space="preserve">(chimpanzees, Emery Thompson et al., 2009; orangutans, Emery Thompson &amp; Knott, 2008; gorillas, </w:t>
-        </w:r>
-        <w:proofErr w:type="spellStart"/>
-        <w:r>
-          <w:rPr>
-            <w:rFonts w:ascii="Calibri" w:eastAsia="Calibri" w:hAnsi="Calibri" w:cs="Calibri"/>
-          </w:rPr>
-          <w:t>Grueter</w:t>
-        </w:r>
-        <w:proofErr w:type="spellEnd"/>
-        <w:r>
-          <w:rPr>
-            <w:rFonts w:ascii="Calibri" w:eastAsia="Calibri" w:hAnsi="Calibri" w:cs="Calibri"/>
-          </w:rPr>
-          <w:t xml:space="preserve"> et al., 2014; blue monkeys, Thompson et al., 2020)</w:t>
-        </w:r>
-      </w:hyperlink>
-      <w:r>
-        <w:rPr>
-          <w:rFonts w:ascii="Calibri" w:eastAsia="Calibri" w:hAnsi="Calibri" w:cs="Calibri"/>
-        </w:rPr>
-        <w:t xml:space="preserve">. Body condition typically refers to the availability of energetic reserves, namely body fat and lean muscle </w:t>
-      </w:r>
-      <w:hyperlink r:id="rId50">
-        <w:r>
-          <w:rPr>
-            <w:rFonts w:ascii="Calibri" w:eastAsia="Calibri" w:hAnsi="Calibri" w:cs="Calibri"/>
-          </w:rPr>
-          <w:t>(Schulte-</w:t>
-        </w:r>
-        <w:proofErr w:type="spellStart"/>
-        <w:r>
-          <w:rPr>
-            <w:rFonts w:ascii="Calibri" w:eastAsia="Calibri" w:hAnsi="Calibri" w:cs="Calibri"/>
-          </w:rPr>
-          <w:t>Hostedde</w:t>
-        </w:r>
-        <w:proofErr w:type="spellEnd"/>
-        <w:r>
-          <w:rPr>
-            <w:rFonts w:ascii="Calibri" w:eastAsia="Calibri" w:hAnsi="Calibri" w:cs="Calibri"/>
-          </w:rPr>
-          <w:t xml:space="preserve"> et al., 2005)</w:t>
-        </w:r>
-      </w:hyperlink>
-      <w:r>
-        <w:rPr>
-          <w:rFonts w:ascii="Calibri" w:eastAsia="Calibri" w:hAnsi="Calibri" w:cs="Calibri"/>
-        </w:rPr>
-        <w:t xml:space="preserve">. To date, no non-invasive methods have been validated to measure body fat, however approximation of lean body mass is possible with a combination of urinary creatinine and specific gravity </w:t>
-      </w:r>
-      <w:hyperlink r:id="rId51">
-        <w:r>
-          <w:rPr>
-            <w:rFonts w:ascii="Calibri" w:eastAsia="Calibri" w:hAnsi="Calibri" w:cs="Calibri"/>
-          </w:rPr>
-          <w:t>(Emery Thompson et al., 2012)</w:t>
-        </w:r>
-      </w:hyperlink>
-      <w:r>
-        <w:rPr>
-          <w:rFonts w:ascii="Calibri" w:eastAsia="Calibri" w:hAnsi="Calibri" w:cs="Calibri"/>
-        </w:rPr>
-        <w:t xml:space="preserve">. Although lipids in adipose tissue are typically metabolized prior to protein in lean muscle, lean muscle still constitutes an energetic reserve </w:t>
-      </w:r>
-      <w:hyperlink r:id="rId52">
-        <w:r>
-          <w:rPr>
-            <w:rFonts w:ascii="Calibri" w:eastAsia="Calibri" w:hAnsi="Calibri" w:cs="Calibri"/>
-          </w:rPr>
-          <w:t>(O’Connell et al., 2021; Schulte-</w:t>
-        </w:r>
-        <w:proofErr w:type="spellStart"/>
-        <w:r>
-          <w:rPr>
-            <w:rFonts w:ascii="Calibri" w:eastAsia="Calibri" w:hAnsi="Calibri" w:cs="Calibri"/>
-          </w:rPr>
-          <w:t>Hostedde</w:t>
-        </w:r>
-        <w:proofErr w:type="spellEnd"/>
-        <w:r>
-          <w:rPr>
-            <w:rFonts w:ascii="Calibri" w:eastAsia="Calibri" w:hAnsi="Calibri" w:cs="Calibri"/>
-          </w:rPr>
-          <w:t xml:space="preserve"> et al., 2005)</w:t>
+          <w:t>(O’Connell et al., 2021; Schulte-Hostedde et al., 2005)</w:t>
         </w:r>
       </w:hyperlink>
       <w:r>
@@ -1496,47 +1158,33 @@
           <w:rPr>
             <w:rFonts w:ascii="Calibri" w:eastAsia="Calibri" w:hAnsi="Calibri" w:cs="Calibri"/>
           </w:rPr>
-          <w:t>(</w:t>
-        </w:r>
-        <w:proofErr w:type="spellStart"/>
+          <w:t>(Pagel &amp; Harvey, 2003)</w:t>
+        </w:r>
+      </w:hyperlink>
+      <w:r>
+        <w:rPr>
+          <w:rFonts w:ascii="Calibri" w:eastAsia="Calibri" w:hAnsi="Calibri" w:cs="Calibri"/>
+        </w:rPr>
+        <w:t>. A prominent adaptive explanation of this trend is that slow growth buffers the risk of energy shortfalls in seasonal and unpredictable environments (Janson Van Schaik 2003). Blue monkeys (</w:t>
+      </w:r>
+      <w:r>
+        <w:rPr>
+          <w:rFonts w:ascii="Calibri" w:eastAsia="Calibri" w:hAnsi="Calibri" w:cs="Calibri"/>
+          <w:i/>
+        </w:rPr>
+        <w:t>Cercopithecus mitis</w:t>
+      </w:r>
+      <w:r>
+        <w:rPr>
+          <w:rFonts w:ascii="Calibri" w:eastAsia="Calibri" w:hAnsi="Calibri" w:cs="Calibri"/>
+        </w:rPr>
+        <w:t xml:space="preserve">) demonstrate a particularly prolonged juvenile period even among primates, ranging from 1.5 to 10 years old (unpublished data), and a slow life history overall </w:t>
+      </w:r>
+      <w:hyperlink r:id="rId55">
         <w:r>
           <w:rPr>
             <w:rFonts w:ascii="Calibri" w:eastAsia="Calibri" w:hAnsi="Calibri" w:cs="Calibri"/>
           </w:rPr>
-          <w:t>Pagel</w:t>
-        </w:r>
-        <w:proofErr w:type="spellEnd"/>
-        <w:r>
-          <w:rPr>
-            <w:rFonts w:ascii="Calibri" w:eastAsia="Calibri" w:hAnsi="Calibri" w:cs="Calibri"/>
-          </w:rPr>
-          <w:t xml:space="preserve"> &amp; Harvey, 2003)</w:t>
-        </w:r>
-      </w:hyperlink>
-      <w:r>
-        <w:rPr>
-          <w:rFonts w:ascii="Calibri" w:eastAsia="Calibri" w:hAnsi="Calibri" w:cs="Calibri"/>
-        </w:rPr>
-        <w:t>. A prominent adaptive explanation of this trend is that slow growth buffers the risk of energy shortfalls in seasonal and unpredictable environments (Janson Van Schaik 2003). Blue monkeys (</w:t>
-      </w:r>
-      <w:r>
-        <w:rPr>
-          <w:rFonts w:ascii="Calibri" w:eastAsia="Calibri" w:hAnsi="Calibri" w:cs="Calibri"/>
-          <w:i/>
-        </w:rPr>
-        <w:t>Cercopithecus mitis</w:t>
-      </w:r>
-      <w:r>
-        <w:rPr>
-          <w:rFonts w:ascii="Calibri" w:eastAsia="Calibri" w:hAnsi="Calibri" w:cs="Calibri"/>
-        </w:rPr>
-        <w:t xml:space="preserve">) demonstrate a particularly prolonged juvenile period even among primates, ranging from 1.5 to 10 years old (unpublished data), and a slow life history overall </w:t>
-      </w:r>
-      <w:hyperlink r:id="rId55">
-        <w:r>
-          <w:rPr>
-            <w:rFonts w:ascii="Calibri" w:eastAsia="Calibri" w:hAnsi="Calibri" w:cs="Calibri"/>
-          </w:rPr>
           <w:t>(Cords &amp; Chowdhury, 2010)</w:t>
         </w:r>
       </w:hyperlink>
@@ -1544,21 +1192,7 @@
         <w:rPr>
           <w:rFonts w:ascii="Calibri" w:eastAsia="Calibri" w:hAnsi="Calibri" w:cs="Calibri"/>
         </w:rPr>
-        <w:t xml:space="preserve">. Given their suggested slow rate of growth, we expect that juvenile blue monkeys </w:t>
-      </w:r>
-      <w:proofErr w:type="gramStart"/>
-      <w:r>
-        <w:rPr>
-          <w:rFonts w:ascii="Calibri" w:eastAsia="Calibri" w:hAnsi="Calibri" w:cs="Calibri"/>
-        </w:rPr>
-        <w:t>are able to</w:t>
-      </w:r>
-      <w:proofErr w:type="gramEnd"/>
-      <w:r>
-        <w:rPr>
-          <w:rFonts w:ascii="Calibri" w:eastAsia="Calibri" w:hAnsi="Calibri" w:cs="Calibri"/>
-        </w:rPr>
-        <w:t xml:space="preserve"> withstand and recover from energetic shocks to growth. Nevertheless, juvenile blue monkeys do experience energetic shortfalls, as their hypothalamic-pituitary-adrenal (HPA) axis activity is attuned to energy balance such that </w:t>
+        <w:t xml:space="preserve">. Given their suggested slow rate of growth, we expect that juvenile blue monkeys are able to withstand and recover from energetic shocks to growth. Nevertheless, juvenile blue monkeys do experience energetic shortfalls, as their hypothalamic-pituitary-adrenal (HPA) axis activity is attuned to energy balance such that </w:t>
       </w:r>
       <w:r>
         <w:rPr>
@@ -1627,7 +1261,21 @@
           <w:rFonts w:ascii="Calibri" w:eastAsia="Calibri" w:hAnsi="Calibri" w:cs="Calibri"/>
           <w:highlight w:val="white"/>
         </w:rPr>
-        <w:t xml:space="preserve">we expect that higher concentrations of urinary neopterin will correspond with lower c-peptide and smaller changes in lean body mass over time. We further expect the relationship between immune activity and growth to vary at different timescales, such that acute investment in immunity, such as in response to acute infections, will compromise short-term vs. long-term growth in lean muscle. Alternatively, if investment in immune activity is energetically constrained, we expect urinary neopterin to increase with energy balance and lean body mass. Lastly, in the event of constraints, we aimed to examine whether immunity is limited by low energy balance itself or via the immunosuppressive effects of glucocorticoids. </w:t>
+        <w:t xml:space="preserve">we expect that higher concentrations of urinary neopterin will correspond with lower </w:t>
+      </w:r>
+      <w:r>
+        <w:rPr>
+          <w:rFonts w:ascii="Calibri" w:eastAsia="Calibri" w:hAnsi="Calibri" w:cs="Calibri"/>
+          <w:highlight w:val="white"/>
+        </w:rPr>
+        <w:t>C-peptide</w:t>
+      </w:r>
+      <w:r>
+        <w:rPr>
+          <w:rFonts w:ascii="Calibri" w:eastAsia="Calibri" w:hAnsi="Calibri" w:cs="Calibri"/>
+          <w:highlight w:val="white"/>
+        </w:rPr>
+        <w:t xml:space="preserve"> and smaller changes in lean body mass over time. We further expect the relationship between immune activity and growth to vary at different timescales, such that acute investment in immunity, such as in response to acute infections, will compromise short-term vs. long-term growth in lean muscle. Alternatively, if investment in immune activity is energetically constrained, we expect urinary neopterin to increase with energy balance and lean body mass. Lastly, in the event of constraints, we aimed to examine whether immunity is limited by low energy balance itself or via the immunosuppressive effects of glucocorticoids. </w:t>
       </w:r>
     </w:p>
     <w:p>
@@ -1680,35 +1328,7 @@
         <w:rPr>
           <w:rFonts w:ascii="Calibri" w:eastAsia="Calibri" w:hAnsi="Calibri" w:cs="Calibri"/>
         </w:rPr>
-        <w:t xml:space="preserve">The wild study population resides in the </w:t>
-      </w:r>
-      <w:proofErr w:type="spellStart"/>
-      <w:r>
-        <w:rPr>
-          <w:rFonts w:ascii="Calibri" w:eastAsia="Calibri" w:hAnsi="Calibri" w:cs="Calibri"/>
-        </w:rPr>
-        <w:t>Isecheno</w:t>
-      </w:r>
-      <w:proofErr w:type="spellEnd"/>
-      <w:r>
-        <w:rPr>
-          <w:rFonts w:ascii="Calibri" w:eastAsia="Calibri" w:hAnsi="Calibri" w:cs="Calibri"/>
-        </w:rPr>
-        <w:t xml:space="preserve"> area of the Kakamega Forest, Kenya. Data were collected on 41 juveniles (20 females and 21 males, mean age 4.5 ± 1.7 </w:t>
-      </w:r>
-      <w:proofErr w:type="spellStart"/>
-      <w:r>
-        <w:rPr>
-          <w:rFonts w:ascii="Calibri" w:eastAsia="Calibri" w:hAnsi="Calibri" w:cs="Calibri"/>
-        </w:rPr>
-        <w:t>yrs</w:t>
-      </w:r>
-      <w:proofErr w:type="spellEnd"/>
-      <w:r>
-        <w:rPr>
-          <w:rFonts w:ascii="Calibri" w:eastAsia="Calibri" w:hAnsi="Calibri" w:cs="Calibri"/>
-        </w:rPr>
-        <w:t xml:space="preserve">) for 8 months from Aug 2015 to March 2016. Subjects lived in 3 neighboring social groups (mean group sizes: 37-65). Subjects were individually identifiable by their natural physical variation and their ages were known from precise, long-term demographic records on the study population </w:t>
+        <w:t xml:space="preserve">The wild study population resides in the Isecheno area of the Kakamega Forest, Kenya. Data were collected on 41 juveniles (20 females and 21 males, mean age 4.5 ± 1.7 yrs) for 8 months from Aug 2015 to March 2016. Subjects lived in 3 neighboring social groups (mean group sizes: 37-65). Subjects were individually identifiable by their natural physical variation and their ages were known from precise, long-term demographic records on the study population </w:t>
       </w:r>
       <w:hyperlink r:id="rId57">
         <w:r>
@@ -1758,21 +1378,7 @@
         <w:rPr>
           <w:rFonts w:ascii="Calibri" w:eastAsia="Calibri" w:hAnsi="Calibri" w:cs="Calibri"/>
         </w:rPr>
-        <w:t xml:space="preserve">Observers in the field (including NTG) conducted </w:t>
-      </w:r>
-      <w:proofErr w:type="gramStart"/>
-      <w:r>
-        <w:rPr>
-          <w:rFonts w:ascii="Calibri" w:eastAsia="Calibri" w:hAnsi="Calibri" w:cs="Calibri"/>
-        </w:rPr>
-        <w:t>20 minute</w:t>
-      </w:r>
-      <w:proofErr w:type="gramEnd"/>
-      <w:r>
-        <w:rPr>
-          <w:rFonts w:ascii="Calibri" w:eastAsia="Calibri" w:hAnsi="Calibri" w:cs="Calibri"/>
-        </w:rPr>
-        <w:t xml:space="preserve"> focal follows, during which they recorded a subject’s activity at 1 minute intervals (e.g. resting, feeding, locomoting). Follows occurred </w:t>
+        <w:t xml:space="preserve">Observers in the field (including NTG) conducted 20 minute focal follows, during which they recorded a subject’s activity at 1 minute intervals (e.g. resting, feeding, locomoting). Follows occurred </w:t>
       </w:r>
       <w:r>
         <w:rPr>
@@ -1842,28 +1448,19 @@
         <w:rPr>
           <w:rFonts w:ascii="Calibri" w:eastAsia="Calibri" w:hAnsi="Calibri" w:cs="Calibri"/>
         </w:rPr>
-        <w:t xml:space="preserve">NTG extracted glucocorticoid metabolites from feces at NYU following the protocols of </w:t>
-      </w:r>
-      <w:proofErr w:type="spellStart"/>
-      <w:r>
-        <w:rPr>
-          <w:rFonts w:ascii="Calibri" w:eastAsia="Calibri" w:hAnsi="Calibri" w:cs="Calibri"/>
-        </w:rPr>
-        <w:t>Heistermann</w:t>
-      </w:r>
-      <w:proofErr w:type="spellEnd"/>
-      <w:r>
-        <w:rPr>
-          <w:rFonts w:ascii="Calibri" w:eastAsia="Calibri" w:hAnsi="Calibri" w:cs="Calibri"/>
-        </w:rPr>
-        <w:t xml:space="preserve"> 1995 and Palme 2013. For full details of the extraction procedure see Thompson et al. 2020. NTG initially thawed urine samples to assay for creatinine by diluting urine samples 1:10 and following a standard Jaffe reaction, and then aliquoted remaining sample for urinary c-peptide and neopterin assays. Sample specific gravity (SG) was also measured using an </w:t>
-      </w:r>
-      <w:proofErr w:type="spellStart"/>
-      <w:r>
-        <w:rPr>
-          <w:rFonts w:ascii="Calibri" w:eastAsia="Calibri" w:hAnsi="Calibri" w:cs="Calibri"/>
-        </w:rPr>
-        <w:t>Atago</w:t>
+        <w:t xml:space="preserve">NTG extracted glucocorticoid metabolites from feces at NYU following the protocols of Heistermann 1995 and Palme 2013. For full details of the extraction procedure see Thompson et al. 2020. NTG initially thawed urine samples to assay for creatinine by diluting urine samples 1:10 and following a standard Jaffe reaction, and then aliquoted remaining sample for urinary </w:t>
+      </w:r>
+      <w:r>
+        <w:rPr>
+          <w:rFonts w:ascii="Calibri" w:eastAsia="Calibri" w:hAnsi="Calibri" w:cs="Calibri"/>
+        </w:rPr>
+        <w:t>C-peptide</w:t>
+      </w:r>
+      <w:r>
+        <w:rPr>
+          <w:rFonts w:ascii="Calibri" w:eastAsia="Calibri" w:hAnsi="Calibri" w:cs="Calibri"/>
+        </w:rPr>
+        <w:t xml:space="preserve"> and neopterin assays. Sample specific gravity (SG) was also measured using an Atago</w:t>
       </w:r>
       <w:r>
         <w:rPr>
@@ -1872,7 +1469,6 @@
         </w:rPr>
         <w:t>TM</w:t>
       </w:r>
-      <w:proofErr w:type="spellEnd"/>
       <w:r>
         <w:rPr>
           <w:rFonts w:ascii="Calibri" w:eastAsia="Calibri" w:hAnsi="Calibri" w:cs="Calibri"/>
@@ -1926,21 +1522,7 @@
         <w:rPr>
           <w:rFonts w:ascii="Calibri" w:eastAsia="Calibri" w:hAnsi="Calibri" w:cs="Calibri"/>
         </w:rPr>
-        <w:t xml:space="preserve"> ELISA kits (product RE59321) at New York University from Jan 2017 – May 2018. Samples were diluted 1:10 - 1:80 in ELISA kit buffer and assayed following manufacturer protocols. Serial dilutions demonstrated parallelism with the standard curve. The average intra-assay coefficient of variation (CV) for neopterin was 7.9% (N = 561 samples), and inter-assay CVs of 6.7% and 17% for </w:t>
-      </w:r>
-      <w:proofErr w:type="gramStart"/>
-      <w:r>
-        <w:rPr>
-          <w:rFonts w:ascii="Calibri" w:eastAsia="Calibri" w:hAnsi="Calibri" w:cs="Calibri"/>
-        </w:rPr>
-        <w:t>high and low quality</w:t>
-      </w:r>
-      <w:proofErr w:type="gramEnd"/>
-      <w:r>
-        <w:rPr>
-          <w:rFonts w:ascii="Calibri" w:eastAsia="Calibri" w:hAnsi="Calibri" w:cs="Calibri"/>
-        </w:rPr>
-        <w:t xml:space="preserve"> controls (N = 16 plates). Because of varying and limited urine sample volume, not all urine samples were able to be assayed for neopterin. The resulting coverage was 1.91 ± 0.75 neopterin samples per subject/month.</w:t>
+        <w:t xml:space="preserve"> ELISA kits (product RE59321) at New York University from Jan 2017 – May 2018. Samples were diluted 1:10 - 1:80 in ELISA kit buffer and assayed following manufacturer protocols. Serial dilutions demonstrated parallelism with the standard curve. The average intra-assay coefficient of variation (CV) for neopterin was 7.9% (N = 561 samples), and inter-assay CVs of 6.7% and 17% for high and low quality controls (N = 16 plates). Because of varying and limited urine sample volume, not all urine samples were able to be assayed for neopterin. The resulting coverage was 1.91 ± 0.75 neopterin samples per subject/month.</w:t>
       </w:r>
     </w:p>
     <w:p>
@@ -1954,28 +1536,19 @@
         <w:rPr>
           <w:rFonts w:ascii="Calibri" w:eastAsia="Calibri" w:hAnsi="Calibri" w:cs="Calibri"/>
         </w:rPr>
-        <w:t>NTG assayed c-peptide of insulin in urine samples (</w:t>
-      </w:r>
-      <w:proofErr w:type="spellStart"/>
-      <w:r>
-        <w:rPr>
-          <w:rFonts w:ascii="Calibri" w:eastAsia="Calibri" w:hAnsi="Calibri" w:cs="Calibri"/>
-        </w:rPr>
-        <w:t>uCP</w:t>
-      </w:r>
-      <w:proofErr w:type="spellEnd"/>
-      <w:r>
-        <w:rPr>
-          <w:rFonts w:ascii="Calibri" w:eastAsia="Calibri" w:hAnsi="Calibri" w:cs="Calibri"/>
-        </w:rPr>
-        <w:t xml:space="preserve">) using a Merck </w:t>
-      </w:r>
-      <w:proofErr w:type="spellStart"/>
-      <w:r>
-        <w:rPr>
-          <w:rFonts w:ascii="Calibri" w:eastAsia="Calibri" w:hAnsi="Calibri" w:cs="Calibri"/>
-        </w:rPr>
-        <w:t>Millipore</w:t>
+        <w:t xml:space="preserve">NTG assayed </w:t>
+      </w:r>
+      <w:r>
+        <w:rPr>
+          <w:rFonts w:ascii="Calibri" w:eastAsia="Calibri" w:hAnsi="Calibri" w:cs="Calibri"/>
+        </w:rPr>
+        <w:t>C-peptide</w:t>
+      </w:r>
+      <w:r>
+        <w:rPr>
+          <w:rFonts w:ascii="Calibri" w:eastAsia="Calibri" w:hAnsi="Calibri" w:cs="Calibri"/>
+        </w:rPr>
+        <w:t xml:space="preserve"> of insulin in urine samples (uCP) using a Merck Millipore</w:t>
       </w:r>
       <w:r>
         <w:rPr>
@@ -1984,40 +1557,11 @@
         </w:rPr>
         <w:t>TM</w:t>
       </w:r>
-      <w:proofErr w:type="spellEnd"/>
-      <w:r>
-        <w:rPr>
-          <w:rFonts w:ascii="Calibri" w:eastAsia="Calibri" w:hAnsi="Calibri" w:cs="Calibri"/>
-        </w:rPr>
-        <w:t xml:space="preserve"> RIA kit at Rutgers University. Samples were diluted 1:2 to 1:20 in RIA kit buffer prior to assay based on sample specific gravity (SG) and assayed following manufacturer’s protocols. Average inter-assay CV was 4.4% (N = 612) and inter-assay CVs were 3.92% and 3.78% for </w:t>
-      </w:r>
-      <w:proofErr w:type="gramStart"/>
-      <w:r>
-        <w:rPr>
-          <w:rFonts w:ascii="Calibri" w:eastAsia="Calibri" w:hAnsi="Calibri" w:cs="Calibri"/>
-        </w:rPr>
-        <w:t>high and low quality</w:t>
-      </w:r>
-      <w:proofErr w:type="gramEnd"/>
-      <w:r>
-        <w:rPr>
-          <w:rFonts w:ascii="Calibri" w:eastAsia="Calibri" w:hAnsi="Calibri" w:cs="Calibri"/>
-        </w:rPr>
-        <w:t xml:space="preserve"> controls (N = 9 batches). For further details of </w:t>
-      </w:r>
-      <w:proofErr w:type="spellStart"/>
-      <w:r>
-        <w:rPr>
-          <w:rFonts w:ascii="Calibri" w:eastAsia="Calibri" w:hAnsi="Calibri" w:cs="Calibri"/>
-        </w:rPr>
-        <w:t>uCP</w:t>
-      </w:r>
-      <w:proofErr w:type="spellEnd"/>
-      <w:r>
-        <w:rPr>
-          <w:rFonts w:ascii="Calibri" w:eastAsia="Calibri" w:hAnsi="Calibri" w:cs="Calibri"/>
-        </w:rPr>
-        <w:t xml:space="preserve"> assays see</w:t>
+      <w:r>
+        <w:rPr>
+          <w:rFonts w:ascii="Calibri" w:eastAsia="Calibri" w:hAnsi="Calibri" w:cs="Calibri"/>
+        </w:rPr>
+        <w:t xml:space="preserve"> RIA kit at Rutgers University. Samples were diluted 1:2 to 1:20 in RIA kit buffer prior to assay based on sample specific gravity (SG) and assayed following manufacturer’s protocols. Average inter-assay CV was 4.4% (N = 612) and inter-assay CVs were 3.92% and 3.78% for high and low quality controls (N = 9 batches). For further details of uCP assays see</w:t>
       </w:r>
       <w:r>
         <w:rPr>
@@ -2044,21 +1588,7 @@
         <w:rPr>
           <w:rFonts w:ascii="Calibri" w:eastAsia="Calibri" w:hAnsi="Calibri" w:cs="Calibri"/>
         </w:rPr>
-        <w:t xml:space="preserve">. </w:t>
-      </w:r>
-      <w:proofErr w:type="spellStart"/>
-      <w:r>
-        <w:rPr>
-          <w:rFonts w:ascii="Calibri" w:eastAsia="Calibri" w:hAnsi="Calibri" w:cs="Calibri"/>
-        </w:rPr>
-        <w:t>uCP</w:t>
-      </w:r>
-      <w:proofErr w:type="spellEnd"/>
-      <w:r>
-        <w:rPr>
-          <w:rFonts w:ascii="Calibri" w:eastAsia="Calibri" w:hAnsi="Calibri" w:cs="Calibri"/>
-        </w:rPr>
-        <w:t xml:space="preserve"> and neopterin concentrations were corrected for SG following Miller et al. </w:t>
+        <w:t xml:space="preserve">. uCP and neopterin concentrations were corrected for SG following Miller et al. </w:t>
       </w:r>
       <w:hyperlink r:id="rId59">
         <w:r>
@@ -2086,63 +1616,7 @@
         <w:rPr>
           <w:rFonts w:ascii="Calibri" w:eastAsia="Calibri" w:hAnsi="Calibri" w:cs="Calibri"/>
         </w:rPr>
-        <w:t>NTG assayed fecal samples for the immunoreactive fecal glucocorticoid (</w:t>
-      </w:r>
-      <w:proofErr w:type="spellStart"/>
-      <w:r>
-        <w:rPr>
-          <w:rFonts w:ascii="Calibri" w:eastAsia="Calibri" w:hAnsi="Calibri" w:cs="Calibri"/>
-        </w:rPr>
-        <w:t>fGC</w:t>
-      </w:r>
-      <w:proofErr w:type="spellEnd"/>
-      <w:r>
-        <w:rPr>
-          <w:rFonts w:ascii="Calibri" w:eastAsia="Calibri" w:hAnsi="Calibri" w:cs="Calibri"/>
-        </w:rPr>
-        <w:t>) metabolite 11β-</w:t>
-      </w:r>
-      <w:proofErr w:type="spellStart"/>
-      <w:r>
-        <w:rPr>
-          <w:rFonts w:ascii="Calibri" w:eastAsia="Calibri" w:hAnsi="Calibri" w:cs="Calibri"/>
-        </w:rPr>
-        <w:t>hydroxyetiocholanolone</w:t>
-      </w:r>
-      <w:proofErr w:type="spellEnd"/>
-      <w:r>
-        <w:rPr>
-          <w:rFonts w:ascii="Calibri" w:eastAsia="Calibri" w:hAnsi="Calibri" w:cs="Calibri"/>
-        </w:rPr>
-        <w:t xml:space="preserve"> at the German Primate Center, Göttingen, Germany. Samples were diluted 1:80 or 1:800 and assayed according to the detailed protocol in </w:t>
-      </w:r>
-      <w:proofErr w:type="spellStart"/>
-      <w:r>
-        <w:rPr>
-          <w:rFonts w:ascii="Calibri" w:eastAsia="Calibri" w:hAnsi="Calibri" w:cs="Calibri"/>
-        </w:rPr>
-        <w:t>Heisterman</w:t>
-      </w:r>
-      <w:proofErr w:type="spellEnd"/>
-      <w:r>
-        <w:rPr>
-          <w:rFonts w:ascii="Calibri" w:eastAsia="Calibri" w:hAnsi="Calibri" w:cs="Calibri"/>
-        </w:rPr>
-        <w:t xml:space="preserve"> et al 2004. For full details surrounding the validity of the enzyme-linked immunoassay for </w:t>
-      </w:r>
-      <w:proofErr w:type="spellStart"/>
-      <w:r>
-        <w:rPr>
-          <w:rFonts w:ascii="Calibri" w:eastAsia="Calibri" w:hAnsi="Calibri" w:cs="Calibri"/>
-        </w:rPr>
-        <w:t>fGCs</w:t>
-      </w:r>
-      <w:proofErr w:type="spellEnd"/>
-      <w:r>
-        <w:rPr>
-          <w:rFonts w:ascii="Calibri" w:eastAsia="Calibri" w:hAnsi="Calibri" w:cs="Calibri"/>
-        </w:rPr>
-        <w:t xml:space="preserve"> see Thompson et al. </w:t>
+        <w:t xml:space="preserve">NTG assayed fecal samples for the immunoreactive fecal glucocorticoid (fGC) metabolite 11β-hydroxyetiocholanolone at the German Primate Center, Göttingen, Germany. Samples were diluted 1:80 or 1:800 and assayed according to the detailed protocol in Heisterman et al 2004. For full details surrounding the validity of the enzyme-linked immunoassay for fGCs see Thompson et al. </w:t>
       </w:r>
       <w:hyperlink r:id="rId60">
         <w:r>
@@ -2163,21 +1637,7 @@
           <w:rFonts w:ascii="Calibri" w:eastAsia="Calibri" w:hAnsi="Calibri" w:cs="Calibri"/>
         </w:rPr>
         <w:lastRenderedPageBreak/>
-        <w:t xml:space="preserve">and inter-assay CVs were evaluated by replicated </w:t>
-      </w:r>
-      <w:proofErr w:type="gramStart"/>
-      <w:r>
-        <w:rPr>
-          <w:rFonts w:ascii="Calibri" w:eastAsia="Calibri" w:hAnsi="Calibri" w:cs="Calibri"/>
-        </w:rPr>
-        <w:t>high and low quality</w:t>
-      </w:r>
-      <w:proofErr w:type="gramEnd"/>
-      <w:r>
-        <w:rPr>
-          <w:rFonts w:ascii="Calibri" w:eastAsia="Calibri" w:hAnsi="Calibri" w:cs="Calibri"/>
-        </w:rPr>
-        <w:t xml:space="preserve"> controls run in each assay, with intra-assay CVs of 3.9% and 6% for high and low quality controls (N = 20 plates) and inter-assay CVs of 8.9% and 11.9% (N = 42 wells).</w:t>
+        <w:t>and inter-assay CVs were evaluated by replicated high and low quality controls run in each assay, with intra-assay CVs of 3.9% and 6% for high and low quality controls (N = 20 plates) and inter-assay CVs of 8.9% and 11.9% (N = 42 wells).</w:t>
       </w:r>
     </w:p>
     <w:p>
@@ -2212,77 +1672,7 @@
         <w:rPr>
           <w:rFonts w:ascii="Calibri" w:eastAsia="Calibri" w:hAnsi="Calibri" w:cs="Calibri"/>
         </w:rPr>
-        <w:t xml:space="preserve">Given circadian rhythms in physiological activity, we evaluated the effects of the time of sample collection on </w:t>
-      </w:r>
-      <w:proofErr w:type="spellStart"/>
-      <w:r>
-        <w:rPr>
-          <w:rFonts w:ascii="Calibri" w:eastAsia="Calibri" w:hAnsi="Calibri" w:cs="Calibri"/>
-        </w:rPr>
-        <w:t>uCP</w:t>
-      </w:r>
-      <w:proofErr w:type="spellEnd"/>
-      <w:r>
-        <w:rPr>
-          <w:rFonts w:ascii="Calibri" w:eastAsia="Calibri" w:hAnsi="Calibri" w:cs="Calibri"/>
-        </w:rPr>
-        <w:t xml:space="preserve">, neopterin, and </w:t>
-      </w:r>
-      <w:proofErr w:type="spellStart"/>
-      <w:r>
-        <w:rPr>
-          <w:rFonts w:ascii="Calibri" w:eastAsia="Calibri" w:hAnsi="Calibri" w:cs="Calibri"/>
-        </w:rPr>
-        <w:t>fGC</w:t>
-      </w:r>
-      <w:proofErr w:type="spellEnd"/>
-      <w:r>
-        <w:rPr>
-          <w:rFonts w:ascii="Calibri" w:eastAsia="Calibri" w:hAnsi="Calibri" w:cs="Calibri"/>
-        </w:rPr>
-        <w:t xml:space="preserve"> concentrations using a generalized linear mixed effects model (lme4 v 1.1-31, </w:t>
-      </w:r>
-      <w:proofErr w:type="spellStart"/>
-      <w:r>
-        <w:rPr>
-          <w:rFonts w:ascii="Calibri" w:eastAsia="Calibri" w:hAnsi="Calibri" w:cs="Calibri"/>
-        </w:rPr>
-        <w:t>lmerTest</w:t>
-      </w:r>
-      <w:proofErr w:type="spellEnd"/>
-      <w:r>
-        <w:rPr>
-          <w:rFonts w:ascii="Calibri" w:eastAsia="Calibri" w:hAnsi="Calibri" w:cs="Calibri"/>
-        </w:rPr>
-        <w:t xml:space="preserve"> v 3.1-3) with a gamma error distribution and log link. Marker concentrations were regressed against hours from midnight with random slopes and intercepts by subject ID. Time of day was negatively correlated with </w:t>
-      </w:r>
-      <w:proofErr w:type="spellStart"/>
-      <w:r>
-        <w:rPr>
-          <w:rFonts w:ascii="Calibri" w:eastAsia="Calibri" w:hAnsi="Calibri" w:cs="Calibri"/>
-        </w:rPr>
-        <w:t>uCP</w:t>
-      </w:r>
-      <w:proofErr w:type="spellEnd"/>
-      <w:r>
-        <w:rPr>
-          <w:rFonts w:ascii="Calibri" w:eastAsia="Calibri" w:hAnsi="Calibri" w:cs="Calibri"/>
-        </w:rPr>
-        <w:t xml:space="preserve">, and so </w:t>
-      </w:r>
-      <w:proofErr w:type="spellStart"/>
-      <w:r>
-        <w:rPr>
-          <w:rFonts w:ascii="Calibri" w:eastAsia="Calibri" w:hAnsi="Calibri" w:cs="Calibri"/>
-        </w:rPr>
-        <w:t>uCP</w:t>
-      </w:r>
-      <w:proofErr w:type="spellEnd"/>
-      <w:r>
-        <w:rPr>
-          <w:rFonts w:ascii="Calibri" w:eastAsia="Calibri" w:hAnsi="Calibri" w:cs="Calibri"/>
-        </w:rPr>
-        <w:t xml:space="preserve"> concentrations were expressed as residuals from predicted values, derived from population average slopes and intercepts. These time adjusted residuals were made positive by adding to them the absolute value of the minimum time-adjusted residual and an infinitesimal value of 0.0001 to ensure values &gt; 0 for log transformation.</w:t>
+        <w:t>Given circadian rhythms in physiological activity, we evaluated the effects of the time of sample collection on uCP, neopterin, and fGC concentrations using a generalized linear mixed effects model (lme4 v 1.1-31, lmerTest v 3.1-3) with a gamma error distribution and log link. Marker concentrations were regressed against hours from midnight with random slopes and intercepts by subject ID. Time of day was negatively correlated with uCP, and so uCP concentrations were expressed as residuals from predicted values, derived from population average slopes and intercepts. These time adjusted residuals were made positive by adding to them the absolute value of the minimum time-adjusted residual and an infinitesimal value of 0.0001 to ensure values &gt; 0 for log transformation.</w:t>
       </w:r>
     </w:p>
     <w:p>
@@ -2297,42 +1687,7 @@
         <w:rPr>
           <w:rFonts w:ascii="Calibri" w:eastAsia="Calibri" w:hAnsi="Calibri" w:cs="Calibri"/>
         </w:rPr>
-        <w:t xml:space="preserve">We calculated estimated lean body mass (ELBM) as residuals of observed to expected creatinine concentrations for a given SG, according to the formula presented in Emery Thompson (2012, 2020 PTRSB) and validated in multiple primates species (e.g. </w:t>
-      </w:r>
-      <w:proofErr w:type="gramStart"/>
-      <w:r>
-        <w:rPr>
-          <w:rFonts w:ascii="Calibri" w:eastAsia="Calibri" w:hAnsi="Calibri" w:cs="Calibri"/>
-        </w:rPr>
-        <w:t>orangutans,  O’Connell</w:t>
-      </w:r>
-      <w:proofErr w:type="gramEnd"/>
-      <w:r>
-        <w:rPr>
-          <w:rFonts w:ascii="Calibri" w:eastAsia="Calibri" w:hAnsi="Calibri" w:cs="Calibri"/>
-        </w:rPr>
-        <w:t xml:space="preserve"> 2021, chimpanzees, Emery Thompson et al 2012). Residuals of observed creatinine values were calculated relative to predicted creatinine values, derived from a linear regression of creatinine ng/ml predicted by linear and quadratic terms of SG (minus 1). Raw creatinine concentrations were unrelated to physical activities (i.e., time spent resting, feeding, locomoting, each p &gt; 0.05). Residual creatinine increased with age in both individual samples (ß age = 0.04 ± 0.008, p &lt;0.0001) and as monthly average residuals (ß age = 0.04 ± 0.009, p &lt;0.0001), and was unrelated to subject sex (sample: ß sex = 0.003 ± 0.03, p &gt; 0.05: monthly average: ß sex = 0.004 ± 0.03 p &gt; 0.05). Creatinine residuals also positively corresponded with </w:t>
-      </w:r>
-      <w:proofErr w:type="spellStart"/>
-      <w:r>
-        <w:rPr>
-          <w:rFonts w:ascii="Calibri" w:eastAsia="Calibri" w:hAnsi="Calibri" w:cs="Calibri"/>
-        </w:rPr>
-        <w:t>uCP</w:t>
-      </w:r>
-      <w:proofErr w:type="spellEnd"/>
-      <w:r>
-        <w:rPr>
-          <w:rFonts w:ascii="Calibri" w:eastAsia="Calibri" w:hAnsi="Calibri" w:cs="Calibri"/>
-        </w:rPr>
-        <w:t xml:space="preserve"> at the sample (ß </w:t>
-      </w:r>
-      <w:proofErr w:type="spellStart"/>
-      <w:r>
-        <w:rPr>
-          <w:rFonts w:ascii="Calibri" w:eastAsia="Calibri" w:hAnsi="Calibri" w:cs="Calibri"/>
-        </w:rPr>
-        <w:t>ELBM</w:t>
+        <w:t>We calculated estimated lean body mass (ELBM) as residuals of observed to expected creatinine concentrations for a given SG, according to the formula presented in Emery Thompson (2012, 2020 PTRSB) and validated in multiple primates species (e.g. orangutans,  O’Connell 2021, chimpanzees, Emery Thompson et al 2012). Residuals of observed creatinine values were calculated relative to predicted creatinine values, derived from a linear regression of creatinine ng/ml predicted by linear and quadratic terms of SG (minus 1). Raw creatinine concentrations were unrelated to physical activities (i.e., time spent resting, feeding, locomoting, each p &gt; 0.05). Residual creatinine increased with age in both individual samples (ß age = 0.04 ± 0.008, p &lt;0.0001) and as monthly average residuals (ß age = 0.04 ± 0.009, p &lt;0.0001), and was unrelated to subject sex (sample: ß sex = 0.003 ± 0.03, p &gt; 0.05: monthly average: ß sex = 0.004 ± 0.03 p &gt; 0.05). Creatinine residuals also positively corresponded with uCP at the sample (ß ELBM</w:t>
       </w:r>
       <w:r>
         <w:rPr>
@@ -2341,19 +1696,11 @@
         </w:rPr>
         <w:t>sample</w:t>
       </w:r>
-      <w:proofErr w:type="spellEnd"/>
-      <w:r>
-        <w:rPr>
-          <w:rFonts w:ascii="Calibri" w:eastAsia="Calibri" w:hAnsi="Calibri" w:cs="Calibri"/>
-        </w:rPr>
-        <w:t xml:space="preserve"> = 0.013 ± 0.005, p &lt; 0.05) and monthly average levels (ß </w:t>
-      </w:r>
-      <w:proofErr w:type="spellStart"/>
-      <w:r>
-        <w:rPr>
-          <w:rFonts w:ascii="Calibri" w:eastAsia="Calibri" w:hAnsi="Calibri" w:cs="Calibri"/>
-        </w:rPr>
-        <w:t>ELBM</w:t>
+      <w:r>
+        <w:rPr>
+          <w:rFonts w:ascii="Calibri" w:eastAsia="Calibri" w:hAnsi="Calibri" w:cs="Calibri"/>
+        </w:rPr>
+        <w:t xml:space="preserve"> = 0.013 ± 0.005, p &lt; 0.05) and monthly average levels (ß ELBM</w:t>
       </w:r>
       <w:r>
         <w:rPr>
@@ -2362,7 +1709,6 @@
         </w:rPr>
         <w:t>month</w:t>
       </w:r>
-      <w:proofErr w:type="spellEnd"/>
       <w:r>
         <w:rPr>
           <w:rFonts w:ascii="Calibri" w:eastAsia="Calibri" w:hAnsi="Calibri" w:cs="Calibri"/>
@@ -2381,42 +1727,7 @@
         <w:rPr>
           <w:rFonts w:ascii="Calibri" w:eastAsia="Calibri" w:hAnsi="Calibri" w:cs="Calibri"/>
         </w:rPr>
-        <w:t xml:space="preserve">To represent subjects’ general physiological state, urinary neopterin, </w:t>
-      </w:r>
-      <w:proofErr w:type="spellStart"/>
-      <w:r>
-        <w:rPr>
-          <w:rFonts w:ascii="Calibri" w:eastAsia="Calibri" w:hAnsi="Calibri" w:cs="Calibri"/>
-        </w:rPr>
-        <w:t>uCP</w:t>
-      </w:r>
-      <w:proofErr w:type="spellEnd"/>
-      <w:r>
-        <w:rPr>
-          <w:rFonts w:ascii="Calibri" w:eastAsia="Calibri" w:hAnsi="Calibri" w:cs="Calibri"/>
-        </w:rPr>
-        <w:t xml:space="preserve">, </w:t>
-      </w:r>
-      <w:proofErr w:type="spellStart"/>
-      <w:r>
-        <w:rPr>
-          <w:rFonts w:ascii="Calibri" w:eastAsia="Calibri" w:hAnsi="Calibri" w:cs="Calibri"/>
-        </w:rPr>
-        <w:t>fGCs</w:t>
-      </w:r>
-      <w:proofErr w:type="spellEnd"/>
-      <w:r>
-        <w:rPr>
-          <w:rFonts w:ascii="Calibri" w:eastAsia="Calibri" w:hAnsi="Calibri" w:cs="Calibri"/>
-        </w:rPr>
-        <w:t>, and ELBM were averaged per subject by month for several analyses (Tables 1 &amp; 2). This time frame further allowed pairing between urinary markers, fecal markers, and monthly activity budgets. To examine longer-term effects of immune activity on growth, we calculated monthly change in lean body mass (∆</w:t>
-      </w:r>
-      <w:proofErr w:type="spellStart"/>
-      <w:r>
-        <w:rPr>
-          <w:rFonts w:ascii="Calibri" w:eastAsia="Calibri" w:hAnsi="Calibri" w:cs="Calibri"/>
-        </w:rPr>
-        <w:t>ELBM</w:t>
+        <w:t>To represent subjects’ general physiological state, urinary neopterin, uCP, fGCs, and ELBM were averaged per subject by month for several analyses (Tables 1 &amp; 2). This time frame further allowed pairing between urinary markers, fecal markers, and monthly activity budgets. To examine longer-term effects of immune activity on growth, we calculated monthly change in lean body mass (∆ELBM</w:t>
       </w:r>
       <w:r>
         <w:rPr>
@@ -2425,7 +1736,6 @@
         </w:rPr>
         <w:t>month</w:t>
       </w:r>
-      <w:proofErr w:type="spellEnd"/>
       <w:r>
         <w:rPr>
           <w:rFonts w:ascii="Calibri" w:eastAsia="Calibri" w:hAnsi="Calibri" w:cs="Calibri"/>
@@ -2482,14 +1792,7 @@
         <w:rPr>
           <w:rFonts w:ascii="Calibri" w:eastAsia="Calibri" w:hAnsi="Calibri" w:cs="Calibri"/>
         </w:rPr>
-        <w:t>(∆</w:t>
-      </w:r>
-      <w:proofErr w:type="spellStart"/>
-      <w:r>
-        <w:rPr>
-          <w:rFonts w:ascii="Calibri" w:eastAsia="Calibri" w:hAnsi="Calibri" w:cs="Calibri"/>
-        </w:rPr>
-        <w:t>ELBM</w:t>
+        <w:t>(∆ELBM</w:t>
       </w:r>
       <w:r>
         <w:rPr>
@@ -2498,7 +1801,6 @@
         </w:rPr>
         <w:t>sample</w:t>
       </w:r>
-      <w:proofErr w:type="spellEnd"/>
       <w:r>
         <w:rPr>
           <w:rFonts w:ascii="Calibri" w:eastAsia="Calibri" w:hAnsi="Calibri" w:cs="Calibri"/>
@@ -2529,35 +1831,7 @@
         <w:rPr>
           <w:rFonts w:ascii="Calibri" w:eastAsia="Calibri" w:hAnsi="Calibri" w:cs="Calibri"/>
         </w:rPr>
-        <w:t xml:space="preserve">, interval of varying lengths). Total averages and standard deviations in biomarker concentrations (neopterin, </w:t>
-      </w:r>
-      <w:proofErr w:type="spellStart"/>
-      <w:r>
-        <w:rPr>
-          <w:rFonts w:ascii="Calibri" w:eastAsia="Calibri" w:hAnsi="Calibri" w:cs="Calibri"/>
-        </w:rPr>
-        <w:t>uCP</w:t>
-      </w:r>
-      <w:proofErr w:type="spellEnd"/>
-      <w:r>
-        <w:rPr>
-          <w:rFonts w:ascii="Calibri" w:eastAsia="Calibri" w:hAnsi="Calibri" w:cs="Calibri"/>
-        </w:rPr>
-        <w:t xml:space="preserve">, lean body mass, and </w:t>
-      </w:r>
-      <w:proofErr w:type="spellStart"/>
-      <w:r>
-        <w:rPr>
-          <w:rFonts w:ascii="Calibri" w:eastAsia="Calibri" w:hAnsi="Calibri" w:cs="Calibri"/>
-        </w:rPr>
-        <w:t>fGCs</w:t>
-      </w:r>
-      <w:proofErr w:type="spellEnd"/>
-      <w:r>
-        <w:rPr>
-          <w:rFonts w:ascii="Calibri" w:eastAsia="Calibri" w:hAnsi="Calibri" w:cs="Calibri"/>
-        </w:rPr>
-        <w:t>) are available in supplementary info (Table S1).</w:t>
+        <w:t>, interval of varying lengths). Total averages and standard deviations in biomarker concentrations (neopterin, uCP, lean body mass, and fGCs) are available in supplementary info (Table S1).</w:t>
       </w:r>
     </w:p>
     <w:p>
@@ -2578,48 +1852,20 @@
           <w:rPr>
             <w:rFonts w:ascii="Calibri" w:eastAsia="Calibri" w:hAnsi="Calibri" w:cs="Calibri"/>
           </w:rPr>
-          <w:t xml:space="preserve">(Donabedian &amp; Cords, 2021; </w:t>
-        </w:r>
-        <w:proofErr w:type="spellStart"/>
+          <w:t>(Donabedian &amp; Cords, 2021; Klass &amp; Cords, 2015)</w:t>
+        </w:r>
+      </w:hyperlink>
+      <w:r>
+        <w:rPr>
+          <w:rFonts w:ascii="Calibri" w:eastAsia="Calibri" w:hAnsi="Calibri" w:cs="Calibri"/>
+        </w:rPr>
+        <w:t xml:space="preserve">, we included subject maternal dominance rank as a predictor (Tables 1 &amp; 2). Ranks were calculated using the I&amp;SI method in DomiCalc by author MC </w:t>
+      </w:r>
+      <w:hyperlink r:id="rId62">
         <w:r>
           <w:rPr>
             <w:rFonts w:ascii="Calibri" w:eastAsia="Calibri" w:hAnsi="Calibri" w:cs="Calibri"/>
           </w:rPr>
-          <w:t>Klass</w:t>
-        </w:r>
-        <w:proofErr w:type="spellEnd"/>
-        <w:r>
-          <w:rPr>
-            <w:rFonts w:ascii="Calibri" w:eastAsia="Calibri" w:hAnsi="Calibri" w:cs="Calibri"/>
-          </w:rPr>
-          <w:t xml:space="preserve"> &amp; Cords, 2015)</w:t>
-        </w:r>
-      </w:hyperlink>
-      <w:r>
-        <w:rPr>
-          <w:rFonts w:ascii="Calibri" w:eastAsia="Calibri" w:hAnsi="Calibri" w:cs="Calibri"/>
-        </w:rPr>
-        <w:t xml:space="preserve">, we included subject maternal dominance rank as a predictor (Tables 1 &amp; 2). Ranks were calculated using the I&amp;SI method in </w:t>
-      </w:r>
-      <w:proofErr w:type="spellStart"/>
-      <w:r>
-        <w:rPr>
-          <w:rFonts w:ascii="Calibri" w:eastAsia="Calibri" w:hAnsi="Calibri" w:cs="Calibri"/>
-        </w:rPr>
-        <w:t>DomiCalc</w:t>
-      </w:r>
-      <w:proofErr w:type="spellEnd"/>
-      <w:r>
-        <w:rPr>
-          <w:rFonts w:ascii="Calibri" w:eastAsia="Calibri" w:hAnsi="Calibri" w:cs="Calibri"/>
-        </w:rPr>
-        <w:t xml:space="preserve"> by author MC </w:t>
-      </w:r>
-      <w:hyperlink r:id="rId62">
-        <w:r>
-          <w:rPr>
-            <w:rFonts w:ascii="Calibri" w:eastAsia="Calibri" w:hAnsi="Calibri" w:cs="Calibri"/>
-          </w:rPr>
           <w:t>(Schmid &amp; de Vries, 2013)</w:t>
         </w:r>
       </w:hyperlink>
@@ -2627,21 +1873,7 @@
         <w:rPr>
           <w:rFonts w:ascii="Calibri" w:eastAsia="Calibri" w:hAnsi="Calibri" w:cs="Calibri"/>
         </w:rPr>
-        <w:t xml:space="preserve"> and were based on clear winner-loser interactions using either data collected during the study period if mothers were still alive or during the mother’s last year of life. Maternal rank was expressed as the proportion of group females that a mother outranked, ranging from </w:t>
-      </w:r>
-      <w:proofErr w:type="gramStart"/>
-      <w:r>
-        <w:rPr>
-          <w:rFonts w:ascii="Calibri" w:eastAsia="Calibri" w:hAnsi="Calibri" w:cs="Calibri"/>
-        </w:rPr>
-        <w:t>0  to</w:t>
-      </w:r>
-      <w:proofErr w:type="gramEnd"/>
-      <w:r>
-        <w:rPr>
-          <w:rFonts w:ascii="Calibri" w:eastAsia="Calibri" w:hAnsi="Calibri" w:cs="Calibri"/>
-        </w:rPr>
-        <w:t xml:space="preserve"> 1. Subject age was calculated at the mid-date of the month. Subjects’ times spent </w:t>
+        <w:t xml:space="preserve"> and were based on clear winner-loser interactions using either data collected during the study period if mothers were still alive or during the mother’s last year of life. Maternal rank was expressed as the proportion of group females that a mother outranked, ranging from 0  to 1. Subject age was calculated at the mid-date of the month. Subjects’ times spent </w:t>
       </w:r>
       <w:r>
         <w:rPr>
@@ -2708,35 +1940,7 @@
         <w:rPr>
           <w:rFonts w:ascii="Calibri" w:eastAsia="Calibri" w:hAnsi="Calibri" w:cs="Calibri"/>
         </w:rPr>
-        <w:t xml:space="preserve"> To evaluate the potential energetic costs of cellular immune activity, we constructed 3 linear mixed effects regression models using the lme4 (v 1.1-31) and </w:t>
-      </w:r>
-      <w:proofErr w:type="spellStart"/>
-      <w:r>
-        <w:rPr>
-          <w:rFonts w:ascii="Calibri" w:eastAsia="Calibri" w:hAnsi="Calibri" w:cs="Calibri"/>
-        </w:rPr>
-        <w:t>lmerTest</w:t>
-      </w:r>
-      <w:proofErr w:type="spellEnd"/>
-      <w:r>
-        <w:rPr>
-          <w:rFonts w:ascii="Calibri" w:eastAsia="Calibri" w:hAnsi="Calibri" w:cs="Calibri"/>
-        </w:rPr>
-        <w:t xml:space="preserve"> (v 3.1-3) packages (Table 1). All analyses were run in R version 4.2.1. Models 1 and 2 evaluated costs at broad levels of energy balance and growth. These included subjects’ monthly average concentrations of </w:t>
-      </w:r>
-      <w:proofErr w:type="spellStart"/>
-      <w:r>
-        <w:rPr>
-          <w:rFonts w:ascii="Calibri" w:eastAsia="Calibri" w:hAnsi="Calibri" w:cs="Calibri"/>
-        </w:rPr>
-        <w:t>uCP</w:t>
-      </w:r>
-      <w:proofErr w:type="spellEnd"/>
-      <w:r>
-        <w:rPr>
-          <w:rFonts w:ascii="Calibri" w:eastAsia="Calibri" w:hAnsi="Calibri" w:cs="Calibri"/>
-        </w:rPr>
-        <w:t xml:space="preserve"> and monthly growth (month</w:t>
+        <w:t xml:space="preserve"> To evaluate the potential energetic costs of cellular immune activity, we constructed 3 linear mixed effects regression models using the lme4 (v 1.1-31) and lmerTest (v 3.1-3) packages (Table 1). All analyses were run in R version 4.2.1. Models 1 and 2 evaluated costs at broad levels of energy balance and growth. These included subjects’ monthly average concentrations of uCP and monthly growth (month</w:t>
       </w:r>
       <w:r>
         <w:rPr>
@@ -2764,7 +1968,6 @@
         </w:rPr>
         <w:t xml:space="preserve"> average ELBM) as responses, with subject age, sex, maternal rank, and monthly average neopterin concentrations as fixed effects. All models include random effects for subject ID and month to capture additional seasonal influences on biomarkers. We then examined the short term effects of immune activity on growth, using ∆ELBM as an outcome and sample neopterin concentration at t</w:t>
       </w:r>
-      <w:proofErr w:type="gramStart"/>
       <w:r>
         <w:rPr>
           <w:rFonts w:ascii="Calibri" w:eastAsia="Calibri" w:hAnsi="Calibri" w:cs="Calibri"/>
@@ -2776,14 +1979,7 @@
         <w:rPr>
           <w:rFonts w:ascii="Calibri" w:eastAsia="Calibri" w:hAnsi="Calibri" w:cs="Calibri"/>
         </w:rPr>
-        <w:t>,</w:t>
-      </w:r>
-      <w:proofErr w:type="gramEnd"/>
-      <w:r>
-        <w:rPr>
-          <w:rFonts w:ascii="Calibri" w:eastAsia="Calibri" w:hAnsi="Calibri" w:cs="Calibri"/>
-        </w:rPr>
-        <w:t xml:space="preserve"> age, and maternal rank as fixed effects (Model 3). Additionally, these models included time interval between samples at t</w:t>
+        <w:t>, age, and maternal rank as fixed effects (Model 3). Additionally, these models included time interval between samples at t</w:t>
       </w:r>
       <w:r>
         <w:rPr>
@@ -2809,35 +2005,7 @@
         <w:rPr>
           <w:rFonts w:ascii="Calibri" w:eastAsia="Calibri" w:hAnsi="Calibri" w:cs="Calibri"/>
         </w:rPr>
-        <w:t xml:space="preserve"> (mean ± </w:t>
-      </w:r>
-      <w:proofErr w:type="spellStart"/>
-      <w:r>
-        <w:rPr>
-          <w:rFonts w:ascii="Calibri" w:eastAsia="Calibri" w:hAnsi="Calibri" w:cs="Calibri"/>
-        </w:rPr>
-        <w:t>sd</w:t>
-      </w:r>
-      <w:proofErr w:type="spellEnd"/>
-      <w:r>
-        <w:rPr>
-          <w:rFonts w:ascii="Calibri" w:eastAsia="Calibri" w:hAnsi="Calibri" w:cs="Calibri"/>
-        </w:rPr>
-        <w:t xml:space="preserve">, 14 ± 11 days) as an independent fixed effect and in interaction with neopterin, as we expected the influence of acute concentrations in neopterin to wane with greater time between </w:t>
-      </w:r>
-      <w:proofErr w:type="gramStart"/>
-      <w:r>
-        <w:rPr>
-          <w:rFonts w:ascii="Calibri" w:eastAsia="Calibri" w:hAnsi="Calibri" w:cs="Calibri"/>
-        </w:rPr>
-        <w:t>sampling</w:t>
-      </w:r>
-      <w:proofErr w:type="gramEnd"/>
-      <w:r>
-        <w:rPr>
-          <w:rFonts w:ascii="Calibri" w:eastAsia="Calibri" w:hAnsi="Calibri" w:cs="Calibri"/>
-        </w:rPr>
-        <w:t xml:space="preserve">. To further evaluate if juvenile behavior responded to the energetic demands of immune activity in a compensatory way, we evaluated monthly time spent resting, feeding, and locomoting as responses to average neopterin, age, sex, and maternal rank (models 4-6). </w:t>
+        <w:t xml:space="preserve"> (mean ± sd, 14 ± 11 days) as an independent fixed effect and in interaction with neopterin, as we expected the influence of acute concentrations in neopterin to wane with greater time between sampling. To further evaluate if juvenile behavior responded to the energetic demands of immune activity in a compensatory way, we evaluated monthly time spent resting, feeding, and locomoting as responses to average neopterin, age, sex, and maternal rank (models 4-6). </w:t>
       </w:r>
     </w:p>
     <w:p>
@@ -3154,16 +2322,7 @@
                 <w:sz w:val="20"/>
                 <w:szCs w:val="20"/>
               </w:rPr>
-              <w:t xml:space="preserve"> </w:t>
-            </w:r>
-            <w:proofErr w:type="spellStart"/>
-            <w:r>
-              <w:rPr>
-                <w:rFonts w:ascii="Calibri" w:eastAsia="Calibri" w:hAnsi="Calibri" w:cs="Calibri"/>
-                <w:sz w:val="20"/>
-                <w:szCs w:val="20"/>
-              </w:rPr>
-              <w:t>uCP</w:t>
+              <w:t xml:space="preserve"> uCP</w:t>
             </w:r>
             <w:r>
               <w:rPr>
@@ -3174,7 +2333,6 @@
               </w:rPr>
               <w:t>month</w:t>
             </w:r>
-            <w:proofErr w:type="spellEnd"/>
           </w:p>
         </w:tc>
         <w:tc>
@@ -3229,16 +2387,7 @@
                 <w:sz w:val="20"/>
                 <w:szCs w:val="20"/>
               </w:rPr>
-              <w:t xml:space="preserve"> </w:t>
-            </w:r>
-            <w:proofErr w:type="spellStart"/>
-            <w:r>
-              <w:rPr>
-                <w:rFonts w:ascii="Calibri" w:eastAsia="Calibri" w:hAnsi="Calibri" w:cs="Calibri"/>
-                <w:sz w:val="20"/>
-                <w:szCs w:val="20"/>
-              </w:rPr>
-              <w:t>Neopterin</w:t>
+              <w:t xml:space="preserve"> Neopterin</w:t>
             </w:r>
             <w:r>
               <w:rPr>
@@ -3249,7 +2398,6 @@
               </w:rPr>
               <w:t>month</w:t>
             </w:r>
-            <w:proofErr w:type="spellEnd"/>
           </w:p>
         </w:tc>
         <w:tc>
@@ -3356,16 +2504,7 @@
                 <w:sz w:val="20"/>
                 <w:szCs w:val="20"/>
               </w:rPr>
-              <w:t>∆</w:t>
-            </w:r>
-            <w:proofErr w:type="spellStart"/>
-            <w:r>
-              <w:rPr>
-                <w:rFonts w:ascii="Calibri" w:eastAsia="Calibri" w:hAnsi="Calibri" w:cs="Calibri"/>
-                <w:sz w:val="20"/>
-                <w:szCs w:val="20"/>
-              </w:rPr>
-              <w:t>ELBM</w:t>
+              <w:t>∆ELBM</w:t>
             </w:r>
             <w:r>
               <w:rPr>
@@ -3376,7 +2515,6 @@
               </w:rPr>
               <w:t>month</w:t>
             </w:r>
-            <w:proofErr w:type="spellEnd"/>
           </w:p>
         </w:tc>
         <w:tc>
@@ -3424,16 +2562,7 @@
                 <w:sz w:val="20"/>
                 <w:szCs w:val="20"/>
               </w:rPr>
-              <w:t xml:space="preserve"> </w:t>
-            </w:r>
-            <w:proofErr w:type="spellStart"/>
-            <w:r>
-              <w:rPr>
-                <w:rFonts w:ascii="Calibri" w:eastAsia="Calibri" w:hAnsi="Calibri" w:cs="Calibri"/>
-                <w:sz w:val="20"/>
-                <w:szCs w:val="20"/>
-              </w:rPr>
-              <w:t>Neopterin</w:t>
+              <w:t xml:space="preserve"> Neopterin</w:t>
             </w:r>
             <w:r>
               <w:rPr>
@@ -3444,7 +2573,6 @@
               </w:rPr>
               <w:t>month</w:t>
             </w:r>
-            <w:proofErr w:type="spellEnd"/>
           </w:p>
         </w:tc>
         <w:tc>
@@ -3559,16 +2687,7 @@
                 <w:sz w:val="20"/>
                 <w:szCs w:val="20"/>
               </w:rPr>
-              <w:t>∆</w:t>
-            </w:r>
-            <w:proofErr w:type="spellStart"/>
-            <w:r>
-              <w:rPr>
-                <w:rFonts w:ascii="Calibri" w:eastAsia="Calibri" w:hAnsi="Calibri" w:cs="Calibri"/>
-                <w:sz w:val="20"/>
-                <w:szCs w:val="20"/>
-              </w:rPr>
-              <w:t>ELBM</w:t>
+              <w:t>∆ELBM</w:t>
             </w:r>
             <w:r>
               <w:rPr>
@@ -3577,17 +2696,7 @@
                 <w:szCs w:val="20"/>
                 <w:vertAlign w:val="subscript"/>
               </w:rPr>
-              <w:t>sample</w:t>
-            </w:r>
-            <w:proofErr w:type="spellEnd"/>
-            <w:r>
-              <w:rPr>
-                <w:rFonts w:ascii="Calibri" w:eastAsia="Calibri" w:hAnsi="Calibri" w:cs="Calibri"/>
-                <w:sz w:val="20"/>
-                <w:szCs w:val="20"/>
-                <w:vertAlign w:val="subscript"/>
-              </w:rPr>
-              <w:t xml:space="preserve"> t1-t0</w:t>
+              <w:t>sample t1-t0</w:t>
             </w:r>
           </w:p>
         </w:tc>
@@ -3680,34 +2789,15 @@
                 <w:szCs w:val="20"/>
                 <w:vertAlign w:val="subscript"/>
               </w:rPr>
-              <w:t>t</w:t>
-            </w:r>
-            <w:proofErr w:type="gramStart"/>
-            <w:r>
-              <w:rPr>
-                <w:rFonts w:ascii="Calibri" w:eastAsia="Calibri" w:hAnsi="Calibri" w:cs="Calibri"/>
-                <w:sz w:val="20"/>
-                <w:szCs w:val="20"/>
-                <w:vertAlign w:val="subscript"/>
-              </w:rPr>
-              <w:t xml:space="preserve">1 </w:t>
-            </w:r>
-            <w:r>
-              <w:rPr>
-                <w:rFonts w:ascii="Calibri" w:eastAsia="Calibri" w:hAnsi="Calibri" w:cs="Calibri"/>
-                <w:sz w:val="20"/>
-                <w:szCs w:val="20"/>
-              </w:rPr>
-              <w:t xml:space="preserve"> :</w:t>
-            </w:r>
-            <w:proofErr w:type="gramEnd"/>
-            <w:r>
-              <w:rPr>
-                <w:rFonts w:ascii="Calibri" w:eastAsia="Calibri" w:hAnsi="Calibri" w:cs="Calibri"/>
-                <w:sz w:val="20"/>
-                <w:szCs w:val="20"/>
-              </w:rPr>
-              <w:t xml:space="preserve"> interval</w:t>
+              <w:t xml:space="preserve">t1 </w:t>
+            </w:r>
+            <w:r>
+              <w:rPr>
+                <w:rFonts w:ascii="Calibri" w:eastAsia="Calibri" w:hAnsi="Calibri" w:cs="Calibri"/>
+                <w:sz w:val="20"/>
+                <w:szCs w:val="20"/>
+              </w:rPr>
+              <w:t xml:space="preserve"> : interval</w:t>
             </w:r>
             <w:r>
               <w:rPr>
@@ -3881,16 +2971,7 @@
                 <w:sz w:val="20"/>
                 <w:szCs w:val="20"/>
               </w:rPr>
-              <w:t xml:space="preserve"> </w:t>
-            </w:r>
-            <w:proofErr w:type="spellStart"/>
-            <w:r>
-              <w:rPr>
-                <w:rFonts w:ascii="Calibri" w:eastAsia="Calibri" w:hAnsi="Calibri" w:cs="Calibri"/>
-                <w:sz w:val="20"/>
-                <w:szCs w:val="20"/>
-              </w:rPr>
-              <w:t>Neopterin</w:t>
+              <w:t xml:space="preserve"> Neopterin</w:t>
             </w:r>
             <w:r>
               <w:rPr>
@@ -3901,7 +2982,6 @@
               </w:rPr>
               <w:t>month</w:t>
             </w:r>
-            <w:proofErr w:type="spellEnd"/>
           </w:p>
         </w:tc>
         <w:tc>
@@ -3987,98 +3067,14 @@
           <w:rPr>
             <w:rFonts w:ascii="Calibri" w:eastAsia="Calibri" w:hAnsi="Calibri" w:cs="Calibri"/>
           </w:rPr>
-          <w:t>(</w:t>
-        </w:r>
-        <w:proofErr w:type="spellStart"/>
-        <w:r>
-          <w:rPr>
-            <w:rFonts w:ascii="Calibri" w:eastAsia="Calibri" w:hAnsi="Calibri" w:cs="Calibri"/>
-          </w:rPr>
-          <w:t>Altizer</w:t>
-        </w:r>
-        <w:proofErr w:type="spellEnd"/>
-        <w:r>
-          <w:rPr>
-            <w:rFonts w:ascii="Calibri" w:eastAsia="Calibri" w:hAnsi="Calibri" w:cs="Calibri"/>
-          </w:rPr>
-          <w:t xml:space="preserve"> et al., 2006; Nunn et al., 2015; Page et al., 2017)</w:t>
-        </w:r>
-      </w:hyperlink>
-      <w:r>
-        <w:rPr>
-          <w:rFonts w:ascii="Calibri" w:eastAsia="Calibri" w:hAnsi="Calibri" w:cs="Calibri"/>
-        </w:rPr>
-        <w:t>. Given the strong positive effects of energy balance on neopterin in this model, we further explored whether low energy balance may restrict neopterin production via its inverse relationship with anti-inflammatory glucocorticoids. We constructed mediation models that included sub-models of the total effect of energy balance on neopterin (</w:t>
-      </w:r>
-      <w:proofErr w:type="spellStart"/>
-      <w:r>
-        <w:rPr>
-          <w:rFonts w:ascii="Calibri" w:eastAsia="Calibri" w:hAnsi="Calibri" w:cs="Calibri"/>
-        </w:rPr>
-        <w:t>submodel</w:t>
-      </w:r>
-      <w:proofErr w:type="spellEnd"/>
-      <w:r>
-        <w:rPr>
-          <w:rFonts w:ascii="Calibri" w:eastAsia="Calibri" w:hAnsi="Calibri" w:cs="Calibri"/>
-        </w:rPr>
-        <w:t xml:space="preserve"> a), the effect of energy balance on the potential mediator </w:t>
-      </w:r>
-      <w:proofErr w:type="spellStart"/>
-      <w:r>
-        <w:rPr>
-          <w:rFonts w:ascii="Calibri" w:eastAsia="Calibri" w:hAnsi="Calibri" w:cs="Calibri"/>
-        </w:rPr>
-        <w:t>fGCs</w:t>
-      </w:r>
-      <w:proofErr w:type="spellEnd"/>
-      <w:r>
-        <w:rPr>
-          <w:rFonts w:ascii="Calibri" w:eastAsia="Calibri" w:hAnsi="Calibri" w:cs="Calibri"/>
-        </w:rPr>
-        <w:t xml:space="preserve"> (</w:t>
-      </w:r>
-      <w:proofErr w:type="spellStart"/>
-      <w:r>
-        <w:rPr>
-          <w:rFonts w:ascii="Calibri" w:eastAsia="Calibri" w:hAnsi="Calibri" w:cs="Calibri"/>
-        </w:rPr>
-        <w:t>submodel</w:t>
-      </w:r>
-      <w:proofErr w:type="spellEnd"/>
-      <w:r>
-        <w:rPr>
-          <w:rFonts w:ascii="Calibri" w:eastAsia="Calibri" w:hAnsi="Calibri" w:cs="Calibri"/>
-        </w:rPr>
-        <w:t xml:space="preserve"> b) and the direct effect of energy balance on neopterin, controlling for </w:t>
-      </w:r>
-      <w:proofErr w:type="spellStart"/>
-      <w:r>
-        <w:rPr>
-          <w:rFonts w:ascii="Calibri" w:eastAsia="Calibri" w:hAnsi="Calibri" w:cs="Calibri"/>
-        </w:rPr>
-        <w:t>fGCs</w:t>
-      </w:r>
-      <w:proofErr w:type="spellEnd"/>
-      <w:r>
-        <w:rPr>
-          <w:rFonts w:ascii="Calibri" w:eastAsia="Calibri" w:hAnsi="Calibri" w:cs="Calibri"/>
-        </w:rPr>
-        <w:t xml:space="preserve"> (</w:t>
-      </w:r>
-      <w:proofErr w:type="spellStart"/>
-      <w:r>
-        <w:rPr>
-          <w:rFonts w:ascii="Calibri" w:eastAsia="Calibri" w:hAnsi="Calibri" w:cs="Calibri"/>
-        </w:rPr>
-        <w:t>submodel</w:t>
-      </w:r>
-      <w:proofErr w:type="spellEnd"/>
-      <w:r>
-        <w:rPr>
-          <w:rFonts w:ascii="Calibri" w:eastAsia="Calibri" w:hAnsi="Calibri" w:cs="Calibri"/>
-        </w:rPr>
-        <w:t xml:space="preserve"> c)</w:t>
+          <w:t>(Altizer et al., 2006; Nunn et al., 2015; Page et al., 2017)</w:t>
+        </w:r>
+      </w:hyperlink>
+      <w:r>
+        <w:rPr>
+          <w:rFonts w:ascii="Calibri" w:eastAsia="Calibri" w:hAnsi="Calibri" w:cs="Calibri"/>
+        </w:rPr>
+        <w:t>. Given the strong positive effects of energy balance on neopterin in this model, we further explored whether low energy balance may restrict neopterin production via its inverse relationship with anti-inflammatory glucocorticoids. We constructed mediation models that included sub-models of the total effect of energy balance on neopterin (submodel a), the effect of energy balance on the potential mediator fGCs (submodel b) and the direct effect of energy balance on neopterin, controlling for fGCs (submodel c)</w:t>
       </w:r>
       <w:r>
         <w:rPr>
@@ -4091,76 +3087,20 @@
         <w:rPr>
           <w:rFonts w:ascii="Calibri" w:eastAsia="Calibri" w:hAnsi="Calibri" w:cs="Calibri"/>
         </w:rPr>
-        <w:t xml:space="preserve">We used the mediation package in R, which takes </w:t>
-      </w:r>
-      <w:proofErr w:type="spellStart"/>
-      <w:r>
-        <w:rPr>
-          <w:rFonts w:ascii="Calibri" w:eastAsia="Calibri" w:hAnsi="Calibri" w:cs="Calibri"/>
-        </w:rPr>
-        <w:t>submodels</w:t>
-      </w:r>
-      <w:proofErr w:type="spellEnd"/>
-      <w:r>
-        <w:rPr>
-          <w:rFonts w:ascii="Calibri" w:eastAsia="Calibri" w:hAnsi="Calibri" w:cs="Calibri"/>
-        </w:rPr>
-        <w:t xml:space="preserve"> b and c as arguments, to evaluate the proportion of the total effect of energy balance on neopterin is accounted for by the relationship of energy balance with </w:t>
-      </w:r>
-      <w:proofErr w:type="spellStart"/>
-      <w:r>
-        <w:rPr>
-          <w:rFonts w:ascii="Calibri" w:eastAsia="Calibri" w:hAnsi="Calibri" w:cs="Calibri"/>
-        </w:rPr>
-        <w:t>fGCs</w:t>
-      </w:r>
-      <w:proofErr w:type="spellEnd"/>
-      <w:r>
-        <w:rPr>
-          <w:rFonts w:ascii="Calibri" w:eastAsia="Calibri" w:hAnsi="Calibri" w:cs="Calibri"/>
-        </w:rPr>
-        <w:t xml:space="preserve"> and </w:t>
-      </w:r>
-      <w:proofErr w:type="spellStart"/>
-      <w:r>
-        <w:rPr>
-          <w:rFonts w:ascii="Calibri" w:eastAsia="Calibri" w:hAnsi="Calibri" w:cs="Calibri"/>
-        </w:rPr>
-        <w:t>fGCs’</w:t>
-      </w:r>
-      <w:proofErr w:type="spellEnd"/>
-      <w:r>
-        <w:rPr>
-          <w:rFonts w:ascii="Calibri" w:eastAsia="Calibri" w:hAnsi="Calibri" w:cs="Calibri"/>
-        </w:rPr>
-        <w:t xml:space="preserve"> subsequent relationship with neopterin.</w:t>
-      </w:r>
-    </w:p>
-    <w:p>
-      <w:pPr>
-        <w:rPr>
-          <w:rFonts w:ascii="Calibri" w:eastAsia="Calibri" w:hAnsi="Calibri" w:cs="Calibri"/>
-        </w:rPr>
-      </w:pPr>
-      <w:r>
-        <w:rPr>
-          <w:rFonts w:ascii="Calibri" w:eastAsia="Calibri" w:hAnsi="Calibri" w:cs="Calibri"/>
-        </w:rPr>
-        <w:t xml:space="preserve">In all models, average and raw sample concentrations of </w:t>
-      </w:r>
-      <w:proofErr w:type="spellStart"/>
-      <w:r>
-        <w:rPr>
-          <w:rFonts w:ascii="Calibri" w:eastAsia="Calibri" w:hAnsi="Calibri" w:cs="Calibri"/>
-        </w:rPr>
-        <w:t>uCP</w:t>
-      </w:r>
-      <w:proofErr w:type="spellEnd"/>
-      <w:r>
-        <w:rPr>
-          <w:rFonts w:ascii="Calibri" w:eastAsia="Calibri" w:hAnsi="Calibri" w:cs="Calibri"/>
-        </w:rPr>
-        <w:t xml:space="preserve"> and neopterin were scaled by log base 2, to bring them onto similar scales of other predictors and to easily interpret their effect on the response. This means that a doubling of a predictor value increases the response by ß. For parsimony, we also maintained variable values on a log2 scale as responses to normalize their distributions.</w:t>
+        <w:t>We used the mediation package in R, which takes submodels b and c as arguments, to evaluate the proportion of the total effect of energy balance on neopterin is accounted for by the relationship of energy balance with fGCs and fGCs’ subsequent relationship with neopterin.</w:t>
+      </w:r>
+    </w:p>
+    <w:p>
+      <w:pPr>
+        <w:rPr>
+          <w:rFonts w:ascii="Calibri" w:eastAsia="Calibri" w:hAnsi="Calibri" w:cs="Calibri"/>
+        </w:rPr>
+      </w:pPr>
+      <w:r>
+        <w:rPr>
+          <w:rFonts w:ascii="Calibri" w:eastAsia="Calibri" w:hAnsi="Calibri" w:cs="Calibri"/>
+        </w:rPr>
+        <w:t>In all models, average and raw sample concentrations of uCP and neopterin were scaled by log base 2, to bring them onto similar scales of other predictors and to easily interpret their effect on the response. This means that a doubling of a predictor value increases the response by ß. For parsimony, we also maintained variable values on a log2 scale as responses to normalize their distributions.</w:t>
       </w:r>
       <w:r>
         <w:rPr>
@@ -4481,16 +3421,7 @@
                 <w:sz w:val="20"/>
                 <w:szCs w:val="20"/>
               </w:rPr>
-              <w:t xml:space="preserve"> </w:t>
-            </w:r>
-            <w:proofErr w:type="spellStart"/>
-            <w:r>
-              <w:rPr>
-                <w:rFonts w:ascii="Calibri" w:eastAsia="Calibri" w:hAnsi="Calibri" w:cs="Calibri"/>
-                <w:sz w:val="20"/>
-                <w:szCs w:val="20"/>
-              </w:rPr>
-              <w:t>Neopterin</w:t>
+              <w:t xml:space="preserve"> Neopterin</w:t>
             </w:r>
             <w:r>
               <w:rPr>
@@ -4501,7 +3432,6 @@
               </w:rPr>
               <w:t>month</w:t>
             </w:r>
-            <w:proofErr w:type="spellEnd"/>
           </w:p>
         </w:tc>
         <w:tc>
@@ -4549,16 +3479,7 @@
                 <w:sz w:val="20"/>
                 <w:szCs w:val="20"/>
               </w:rPr>
-              <w:t xml:space="preserve"> </w:t>
-            </w:r>
-            <w:proofErr w:type="spellStart"/>
-            <w:r>
-              <w:rPr>
-                <w:rFonts w:ascii="Calibri" w:eastAsia="Calibri" w:hAnsi="Calibri" w:cs="Calibri"/>
-                <w:sz w:val="20"/>
-                <w:szCs w:val="20"/>
-              </w:rPr>
-              <w:t>uCP</w:t>
+              <w:t xml:space="preserve"> uCP</w:t>
             </w:r>
             <w:r>
               <w:rPr>
@@ -4569,23 +3490,13 @@
               </w:rPr>
               <w:t>month</w:t>
             </w:r>
-            <w:proofErr w:type="spellEnd"/>
-            <w:r>
-              <w:rPr>
-                <w:rFonts w:ascii="Calibri" w:eastAsia="Calibri" w:hAnsi="Calibri" w:cs="Calibri"/>
-                <w:sz w:val="20"/>
-                <w:szCs w:val="20"/>
-              </w:rPr>
-              <w:t xml:space="preserve"> + </w:t>
-            </w:r>
-            <w:proofErr w:type="spellStart"/>
-            <w:r>
-              <w:rPr>
-                <w:rFonts w:ascii="Calibri" w:eastAsia="Calibri" w:hAnsi="Calibri" w:cs="Calibri"/>
-                <w:sz w:val="20"/>
-                <w:szCs w:val="20"/>
-              </w:rPr>
-              <w:t>ELBM</w:t>
+            <w:r>
+              <w:rPr>
+                <w:rFonts w:ascii="Calibri" w:eastAsia="Calibri" w:hAnsi="Calibri" w:cs="Calibri"/>
+                <w:sz w:val="20"/>
+                <w:szCs w:val="20"/>
+              </w:rPr>
+              <w:t xml:space="preserve"> + ELBM</w:t>
             </w:r>
             <w:r>
               <w:rPr>
@@ -4596,23 +3507,13 @@
               </w:rPr>
               <w:t>month</w:t>
             </w:r>
-            <w:proofErr w:type="spellEnd"/>
-            <w:r>
-              <w:rPr>
-                <w:rFonts w:ascii="Calibri" w:eastAsia="Calibri" w:hAnsi="Calibri" w:cs="Calibri"/>
-                <w:sz w:val="20"/>
-                <w:szCs w:val="20"/>
-              </w:rPr>
-              <w:t xml:space="preserve"> + </w:t>
-            </w:r>
-            <w:proofErr w:type="spellStart"/>
-            <w:r>
-              <w:rPr>
-                <w:rFonts w:ascii="Calibri" w:eastAsia="Calibri" w:hAnsi="Calibri" w:cs="Calibri"/>
-                <w:sz w:val="20"/>
-                <w:szCs w:val="20"/>
-              </w:rPr>
-              <w:t>Rainfall</w:t>
+            <w:r>
+              <w:rPr>
+                <w:rFonts w:ascii="Calibri" w:eastAsia="Calibri" w:hAnsi="Calibri" w:cs="Calibri"/>
+                <w:sz w:val="20"/>
+                <w:szCs w:val="20"/>
+              </w:rPr>
+              <w:t xml:space="preserve"> + Rainfall</w:t>
             </w:r>
             <w:r>
               <w:rPr>
@@ -4623,23 +3524,13 @@
               </w:rPr>
               <w:t>month</w:t>
             </w:r>
-            <w:proofErr w:type="spellEnd"/>
-            <w:r>
-              <w:rPr>
-                <w:rFonts w:ascii="Calibri" w:eastAsia="Calibri" w:hAnsi="Calibri" w:cs="Calibri"/>
-                <w:sz w:val="20"/>
-                <w:szCs w:val="20"/>
-              </w:rPr>
-              <w:t xml:space="preserve"> + N social </w:t>
-            </w:r>
-            <w:proofErr w:type="spellStart"/>
-            <w:r>
-              <w:rPr>
-                <w:rFonts w:ascii="Calibri" w:eastAsia="Calibri" w:hAnsi="Calibri" w:cs="Calibri"/>
-                <w:sz w:val="20"/>
-                <w:szCs w:val="20"/>
-              </w:rPr>
-              <w:t>partners</w:t>
+            <w:r>
+              <w:rPr>
+                <w:rFonts w:ascii="Calibri" w:eastAsia="Calibri" w:hAnsi="Calibri" w:cs="Calibri"/>
+                <w:sz w:val="20"/>
+                <w:szCs w:val="20"/>
+              </w:rPr>
+              <w:t xml:space="preserve"> + N social partners</w:t>
             </w:r>
             <w:r>
               <w:rPr>
@@ -4650,7 +3541,6 @@
               </w:rPr>
               <w:t>month</w:t>
             </w:r>
-            <w:proofErr w:type="spellEnd"/>
           </w:p>
         </w:tc>
         <w:tc>
@@ -4716,7 +3606,6 @@
                 <w:szCs w:val="20"/>
               </w:rPr>
             </w:pPr>
-            <w:proofErr w:type="spellStart"/>
             <w:r>
               <w:rPr>
                 <w:rFonts w:ascii="Calibri" w:eastAsia="Calibri" w:hAnsi="Calibri" w:cs="Calibri"/>
@@ -4724,17 +3613,7 @@
                 <w:sz w:val="20"/>
                 <w:szCs w:val="20"/>
               </w:rPr>
-              <w:t>fGC</w:t>
-            </w:r>
-            <w:proofErr w:type="spellEnd"/>
-            <w:r>
-              <w:rPr>
-                <w:rFonts w:ascii="Calibri" w:eastAsia="Calibri" w:hAnsi="Calibri" w:cs="Calibri"/>
-                <w:i/>
-                <w:sz w:val="20"/>
-                <w:szCs w:val="20"/>
-              </w:rPr>
-              <w:t xml:space="preserve"> mediation of constraints:</w:t>
+              <w:t>fGC mediation of constraints:</w:t>
             </w:r>
           </w:p>
         </w:tc>
@@ -4904,16 +3783,7 @@
                 <w:sz w:val="20"/>
                 <w:szCs w:val="20"/>
               </w:rPr>
-              <w:t xml:space="preserve"> </w:t>
-            </w:r>
-            <w:proofErr w:type="spellStart"/>
-            <w:r>
-              <w:rPr>
-                <w:rFonts w:ascii="Calibri" w:eastAsia="Calibri" w:hAnsi="Calibri" w:cs="Calibri"/>
-                <w:sz w:val="20"/>
-                <w:szCs w:val="20"/>
-              </w:rPr>
-              <w:t>Neopterin</w:t>
+              <w:t xml:space="preserve"> Neopterin</w:t>
             </w:r>
             <w:r>
               <w:rPr>
@@ -4924,7 +3794,6 @@
               </w:rPr>
               <w:t>month</w:t>
             </w:r>
-            <w:proofErr w:type="spellEnd"/>
           </w:p>
         </w:tc>
         <w:tc>
@@ -4971,16 +3840,7 @@
                 <w:sz w:val="20"/>
                 <w:szCs w:val="20"/>
               </w:rPr>
-              <w:t xml:space="preserve"> </w:t>
-            </w:r>
-            <w:proofErr w:type="spellStart"/>
-            <w:r>
-              <w:rPr>
-                <w:rFonts w:ascii="Calibri" w:eastAsia="Calibri" w:hAnsi="Calibri" w:cs="Calibri"/>
-                <w:sz w:val="20"/>
-                <w:szCs w:val="20"/>
-              </w:rPr>
-              <w:t>uCP</w:t>
+              <w:t xml:space="preserve"> uCP</w:t>
             </w:r>
             <w:r>
               <w:rPr>
@@ -4991,7 +3851,6 @@
               </w:rPr>
               <w:t>month</w:t>
             </w:r>
-            <w:proofErr w:type="spellEnd"/>
           </w:p>
         </w:tc>
         <w:tc>
@@ -5104,16 +3963,7 @@
                 <w:sz w:val="20"/>
                 <w:szCs w:val="20"/>
               </w:rPr>
-              <w:t xml:space="preserve"> </w:t>
-            </w:r>
-            <w:proofErr w:type="spellStart"/>
-            <w:r>
-              <w:rPr>
-                <w:rFonts w:ascii="Calibri" w:eastAsia="Calibri" w:hAnsi="Calibri" w:cs="Calibri"/>
-                <w:sz w:val="20"/>
-                <w:szCs w:val="20"/>
-              </w:rPr>
-              <w:t>fGCs</w:t>
+              <w:t xml:space="preserve"> fGCs</w:t>
             </w:r>
             <w:r>
               <w:rPr>
@@ -5124,7 +3974,6 @@
               </w:rPr>
               <w:t>month</w:t>
             </w:r>
-            <w:proofErr w:type="spellEnd"/>
           </w:p>
         </w:tc>
         <w:tc>
@@ -5171,16 +4020,7 @@
                 <w:sz w:val="20"/>
                 <w:szCs w:val="20"/>
               </w:rPr>
-              <w:t xml:space="preserve"> </w:t>
-            </w:r>
-            <w:proofErr w:type="spellStart"/>
-            <w:r>
-              <w:rPr>
-                <w:rFonts w:ascii="Calibri" w:eastAsia="Calibri" w:hAnsi="Calibri" w:cs="Calibri"/>
-                <w:sz w:val="20"/>
-                <w:szCs w:val="20"/>
-              </w:rPr>
-              <w:t>uCP</w:t>
+              <w:t xml:space="preserve"> uCP</w:t>
             </w:r>
             <w:r>
               <w:rPr>
@@ -5191,7 +4031,6 @@
               </w:rPr>
               <w:t>month</w:t>
             </w:r>
-            <w:proofErr w:type="spellEnd"/>
           </w:p>
         </w:tc>
         <w:tc>
@@ -5301,16 +4140,7 @@
                 <w:sz w:val="20"/>
                 <w:szCs w:val="20"/>
               </w:rPr>
-              <w:t xml:space="preserve"> </w:t>
-            </w:r>
-            <w:proofErr w:type="spellStart"/>
-            <w:r>
-              <w:rPr>
-                <w:rFonts w:ascii="Calibri" w:eastAsia="Calibri" w:hAnsi="Calibri" w:cs="Calibri"/>
-                <w:sz w:val="20"/>
-                <w:szCs w:val="20"/>
-              </w:rPr>
-              <w:t>Neopterin</w:t>
+              <w:t xml:space="preserve"> Neopterin</w:t>
             </w:r>
             <w:r>
               <w:rPr>
@@ -5321,7 +4151,6 @@
               </w:rPr>
               <w:t>month</w:t>
             </w:r>
-            <w:proofErr w:type="spellEnd"/>
           </w:p>
         </w:tc>
         <w:tc>
@@ -5368,16 +4197,7 @@
                 <w:sz w:val="20"/>
                 <w:szCs w:val="20"/>
               </w:rPr>
-              <w:t xml:space="preserve"> </w:t>
-            </w:r>
-            <w:proofErr w:type="spellStart"/>
-            <w:r>
-              <w:rPr>
-                <w:rFonts w:ascii="Calibri" w:eastAsia="Calibri" w:hAnsi="Calibri" w:cs="Calibri"/>
-                <w:sz w:val="20"/>
-                <w:szCs w:val="20"/>
-              </w:rPr>
-              <w:t>uCP</w:t>
+              <w:t xml:space="preserve"> uCP</w:t>
             </w:r>
             <w:r>
               <w:rPr>
@@ -5388,32 +4208,13 @@
               </w:rPr>
               <w:t>month</w:t>
             </w:r>
-            <w:proofErr w:type="spellEnd"/>
-            <w:r>
-              <w:rPr>
-                <w:rFonts w:ascii="Calibri" w:eastAsia="Calibri" w:hAnsi="Calibri" w:cs="Calibri"/>
-                <w:sz w:val="20"/>
-                <w:szCs w:val="20"/>
-              </w:rPr>
-              <w:t xml:space="preserve"> </w:t>
-            </w:r>
-            <w:proofErr w:type="gramStart"/>
-            <w:r>
-              <w:rPr>
-                <w:rFonts w:ascii="Calibri" w:eastAsia="Calibri" w:hAnsi="Calibri" w:cs="Calibri"/>
-                <w:sz w:val="20"/>
-                <w:szCs w:val="20"/>
-              </w:rPr>
-              <w:t xml:space="preserve">+  </w:t>
-            </w:r>
-            <w:proofErr w:type="spellStart"/>
-            <w:r>
-              <w:rPr>
-                <w:rFonts w:ascii="Calibri" w:eastAsia="Calibri" w:hAnsi="Calibri" w:cs="Calibri"/>
-                <w:sz w:val="20"/>
-                <w:szCs w:val="20"/>
-              </w:rPr>
-              <w:t>fGC</w:t>
+            <w:r>
+              <w:rPr>
+                <w:rFonts w:ascii="Calibri" w:eastAsia="Calibri" w:hAnsi="Calibri" w:cs="Calibri"/>
+                <w:sz w:val="20"/>
+                <w:szCs w:val="20"/>
+              </w:rPr>
+              <w:t xml:space="preserve"> +  fGC</w:t>
             </w:r>
             <w:r>
               <w:rPr>
@@ -5424,8 +4225,6 @@
               </w:rPr>
               <w:t>month</w:t>
             </w:r>
-            <w:proofErr w:type="spellEnd"/>
-            <w:proofErr w:type="gramEnd"/>
           </w:p>
         </w:tc>
         <w:tc>
@@ -5526,21 +4325,7 @@
         <w:rPr>
           <w:rFonts w:ascii="Calibri" w:eastAsia="Calibri" w:hAnsi="Calibri" w:cs="Calibri"/>
         </w:rPr>
-        <w:t>Counter to predictions of the energetic costs and prioritization of immune activity, we found that higher monthly concentrations of neopterin did not predict lower monthly growth and had a positive relationship with monthly energy balance (</w:t>
-      </w:r>
-      <w:proofErr w:type="spellStart"/>
-      <w:r>
-        <w:rPr>
-          <w:rFonts w:ascii="Calibri" w:eastAsia="Calibri" w:hAnsi="Calibri" w:cs="Calibri"/>
-        </w:rPr>
-        <w:t>uCP</w:t>
-      </w:r>
-      <w:proofErr w:type="spellEnd"/>
-      <w:r>
-        <w:rPr>
-          <w:rFonts w:ascii="Calibri" w:eastAsia="Calibri" w:hAnsi="Calibri" w:cs="Calibri"/>
-        </w:rPr>
-        <w:t xml:space="preserve">, Table 1). </w:t>
+        <w:t xml:space="preserve">Counter to predictions of the energetic costs and prioritization of immune activity, we found that higher monthly concentrations of neopterin did not predict lower monthly growth and had a positive relationship with monthly energy balance (uCP, Table 1). </w:t>
       </w:r>
       <w:r>
         <w:rPr>
@@ -5613,44 +4398,21 @@
           <w:rFonts w:ascii="Calibri" w:eastAsia="Calibri" w:hAnsi="Calibri" w:cs="Calibri"/>
           <w:color w:val="0070C0"/>
         </w:rPr>
-        <w:t xml:space="preserve"> </w:t>
+        <w:t xml:space="preserve"> 26 of 41,</w:t>
       </w:r>
       <w:r>
         <w:rPr>
           <w:rFonts w:ascii="Calibri" w:eastAsia="Calibri" w:hAnsi="Calibri" w:cs="Calibri"/>
           <w:color w:val="0070C0"/>
         </w:rPr>
-        <w:t>26 of 41</w:t>
+        <w:t xml:space="preserve"> where the mean slope and </w:t>
       </w:r>
       <w:r>
         <w:rPr>
           <w:rFonts w:ascii="Calibri" w:eastAsia="Calibri" w:hAnsi="Calibri" w:cs="Calibri"/>
           <w:color w:val="0070C0"/>
         </w:rPr>
-        <w:t>,</w:t>
-      </w:r>
-      <w:r>
-        <w:rPr>
-          <w:rFonts w:ascii="Calibri" w:eastAsia="Calibri" w:hAnsi="Calibri" w:cs="Calibri"/>
-          <w:color w:val="0070C0"/>
-        </w:rPr>
-        <w:t xml:space="preserve"> where the mean slope and </w:t>
-      </w:r>
-      <w:proofErr w:type="spellStart"/>
-      <w:r>
-        <w:rPr>
-          <w:rFonts w:ascii="Calibri" w:eastAsia="Calibri" w:hAnsi="Calibri" w:cs="Calibri"/>
-          <w:color w:val="0070C0"/>
-        </w:rPr>
-        <w:t>its</w:t>
-      </w:r>
-      <w:proofErr w:type="spellEnd"/>
-      <w:r>
-        <w:rPr>
-          <w:rFonts w:ascii="Calibri" w:eastAsia="Calibri" w:hAnsi="Calibri" w:cs="Calibri"/>
-          <w:color w:val="0070C0"/>
-        </w:rPr>
-        <w:t xml:space="preserve"> </w:t>
+        <w:t xml:space="preserve">its </w:t>
       </w:r>
       <w:r>
         <w:rPr>
@@ -6150,7 +4912,6 @@
                 <w:szCs w:val="20"/>
               </w:rPr>
             </w:pPr>
-            <w:proofErr w:type="spellStart"/>
             <w:r>
               <w:rPr>
                 <w:rFonts w:ascii="Calibri" w:eastAsia="Calibri" w:hAnsi="Calibri" w:cs="Calibri"/>
@@ -6160,7 +4921,6 @@
               </w:rPr>
               <w:t>p_value</w:t>
             </w:r>
-            <w:proofErr w:type="spellEnd"/>
           </w:p>
         </w:tc>
       </w:tr>
@@ -8441,25 +7201,7 @@
                 <w:sz w:val="20"/>
                 <w:szCs w:val="20"/>
               </w:rPr>
-              <w:t>[-0.</w:t>
-            </w:r>
-            <w:proofErr w:type="gramStart"/>
-            <w:r>
-              <w:rPr>
-                <w:rFonts w:ascii="Calibri" w:eastAsia="Calibri" w:hAnsi="Calibri" w:cs="Calibri"/>
-                <w:sz w:val="20"/>
-                <w:szCs w:val="20"/>
-              </w:rPr>
-              <w:t>07,-</w:t>
-            </w:r>
-            <w:proofErr w:type="gramEnd"/>
-            <w:r>
-              <w:rPr>
-                <w:rFonts w:ascii="Calibri" w:eastAsia="Calibri" w:hAnsi="Calibri" w:cs="Calibri"/>
-                <w:sz w:val="20"/>
-                <w:szCs w:val="20"/>
-              </w:rPr>
-              <w:t>0.01]</w:t>
+              <w:t>[-0.07,-0.01]</w:t>
             </w:r>
           </w:p>
         </w:tc>
@@ -8535,16 +7277,7 @@
                 <w:sz w:val="20"/>
                 <w:szCs w:val="20"/>
               </w:rPr>
-              <w:t xml:space="preserve">∆ </w:t>
-            </w:r>
-            <w:proofErr w:type="spellStart"/>
-            <w:r>
-              <w:rPr>
-                <w:rFonts w:ascii="Calibri" w:eastAsia="Calibri" w:hAnsi="Calibri" w:cs="Calibri"/>
-                <w:sz w:val="20"/>
-                <w:szCs w:val="20"/>
-              </w:rPr>
-              <w:t>ELBM</w:t>
+              <w:t>∆ ELBM</w:t>
             </w:r>
             <w:r>
               <w:rPr>
@@ -8553,17 +7286,7 @@
                 <w:szCs w:val="20"/>
                 <w:vertAlign w:val="subscript"/>
               </w:rPr>
-              <w:t>sample</w:t>
-            </w:r>
-            <w:proofErr w:type="spellEnd"/>
-            <w:r>
-              <w:rPr>
-                <w:rFonts w:ascii="Calibri" w:eastAsia="Calibri" w:hAnsi="Calibri" w:cs="Calibri"/>
-                <w:sz w:val="20"/>
-                <w:szCs w:val="20"/>
-                <w:vertAlign w:val="subscript"/>
-              </w:rPr>
-              <w:t xml:space="preserve"> t1-t0</w:t>
+              <w:t>sample t1-t0</w:t>
             </w:r>
           </w:p>
         </w:tc>
@@ -9337,25 +8060,7 @@
                 <w:sz w:val="20"/>
                 <w:szCs w:val="20"/>
               </w:rPr>
-              <w:t>[-0.</w:t>
-            </w:r>
-            <w:proofErr w:type="gramStart"/>
-            <w:r>
-              <w:rPr>
-                <w:rFonts w:ascii="Calibri" w:eastAsia="Calibri" w:hAnsi="Calibri" w:cs="Calibri"/>
-                <w:sz w:val="20"/>
-                <w:szCs w:val="20"/>
-              </w:rPr>
-              <w:t>15,-</w:t>
-            </w:r>
-            <w:proofErr w:type="gramEnd"/>
-            <w:r>
-              <w:rPr>
-                <w:rFonts w:ascii="Calibri" w:eastAsia="Calibri" w:hAnsi="Calibri" w:cs="Calibri"/>
-                <w:sz w:val="20"/>
-                <w:szCs w:val="20"/>
-              </w:rPr>
-              <w:t>0.05]</w:t>
+              <w:t>[-0.15,-0.05]</w:t>
             </w:r>
           </w:p>
         </w:tc>
@@ -9795,25 +8500,7 @@
                 <w:sz w:val="20"/>
                 <w:szCs w:val="20"/>
               </w:rPr>
-              <w:t>[-0.</w:t>
-            </w:r>
-            <w:proofErr w:type="gramStart"/>
-            <w:r>
-              <w:rPr>
-                <w:rFonts w:ascii="Calibri" w:eastAsia="Calibri" w:hAnsi="Calibri" w:cs="Calibri"/>
-                <w:sz w:val="20"/>
-                <w:szCs w:val="20"/>
-              </w:rPr>
-              <w:t>06,-</w:t>
-            </w:r>
-            <w:proofErr w:type="gramEnd"/>
-            <w:r>
-              <w:rPr>
-                <w:rFonts w:ascii="Calibri" w:eastAsia="Calibri" w:hAnsi="Calibri" w:cs="Calibri"/>
-                <w:sz w:val="20"/>
-                <w:szCs w:val="20"/>
-              </w:rPr>
-              <w:t>0.01]</w:t>
+              <w:t>[-0.06,-0.01]</w:t>
             </w:r>
           </w:p>
         </w:tc>
@@ -10475,35 +9162,7 @@
           <w:rFonts w:ascii="Calibri" w:eastAsia="Calibri" w:hAnsi="Calibri" w:cs="Calibri"/>
           <w:color w:val="0070C0"/>
         </w:rPr>
-        <w:t xml:space="preserve"> </w:t>
-      </w:r>
-      <w:r>
-        <w:rPr>
-          <w:rFonts w:ascii="Calibri" w:eastAsia="Calibri" w:hAnsi="Calibri" w:cs="Calibri"/>
-          <w:color w:val="0070C0"/>
-        </w:rPr>
-        <w:t>0.16 ± 0.33</w:t>
-      </w:r>
-      <w:r>
-        <w:rPr>
-          <w:rFonts w:ascii="Calibri" w:eastAsia="Calibri" w:hAnsi="Calibri" w:cs="Calibri"/>
-          <w:color w:val="0070C0"/>
-        </w:rPr>
-        <w:t xml:space="preserve"> and </w:t>
-      </w:r>
-      <w:r>
-        <w:rPr>
-          <w:rFonts w:ascii="Calibri" w:eastAsia="Calibri" w:hAnsi="Calibri" w:cs="Calibri"/>
-          <w:color w:val="0070C0"/>
-        </w:rPr>
-        <w:t>1.8 ± 1.8</w:t>
-      </w:r>
-      <w:r>
-        <w:rPr>
-          <w:rFonts w:ascii="Calibri" w:eastAsia="Calibri" w:hAnsi="Calibri" w:cs="Calibri"/>
-          <w:color w:val="0070C0"/>
-        </w:rPr>
-        <w:t xml:space="preserve">. </w:t>
+        <w:t xml:space="preserve"> 0.16 ± 0.33 and 1.8 ± 1.8. </w:t>
       </w:r>
       <w:r>
         <w:rPr>
@@ -10521,21 +9180,7 @@
         <w:rPr>
           <w:rFonts w:ascii="Calibri" w:eastAsia="Calibri" w:hAnsi="Calibri" w:cs="Calibri"/>
         </w:rPr>
-        <w:t xml:space="preserve"> the total effect of </w:t>
-      </w:r>
-      <w:proofErr w:type="spellStart"/>
-      <w:r>
-        <w:rPr>
-          <w:rFonts w:ascii="Calibri" w:eastAsia="Calibri" w:hAnsi="Calibri" w:cs="Calibri"/>
-        </w:rPr>
-        <w:t>uCP</w:t>
-      </w:r>
-      <w:proofErr w:type="spellEnd"/>
-      <w:r>
-        <w:rPr>
-          <w:rFonts w:ascii="Calibri" w:eastAsia="Calibri" w:hAnsi="Calibri" w:cs="Calibri"/>
-        </w:rPr>
-        <w:t xml:space="preserve"> on neopterin was accounted for by their direct relationship. Only 5% (95% CI 0.1-14%) of variation in average neopterin concentrations was accounted for by glucocorticoids, suggesting a weak mediating role of the anti-inflammatory effects of GC secretion during states of low energy balance (Table S3).</w:t>
+        <w:t xml:space="preserve"> the total effect of uCP on neopterin was accounted for by their direct relationship. Only 5% (95% CI 0.1-14%) of variation in average neopterin concentrations was accounted for by glucocorticoids, suggesting a weak mediating role of the anti-inflammatory effects of GC secretion during states of low energy balance (Table S3).</w:t>
       </w:r>
     </w:p>
     <w:p>
@@ -10623,21 +9268,7 @@
         <w:rPr>
           <w:rFonts w:ascii="Calibri" w:eastAsia="Calibri" w:hAnsi="Calibri" w:cs="Calibri"/>
         </w:rPr>
-        <w:t xml:space="preserve">Increase in cellular immune activity (neopterin ng/ml) with estimated lean body mass (monthly average Creatinine-SG residual). B) Increase in cellular immune activity with energy balance (monthly average C-peptide ng/ml). Results </w:t>
-      </w:r>
-      <w:proofErr w:type="gramStart"/>
-      <w:r>
-        <w:rPr>
-          <w:rFonts w:ascii="Calibri" w:eastAsia="Calibri" w:hAnsi="Calibri" w:cs="Calibri"/>
-        </w:rPr>
-        <w:t>using  LMM</w:t>
-      </w:r>
-      <w:proofErr w:type="gramEnd"/>
-      <w:r>
-        <w:rPr>
-          <w:rFonts w:ascii="Calibri" w:eastAsia="Calibri" w:hAnsi="Calibri" w:cs="Calibri"/>
-        </w:rPr>
-        <w:t>, n = 293. Points indicate subject-month values for males (blue) and females (red).</w:t>
+        <w:t>Increase in cellular immune activity (neopterin ng/ml) with estimated lean body mass (monthly average Creatinine-SG residual). B) Increase in cellular immune activity with energy balance (monthly average C-peptide ng/ml). Results using  LMM, n = 293. Points indicate subject-month values for males (blue) and females (red).</w:t>
       </w:r>
     </w:p>
     <w:p>
@@ -10900,7 +9531,6 @@
                 <w:szCs w:val="20"/>
               </w:rPr>
             </w:pPr>
-            <w:proofErr w:type="spellStart"/>
             <w:r>
               <w:rPr>
                 <w:rFonts w:ascii="Calibri" w:eastAsia="Calibri" w:hAnsi="Calibri" w:cs="Calibri"/>
@@ -10910,7 +9540,6 @@
               </w:rPr>
               <w:t>p_value</w:t>
             </w:r>
-            <w:proofErr w:type="spellEnd"/>
           </w:p>
         </w:tc>
       </w:tr>
@@ -12649,7 +11278,19 @@
         <w:rPr>
           <w:rFonts w:ascii="Calibri" w:eastAsia="Calibri" w:hAnsi="Calibri" w:cs="Calibri"/>
         </w:rPr>
-        <w:t xml:space="preserve"> did not change time spent feeding or locomoting. In addition to its cost in relation to short-term growth, cellular immune activity appeared to be limited by individual body condition: both estimated lean body mass (creatine-SG residual) and energy balance (urinary c-peptide) corresponded positively with neopterin concentrations, independently of any individual attribute, or environmental and social factors. This apparent energetic constraint on cellular immunity was only weakly mediated by anti-inflammatory effects of glucocorticoids that increased in low energy conditions. </w:t>
+        <w:t xml:space="preserve"> did not change time spent feeding or locomoting. In addition to its cost in relation to short-term growth, cellular immune activity appeared to be limited by individual body condition: both estimated lean body mass (creatine-SG residual) and energy balance (urinary </w:t>
+      </w:r>
+      <w:r>
+        <w:rPr>
+          <w:rFonts w:ascii="Calibri" w:eastAsia="Calibri" w:hAnsi="Calibri" w:cs="Calibri"/>
+        </w:rPr>
+        <w:t>C-peptide</w:t>
+      </w:r>
+      <w:r>
+        <w:rPr>
+          <w:rFonts w:ascii="Calibri" w:eastAsia="Calibri" w:hAnsi="Calibri" w:cs="Calibri"/>
+        </w:rPr>
+        <w:t xml:space="preserve">) corresponded positively with neopterin concentrations, independently of any individual attribute, or environmental and social factors. This apparent energetic constraint on cellular immunity was only weakly mediated by anti-inflammatory effects of glucocorticoids that increased in low energy conditions. </w:t>
       </w:r>
       <w:r>
         <w:rPr>
@@ -12661,21 +11302,7 @@
         <w:rPr>
           <w:rFonts w:ascii="Calibri" w:eastAsia="Calibri" w:hAnsi="Calibri" w:cs="Calibri"/>
         </w:rPr>
-        <w:t xml:space="preserve"> these energetic dynamics of immune activity suggest that immunity is not generally prioritized </w:t>
-      </w:r>
-      <w:proofErr w:type="gramStart"/>
-      <w:r>
-        <w:rPr>
-          <w:rFonts w:ascii="Calibri" w:eastAsia="Calibri" w:hAnsi="Calibri" w:cs="Calibri"/>
-        </w:rPr>
-        <w:t>over growth</w:t>
-      </w:r>
-      <w:proofErr w:type="gramEnd"/>
-      <w:r>
-        <w:rPr>
-          <w:rFonts w:ascii="Calibri" w:eastAsia="Calibri" w:hAnsi="Calibri" w:cs="Calibri"/>
-        </w:rPr>
-        <w:t xml:space="preserve"> during development in blue monkeys and can in fact be energetically constrained. We discuss the energetic costs and constraints on immune activity in detail and in the context of current literature.</w:t>
+        <w:t xml:space="preserve"> these energetic dynamics of immune activity suggest that immunity is not generally prioritized over growth during development in blue monkeys and can in fact be energetically constrained. We discuss the energetic costs and constraints on immune activity in detail and in the context of current literature.</w:t>
       </w:r>
     </w:p>
     <w:p>
@@ -12763,21 +11390,7 @@
         <w:rPr>
           <w:rFonts w:ascii="Calibri" w:eastAsia="Calibri" w:hAnsi="Calibri" w:cs="Calibri"/>
         </w:rPr>
-        <w:t xml:space="preserve">Lower energy balance and lean body mass both corresponded with lower neopterin levels. This relationship was independent of seasonal and social variables that represent potential pathogen exposure, </w:t>
-      </w:r>
-      <w:proofErr w:type="gramStart"/>
-      <w:r>
-        <w:rPr>
-          <w:rFonts w:ascii="Calibri" w:eastAsia="Calibri" w:hAnsi="Calibri" w:cs="Calibri"/>
-        </w:rPr>
-        <w:t>i.e.</w:t>
-      </w:r>
-      <w:proofErr w:type="gramEnd"/>
-      <w:r>
-        <w:rPr>
-          <w:rFonts w:ascii="Calibri" w:eastAsia="Calibri" w:hAnsi="Calibri" w:cs="Calibri"/>
-        </w:rPr>
-        <w:t xml:space="preserve"> monthly rainfall and an individual’s number of social partners, which were unrelated to neopterin concentrations. Although seasonal effects on immune function are abundant in the animal literature, evidence for a direct effect of energetic constraints is rare. For example, prairie voles decrease body mass and IgG production during short-day photoperiods </w:t>
+        <w:t xml:space="preserve">Lower energy balance and lean body mass both corresponded with lower neopterin levels. This relationship was independent of seasonal and social variables that represent potential pathogen exposure, i.e. monthly rainfall and an individual’s number of social partners, which were unrelated to neopterin concentrations. Although seasonal effects on immune function are abundant in the animal literature, evidence for a direct effect of energetic constraints is rare. For example, prairie voles decrease body mass and IgG production during short-day photoperiods </w:t>
       </w:r>
       <w:hyperlink r:id="rId69">
         <w:r>
@@ -12819,151 +11432,109 @@
           <w:rPr>
             <w:rFonts w:ascii="Calibri" w:eastAsia="Calibri" w:hAnsi="Calibri" w:cs="Calibri"/>
           </w:rPr>
-          <w:t>(</w:t>
-        </w:r>
-        <w:proofErr w:type="spellStart"/>
+          <w:t>(Zysling &amp; Demas, 2007)</w:t>
+        </w:r>
+      </w:hyperlink>
+      <w:r>
+        <w:rPr>
+          <w:rFonts w:ascii="Calibri" w:eastAsia="Calibri" w:hAnsi="Calibri" w:cs="Calibri"/>
+        </w:rPr>
+        <w:t xml:space="preserve">. Similarly, </w:t>
+      </w:r>
+      <w:r>
+        <w:rPr>
+          <w:rFonts w:ascii="Calibri" w:eastAsia="Calibri" w:hAnsi="Calibri" w:cs="Calibri"/>
+          <w:highlight w:val="white"/>
+        </w:rPr>
+        <w:t xml:space="preserve">in healthy and non-obese human adults, caloric restriction lowers total WBC and lymphocyte counts </w:t>
+      </w:r>
+      <w:hyperlink r:id="rId72">
         <w:r>
           <w:rPr>
             <w:rFonts w:ascii="Calibri" w:eastAsia="Calibri" w:hAnsi="Calibri" w:cs="Calibri"/>
           </w:rPr>
-          <w:t>Zysling</w:t>
-        </w:r>
-        <w:proofErr w:type="spellEnd"/>
+          <w:t>(Meydani et al., 2016)</w:t>
+        </w:r>
+      </w:hyperlink>
+      <w:r>
+        <w:rPr>
+          <w:rFonts w:ascii="Calibri" w:eastAsia="Calibri" w:hAnsi="Calibri" w:cs="Calibri"/>
+          <w:highlight w:val="white"/>
+        </w:rPr>
+        <w:t xml:space="preserve">. </w:t>
+      </w:r>
+    </w:p>
+    <w:p>
+      <w:pPr>
+        <w:ind w:firstLine="720"/>
+        <w:rPr>
+          <w:rFonts w:ascii="Calibri" w:eastAsia="Calibri" w:hAnsi="Calibri" w:cs="Calibri"/>
+          <w:highlight w:val="white"/>
+        </w:rPr>
+      </w:pPr>
+      <w:r>
+        <w:rPr>
+          <w:rFonts w:ascii="Calibri" w:eastAsia="Calibri" w:hAnsi="Calibri" w:cs="Calibri"/>
+          <w:highlight w:val="white"/>
+        </w:rPr>
+        <w:t xml:space="preserve">An alternative explanation for the positive relationship observed between immune activity and energy balance could involve the consumption of foods that are energetically dense yet found in areas that pose high infection risk, such as anthropogenic food sources </w:t>
+      </w:r>
+      <w:hyperlink r:id="rId73">
         <w:r>
           <w:rPr>
             <w:rFonts w:ascii="Calibri" w:eastAsia="Calibri" w:hAnsi="Calibri" w:cs="Calibri"/>
           </w:rPr>
-          <w:t xml:space="preserve"> &amp; Demas, 2007)</w:t>
-        </w:r>
-      </w:hyperlink>
-      <w:r>
-        <w:rPr>
-          <w:rFonts w:ascii="Calibri" w:eastAsia="Calibri" w:hAnsi="Calibri" w:cs="Calibri"/>
-        </w:rPr>
-        <w:t xml:space="preserve">. Similarly, </w:t>
-      </w:r>
+          <w:t>(Becker et al., 2015)</w:t>
+        </w:r>
+      </w:hyperlink>
       <w:r>
         <w:rPr>
           <w:rFonts w:ascii="Calibri" w:eastAsia="Calibri" w:hAnsi="Calibri" w:cs="Calibri"/>
           <w:highlight w:val="white"/>
         </w:rPr>
-        <w:t xml:space="preserve">in healthy and non-obese human adults, caloric restriction lowers total WBC and lymphocyte counts </w:t>
-      </w:r>
-      <w:hyperlink r:id="rId72">
+        <w:t>. Although better nutrition from calorically dense foods may augment healthy immune function, initial exposures to anthropogenic pathogens nevertheless heighten immune activity. This could be particularly true of young individuals that are encountering certain pathogens for the first time. In this study’s population, the home ranges of multiple study groups overlaps with a forest station and tree nursery that contains a large oil palm with high fat fruits</w:t>
+      </w:r>
+      <w:r>
+        <w:rPr>
+          <w:rFonts w:ascii="Calibri" w:eastAsia="Calibri" w:hAnsi="Calibri" w:cs="Calibri"/>
+        </w:rPr>
+        <w:t xml:space="preserve"> </w:t>
+      </w:r>
+      <w:hyperlink r:id="rId74">
         <w:r>
           <w:rPr>
             <w:rFonts w:ascii="Calibri" w:eastAsia="Calibri" w:hAnsi="Calibri" w:cs="Calibri"/>
           </w:rPr>
-          <w:t>(</w:t>
-        </w:r>
-        <w:proofErr w:type="spellStart"/>
+          <w:t>(Takahashi et al., 2019)</w:t>
+        </w:r>
+      </w:hyperlink>
+      <w:r>
+        <w:rPr>
+          <w:rFonts w:ascii="Calibri" w:eastAsia="Calibri" w:hAnsi="Calibri" w:cs="Calibri"/>
+          <w:highlight w:val="white"/>
+        </w:rPr>
+        <w:t>. When feeding in this area, animals may consume abundant calories, however they are exposed to anthropogenic disturbance and potential one-on-one interactions with humans. Future analyses could analyze whether the relationship of immune activity and energy balance is indirectly driven, in part, by the differential use of habitats and the nutritional content of diets consumed therein.</w:t>
+      </w:r>
+    </w:p>
+    <w:p>
+      <w:pPr>
+        <w:ind w:firstLine="720"/>
+        <w:rPr>
+          <w:rFonts w:ascii="Calibri" w:eastAsia="Calibri" w:hAnsi="Calibri" w:cs="Calibri"/>
+        </w:rPr>
+      </w:pPr>
+      <w:r>
+        <w:rPr>
+          <w:rFonts w:ascii="Calibri" w:eastAsia="Calibri" w:hAnsi="Calibri" w:cs="Calibri"/>
+        </w:rPr>
+        <w:t xml:space="preserve">The relationship of physical condition and immune activity in juvenile blue monkeys was not substantially mediated by the immunosuppressive effects of elevated glucocorticoids during low energy states, similar to results found in Siberian hamsters </w:t>
+      </w:r>
+      <w:hyperlink r:id="rId75">
         <w:r>
           <w:rPr>
             <w:rFonts w:ascii="Calibri" w:eastAsia="Calibri" w:hAnsi="Calibri" w:cs="Calibri"/>
           </w:rPr>
-          <w:t>Meydani</w:t>
-        </w:r>
-        <w:proofErr w:type="spellEnd"/>
-        <w:r>
-          <w:rPr>
-            <w:rFonts w:ascii="Calibri" w:eastAsia="Calibri" w:hAnsi="Calibri" w:cs="Calibri"/>
-          </w:rPr>
-          <w:t xml:space="preserve"> et al., 2016)</w:t>
-        </w:r>
-      </w:hyperlink>
-      <w:r>
-        <w:rPr>
-          <w:rFonts w:ascii="Calibri" w:eastAsia="Calibri" w:hAnsi="Calibri" w:cs="Calibri"/>
-          <w:highlight w:val="white"/>
-        </w:rPr>
-        <w:t xml:space="preserve">. </w:t>
-      </w:r>
-    </w:p>
-    <w:p>
-      <w:pPr>
-        <w:ind w:firstLine="720"/>
-        <w:rPr>
-          <w:rFonts w:ascii="Calibri" w:eastAsia="Calibri" w:hAnsi="Calibri" w:cs="Calibri"/>
-          <w:highlight w:val="white"/>
-        </w:rPr>
-      </w:pPr>
-      <w:r>
-        <w:rPr>
-          <w:rFonts w:ascii="Calibri" w:eastAsia="Calibri" w:hAnsi="Calibri" w:cs="Calibri"/>
-          <w:highlight w:val="white"/>
-        </w:rPr>
-        <w:t xml:space="preserve">An alternative explanation for the positive relationship observed between immune activity and energy balance could involve the consumption of foods that are energetically dense yet found in areas that pose high infection risk, such as anthropogenic food sources </w:t>
-      </w:r>
-      <w:hyperlink r:id="rId73">
-        <w:r>
-          <w:rPr>
-            <w:rFonts w:ascii="Calibri" w:eastAsia="Calibri" w:hAnsi="Calibri" w:cs="Calibri"/>
-          </w:rPr>
-          <w:t>(Becker et al., 2015)</w:t>
-        </w:r>
-      </w:hyperlink>
-      <w:r>
-        <w:rPr>
-          <w:rFonts w:ascii="Calibri" w:eastAsia="Calibri" w:hAnsi="Calibri" w:cs="Calibri"/>
-          <w:highlight w:val="white"/>
-        </w:rPr>
-        <w:t>. Although better nutrition from calorically dense foods may augment healthy immune function, initial exposures to anthropogenic pathogens nevertheless heighten immune activity. This could be particularly true of young individuals that are encountering certain pathogens for the first time. In this study’s population, the home ranges of multiple study groups overlaps with a forest station and tree nursery that contains a large oil palm with high fat fruits</w:t>
-      </w:r>
-      <w:r>
-        <w:rPr>
-          <w:rFonts w:ascii="Calibri" w:eastAsia="Calibri" w:hAnsi="Calibri" w:cs="Calibri"/>
-        </w:rPr>
-        <w:t xml:space="preserve"> </w:t>
-      </w:r>
-      <w:hyperlink r:id="rId74">
-        <w:r>
-          <w:rPr>
-            <w:rFonts w:ascii="Calibri" w:eastAsia="Calibri" w:hAnsi="Calibri" w:cs="Calibri"/>
-          </w:rPr>
-          <w:t>(Takahashi et al., 2019)</w:t>
-        </w:r>
-      </w:hyperlink>
-      <w:r>
-        <w:rPr>
-          <w:rFonts w:ascii="Calibri" w:eastAsia="Calibri" w:hAnsi="Calibri" w:cs="Calibri"/>
-          <w:highlight w:val="white"/>
-        </w:rPr>
-        <w:t>. When feeding in this area, animals may consume abundant calories, however they are exposed to anthropogenic disturbance and potential one-on-one interactions with humans. Future analyses could analyze whether the relationship of immune activity and energy balance is indirectly driven, in part, by the differential use of habitats and the nutritional content of diets consumed therein.</w:t>
-      </w:r>
-    </w:p>
-    <w:p>
-      <w:pPr>
-        <w:ind w:firstLine="720"/>
-        <w:rPr>
-          <w:rFonts w:ascii="Calibri" w:eastAsia="Calibri" w:hAnsi="Calibri" w:cs="Calibri"/>
-        </w:rPr>
-      </w:pPr>
-      <w:r>
-        <w:rPr>
-          <w:rFonts w:ascii="Calibri" w:eastAsia="Calibri" w:hAnsi="Calibri" w:cs="Calibri"/>
-        </w:rPr>
-        <w:t xml:space="preserve">The relationship of physical condition and immune activity in juvenile blue monkeys was not substantially mediated by the immunosuppressive effects of elevated glucocorticoids during low energy states, similar to results found in Siberian hamsters </w:t>
-      </w:r>
-      <w:hyperlink r:id="rId75">
-        <w:r>
-          <w:rPr>
-            <w:rFonts w:ascii="Calibri" w:eastAsia="Calibri" w:hAnsi="Calibri" w:cs="Calibri"/>
-          </w:rPr>
-          <w:t>(</w:t>
-        </w:r>
-        <w:proofErr w:type="spellStart"/>
-        <w:r>
-          <w:rPr>
-            <w:rFonts w:ascii="Calibri" w:eastAsia="Calibri" w:hAnsi="Calibri" w:cs="Calibri"/>
-          </w:rPr>
-          <w:t>Zysling</w:t>
-        </w:r>
-        <w:proofErr w:type="spellEnd"/>
-        <w:r>
-          <w:rPr>
-            <w:rFonts w:ascii="Calibri" w:eastAsia="Calibri" w:hAnsi="Calibri" w:cs="Calibri"/>
-          </w:rPr>
-          <w:t xml:space="preserve"> &amp; Demas, 2007)</w:t>
+          <w:t>(Zysling &amp; Demas, 2007)</w:t>
         </w:r>
       </w:hyperlink>
       <w:r>
@@ -13047,105 +11618,63 @@
           <w:rPr>
             <w:rFonts w:ascii="Calibri" w:eastAsia="Calibri" w:hAnsi="Calibri" w:cs="Calibri"/>
           </w:rPr>
-          <w:t>(</w:t>
-        </w:r>
-        <w:proofErr w:type="spellStart"/>
+          <w:t>(Blanckenhorn, 2005; Prendergast &amp; Humphrey, 2014)</w:t>
+        </w:r>
+      </w:hyperlink>
+      <w:r>
+        <w:rPr>
+          <w:rFonts w:ascii="Calibri" w:eastAsia="Calibri" w:hAnsi="Calibri" w:cs="Calibri"/>
+        </w:rPr>
+        <w:t xml:space="preserve"> or the costs associated with compensatory growth </w:t>
+      </w:r>
+      <w:hyperlink r:id="rId78">
         <w:r>
           <w:rPr>
             <w:rFonts w:ascii="Calibri" w:eastAsia="Calibri" w:hAnsi="Calibri" w:cs="Calibri"/>
           </w:rPr>
-          <w:t>Blanckenhorn</w:t>
-        </w:r>
-        <w:proofErr w:type="spellEnd"/>
+          <w:t>(Hector &amp; Nakagawa, 2012; Lin et al., 2022)</w:t>
+        </w:r>
+      </w:hyperlink>
+      <w:r>
+        <w:rPr>
+          <w:rFonts w:ascii="Calibri" w:eastAsia="Calibri" w:hAnsi="Calibri" w:cs="Calibri"/>
+        </w:rPr>
+        <w:t xml:space="preserve">. Further, juveniles may be particularly susceptible to the negative consequences resulting from energetic constraints on immune activity because of their immunological naïveté </w:t>
+      </w:r>
+      <w:hyperlink r:id="rId79">
         <w:r>
           <w:rPr>
             <w:rFonts w:ascii="Calibri" w:eastAsia="Calibri" w:hAnsi="Calibri" w:cs="Calibri"/>
           </w:rPr>
-          <w:t>, 2005; Prendergast &amp; Humphrey, 2014)</w:t>
-        </w:r>
-      </w:hyperlink>
-      <w:r>
-        <w:rPr>
-          <w:rFonts w:ascii="Calibri" w:eastAsia="Calibri" w:hAnsi="Calibri" w:cs="Calibri"/>
-        </w:rPr>
-        <w:t xml:space="preserve"> or the costs associated with compensatory growth </w:t>
-      </w:r>
-      <w:hyperlink r:id="rId78">
+          <w:t>(Altizer et al., 2006)</w:t>
+        </w:r>
+      </w:hyperlink>
+      <w:r>
+        <w:rPr>
+          <w:rFonts w:ascii="Calibri" w:eastAsia="Calibri" w:hAnsi="Calibri" w:cs="Calibri"/>
+        </w:rPr>
+        <w:t xml:space="preserve"> and their corresponding need to sustain higher WBC counts than adults </w:t>
+      </w:r>
+      <w:hyperlink r:id="rId80">
         <w:r>
           <w:rPr>
             <w:rFonts w:ascii="Calibri" w:eastAsia="Calibri" w:hAnsi="Calibri" w:cs="Calibri"/>
           </w:rPr>
-          <w:t>(Hector &amp; Nakagawa, 2012; Lin et al., 2022)</w:t>
-        </w:r>
-      </w:hyperlink>
-      <w:r>
-        <w:rPr>
-          <w:rFonts w:ascii="Calibri" w:eastAsia="Calibri" w:hAnsi="Calibri" w:cs="Calibri"/>
-        </w:rPr>
-        <w:t xml:space="preserve">. Further, juveniles may be particularly susceptible to the negative consequences resulting from energetic constraints on immune activity because of their immunological naïveté </w:t>
-      </w:r>
-      <w:hyperlink r:id="rId79">
+          <w:t>(Nunn et al., 2009)</w:t>
+        </w:r>
+      </w:hyperlink>
+      <w:r>
+        <w:rPr>
+          <w:rFonts w:ascii="Calibri" w:eastAsia="Calibri" w:hAnsi="Calibri" w:cs="Calibri"/>
+        </w:rPr>
+        <w:t xml:space="preserve">. For this reason, a population or social group with a greater number of juveniles may overall become more susceptible to disease spread during food scarcity </w:t>
+      </w:r>
+      <w:hyperlink r:id="rId81">
         <w:r>
           <w:rPr>
             <w:rFonts w:ascii="Calibri" w:eastAsia="Calibri" w:hAnsi="Calibri" w:cs="Calibri"/>
           </w:rPr>
-          <w:t>(</w:t>
-        </w:r>
-        <w:proofErr w:type="spellStart"/>
-        <w:r>
-          <w:rPr>
-            <w:rFonts w:ascii="Calibri" w:eastAsia="Calibri" w:hAnsi="Calibri" w:cs="Calibri"/>
-          </w:rPr>
-          <w:t>Altizer</w:t>
-        </w:r>
-        <w:proofErr w:type="spellEnd"/>
-        <w:r>
-          <w:rPr>
-            <w:rFonts w:ascii="Calibri" w:eastAsia="Calibri" w:hAnsi="Calibri" w:cs="Calibri"/>
-          </w:rPr>
-          <w:t xml:space="preserve"> et al., 2006)</w:t>
-        </w:r>
-      </w:hyperlink>
-      <w:r>
-        <w:rPr>
-          <w:rFonts w:ascii="Calibri" w:eastAsia="Calibri" w:hAnsi="Calibri" w:cs="Calibri"/>
-        </w:rPr>
-        <w:t xml:space="preserve"> and their corresponding need to sustain higher WBC counts than adults </w:t>
-      </w:r>
-      <w:hyperlink r:id="rId80">
-        <w:r>
-          <w:rPr>
-            <w:rFonts w:ascii="Calibri" w:eastAsia="Calibri" w:hAnsi="Calibri" w:cs="Calibri"/>
-          </w:rPr>
-          <w:t>(Nunn et al., 2009)</w:t>
-        </w:r>
-      </w:hyperlink>
-      <w:r>
-        <w:rPr>
-          <w:rFonts w:ascii="Calibri" w:eastAsia="Calibri" w:hAnsi="Calibri" w:cs="Calibri"/>
-        </w:rPr>
-        <w:t xml:space="preserve">. For this reason, a population or social group with a greater number of juveniles may overall become more susceptible to disease spread during food scarcity </w:t>
-      </w:r>
-      <w:hyperlink r:id="rId81">
-        <w:r>
-          <w:rPr>
-            <w:rFonts w:ascii="Calibri" w:eastAsia="Calibri" w:hAnsi="Calibri" w:cs="Calibri"/>
-          </w:rPr>
-          <w:t>(</w:t>
-        </w:r>
-        <w:proofErr w:type="spellStart"/>
-        <w:r>
-          <w:rPr>
-            <w:rFonts w:ascii="Calibri" w:eastAsia="Calibri" w:hAnsi="Calibri" w:cs="Calibri"/>
-          </w:rPr>
-          <w:t>Altizer</w:t>
-        </w:r>
-        <w:proofErr w:type="spellEnd"/>
-        <w:r>
-          <w:rPr>
-            <w:rFonts w:ascii="Calibri" w:eastAsia="Calibri" w:hAnsi="Calibri" w:cs="Calibri"/>
-          </w:rPr>
-          <w:t xml:space="preserve"> et al., 2006)</w:t>
+          <w:t>(Altizer et al., 2006)</w:t>
         </w:r>
       </w:hyperlink>
       <w:r>
@@ -13195,23 +11724,7 @@
           <w:rFonts w:ascii="Calibri" w:eastAsia="Calibri" w:hAnsi="Calibri" w:cs="Calibri"/>
           <w:highlight w:val="white"/>
         </w:rPr>
-        <w:t xml:space="preserve">We find here that although cellular immune activity appears to pose weak costs to developmental growth in the short term for blue monkeys, immunity is not entirely prioritized </w:t>
-      </w:r>
-      <w:proofErr w:type="gramStart"/>
-      <w:r>
-        <w:rPr>
-          <w:rFonts w:ascii="Calibri" w:eastAsia="Calibri" w:hAnsi="Calibri" w:cs="Calibri"/>
-          <w:highlight w:val="white"/>
-        </w:rPr>
-        <w:t>over growth</w:t>
-      </w:r>
-      <w:proofErr w:type="gramEnd"/>
-      <w:r>
-        <w:rPr>
-          <w:rFonts w:ascii="Calibri" w:eastAsia="Calibri" w:hAnsi="Calibri" w:cs="Calibri"/>
-          <w:highlight w:val="white"/>
-        </w:rPr>
-        <w:t xml:space="preserve"> and instead constrained by aspects of body condition, including energy balance and lean body mass. </w:t>
+        <w:t xml:space="preserve">We find here that although cellular immune activity appears to pose weak costs to developmental growth in the short term for blue monkeys, immunity is not entirely prioritized over growth and instead constrained by aspects of body condition, including energy balance and lean body mass. </w:t>
       </w:r>
       <w:r>
         <w:rPr>
@@ -13770,15 +12283,7 @@
       </w:pPr>
       <w:hyperlink r:id="rId127">
         <w:r>
-          <w:t xml:space="preserve">Cords, M. (2012). The 30-year blues: What we know and don’t know about life history, group size, and group fission of blue monkeys in the Kakamega Forest, Kenya. In P. </w:t>
-        </w:r>
-        <w:proofErr w:type="spellStart"/>
-        <w:r>
-          <w:t>Kappeler</w:t>
-        </w:r>
-        <w:proofErr w:type="spellEnd"/>
-        <w:r>
-          <w:t xml:space="preserve"> &amp; D. P. Watts (Eds.), </w:t>
+          <w:t xml:space="preserve">Cords, M. (2012). The 30-year blues: What we know and don’t know about life history, group size, and group fission of blue monkeys in the Kakamega Forest, Kenya. In P. Kappeler &amp; D. P. Watts (Eds.), </w:t>
         </w:r>
       </w:hyperlink>
       <w:hyperlink r:id="rId128">
@@ -14389,7 +12894,13 @@
       </w:pPr>
       <w:hyperlink r:id="rId188">
         <w:r>
-          <w:t xml:space="preserve">Girard-Buttoz, C., Higham, J. P., Heistermann, M., Wedegärtner, S., Maestripieri, D., &amp; Engelhardt, A. (2011). Urinary c-peptide measurement as a marker of nutritional status in macaques. </w:t>
+          <w:t xml:space="preserve">Girard-Buttoz, C., Higham, J. P., Heistermann, M., Wedegärtner, S., Maestripieri, D., &amp; Engelhardt, A. (2011). Urinary </w:t>
+        </w:r>
+        <w:r>
+          <w:t>C-peptide</w:t>
+        </w:r>
+        <w:r>
+          <w:t xml:space="preserve"> measurement as a marker of nutritional status in macaques. </w:t>
         </w:r>
       </w:hyperlink>
       <w:hyperlink r:id="rId189">
@@ -14572,7 +13083,13 @@
       </w:pPr>
       <w:hyperlink r:id="rId206">
         <w:r>
-          <w:t xml:space="preserve">Higham, J. P., Girard-Buttoz, C., Engelhardt, A., &amp; Heistermann, M. (2011). Urinary c-peptide of insulin as a non-invasive marker of nutritional status: Some practicalities. </w:t>
+          <w:t xml:space="preserve">Higham, J. P., Girard-Buttoz, C., Engelhardt, A., &amp; Heistermann, M. (2011). Urinary </w:t>
+        </w:r>
+        <w:r>
+          <w:t>C-peptide</w:t>
+        </w:r>
+        <w:r>
+          <w:t xml:space="preserve"> of insulin as a non-invasive marker of nutritional status: Some practicalities. </w:t>
         </w:r>
       </w:hyperlink>
       <w:hyperlink r:id="rId207">
@@ -15164,15 +13681,7 @@
       </w:pPr>
       <w:hyperlink r:id="rId266">
         <w:r>
-          <w:t xml:space="preserve">Miller, R. C., Brindle, E., Holman, D. J., </w:t>
-        </w:r>
-        <w:proofErr w:type="spellStart"/>
-        <w:r>
-          <w:t>Shofer</w:t>
-        </w:r>
-        <w:proofErr w:type="spellEnd"/>
-        <w:r>
-          <w:t xml:space="preserve">, J., Klein, N. A., Soules, M. R., &amp; O’Connor, K. A. (2004). Comparison of specific gravity and creatinine for normalizing urinary reproductive hormone concentrations. </w:t>
+          <w:t xml:space="preserve">Miller, R. C., Brindle, E., Holman, D. J., Shofer, J., Klein, N. A., Soules, M. R., &amp; O’Connor, K. A. (2004). Comparison of specific gravity and creatinine for normalizing urinary reproductive hormone concentrations. </w:t>
         </w:r>
       </w:hyperlink>
       <w:hyperlink r:id="rId267">
@@ -15372,15 +13881,7 @@
       </w:pPr>
       <w:hyperlink r:id="rId286">
         <w:r>
-          <w:t xml:space="preserve">Nelson, R. J., Demas, G. E., Klein, S. L., &amp; </w:t>
-        </w:r>
-        <w:proofErr w:type="spellStart"/>
-        <w:r>
-          <w:t>Kriegsfeld</w:t>
-        </w:r>
-        <w:proofErr w:type="spellEnd"/>
-        <w:r>
-          <w:t xml:space="preserve">, L. J. (2002). </w:t>
+          <w:t xml:space="preserve">Nelson, R. J., Demas, G. E., Klein, S. L., &amp; Kriegsfeld, L. J. (2002). </w:t>
         </w:r>
       </w:hyperlink>
       <w:hyperlink r:id="rId287">
@@ -15611,13 +14112,8 @@
         </w:rPr>
       </w:pPr>
       <w:hyperlink r:id="rId309">
-        <w:proofErr w:type="spellStart"/>
-        <w:r>
-          <w:t>Pagel</w:t>
-        </w:r>
-        <w:proofErr w:type="spellEnd"/>
-        <w:r>
-          <w:t xml:space="preserve">, M. D., &amp; Harvey, P. H. (2003). Evolution of the juvenile period in primates. In M. A. Pereira &amp; L. A. Fairbanks (Eds.), </w:t>
+        <w:r>
+          <w:t xml:space="preserve">Pagel, M. D., &amp; Harvey, P. H. (2003). Evolution of the juvenile period in primates. In M. A. Pereira &amp; L. A. Fairbanks (Eds.), </w:t>
         </w:r>
       </w:hyperlink>
       <w:hyperlink r:id="rId310">
@@ -16395,39 +14891,7 @@
       </w:pPr>
       <w:hyperlink r:id="rId385">
         <w:r>
-          <w:t xml:space="preserve">Vogel, E. R., </w:t>
-        </w:r>
-        <w:proofErr w:type="spellStart"/>
-        <w:r>
-          <w:t>Zulfa</w:t>
-        </w:r>
-        <w:proofErr w:type="spellEnd"/>
-        <w:r>
-          <w:t xml:space="preserve">, A., </w:t>
-        </w:r>
-        <w:proofErr w:type="spellStart"/>
-        <w:r>
-          <w:t>Utami</w:t>
-        </w:r>
-        <w:proofErr w:type="spellEnd"/>
-        <w:r>
-          <w:t xml:space="preserve"> </w:t>
-        </w:r>
-        <w:proofErr w:type="spellStart"/>
-        <w:r>
-          <w:t>Atmoko</w:t>
-        </w:r>
-        <w:proofErr w:type="spellEnd"/>
-        <w:r>
-          <w:t xml:space="preserve">, &amp; </w:t>
-        </w:r>
-        <w:proofErr w:type="spellStart"/>
-        <w:r>
-          <w:t>Moldawer</w:t>
-        </w:r>
-        <w:proofErr w:type="spellEnd"/>
-        <w:r>
-          <w:t xml:space="preserve">, L. L. (2024). Nutrition and Immune Function in Primates. In </w:t>
+          <w:t xml:space="preserve">Vogel, E. R., Zulfa, A., Utami Atmoko, &amp; Moldawer, L. L. (2024). Nutrition and Immune Function in Primates. In </w:t>
         </w:r>
       </w:hyperlink>
       <w:hyperlink r:id="rId386">

</xml_diff>